<commit_message>
updated word doc to push up
</commit_message>
<xml_diff>
--- a/accessPEP.docx
+++ b/accessPEP.docx
@@ -94,41 +94,28 @@
         <w:pStyle w:val="BodyText"/>
       </w:pPr>
       <w:r>
-        <w:t xml:space="preserve">Canine rabies causes an estimated 59,000 human deaths annually. Post-exposure prophylaxis prevents fatalities if delivered in a timely manner, however, access to this intervention is highly limited in areas where the disease is endemic. Data on true rabies exposures in humans and incidence in animals is also lacking in most countries. Often, the only data available are numbers of bite victims reporting to health facilities.</w:t>
+        <w:t xml:space="preserve">Canine rabies causes an estimated 59,000 human deaths annually. Post-exposure prophylaxis (PEP) prevents fatalities if delivered in a timely manner, however, access to this intervention is highly limited in areas where the disease is endemic. Data on true rabies exposures in humans and incidence in animals is also lacking in most countries. Often, the only data available are numbers of bite victims reporting to health facilities. The majority of rabies burden studies use these data to estimate burden of rabies from probability decision tree frameworks, often with the key assumptions that overall reported bite incidence (i.e. both bites due to non-rabid and rabid animals) are proportional to rabies incidence and that reporting is uniform across space.</w:t>
       </w:r>
     </w:p>
     <w:p>
       <w:pPr>
         <w:pStyle w:val="BodyText"/>
       </w:pPr>
+      <w:r>
+        <w:t xml:space="preserve">The most recent estimation of burden and the impact of PEP used another approach, using transmission dynamic models as the backbone to predict incidence based on level of vaccination coverage and size of the dog population at the national level. A recent study on the cost-effectiveness of PEP provisioning instead used a transmission dynamic model as the backbone for generating estimates ofpredict human rabies exposure incidence based on level of dog vaccination coverage and size of the dog population at the national level. Using transmission dynamic models to estimate incidence could improves upon previous studies which may overestimate rabies burden in areas of high reporting and underestimate in areas with low reporting due to the assumption that overall reported bite incidence is proportional to rabies incidence.</w:t>
+      </w:r>
     </w:p>
     <w:p>
       <w:pPr>
         <w:pStyle w:val="BodyText"/>
       </w:pPr>
-      <w:r>
-        <w:t xml:space="preserve">The majority of rabies burden studies use probability decision tree frameworks to estimate burden of rabies from these data, often with the key assumptions that overall reported bite incidence (i.e. both bites due to non-rabid and rabid animals) are proportional to rabies incidence and that reporting is uniform across space.</w:t>
-      </w:r>
     </w:p>
     <w:p>
       <w:pPr>
         <w:pStyle w:val="BodyText"/>
       </w:pPr>
       <w:r>
-        <w:t xml:space="preserve">The most recent estimation of burden and the impact of PEP used another approach, using transmission dynamic models as the backbone to predict incidence based on level of vaccination coverage and size of the dog population at the national level. Using transmission dynamic models to estimate incidence improves upon previous studies which may over estimate rabies burden in areas of high reporting and underestimating in areas with low reporting due to the assumption that overall reported bite incidence is proportional to rabies incidence.</w:t>
-      </w:r>
-    </w:p>
-    <w:p>
-      <w:pPr>
-        <w:pStyle w:val="BodyText"/>
-      </w:pPr>
-    </w:p>
-    <w:p>
-      <w:pPr>
-        <w:pStyle w:val="BodyText"/>
-      </w:pPr>
-      <w:r>
-        <w:t xml:space="preserve">Here, we extend this framework to include spatial access to PEP, using bite patient data from 27 clinics in Madagascar, a rabies endemic country with a largely absent control program in the canine population. Institut Pasteur de Madagascar (IPM) provides PEP at no-cost to the government or to the patients at 31 clinics across the country. PEP is not available at any other public clinics or through the private sector. Given that rabies is endemic in the country and there is effectively no vaccination of domestic dogs, we use predictions of incidence from the dynamic model developed by Hampson et al. 2018 in a no control scenario. We flip the standard decision tree and make the assumption that reported bite incidence reflects access and reporting to PEP rather than differences in rabies incidence, using travel times to clinics as a predictor of reporting in a bayesian state space framework…</w:t>
+        <w:t xml:space="preserve">Here, we extend this framework to include spatial access to PEP, using bite patient data from 27 clinics in Madagascar, a rabies endemic country that lacks a national strategy for controlling rabies in domestic dogs. Institut Pasteur de Madagascar (IPM) provides PEP at no-cost to the government or to patients that present to 31 clinics across the country. PEP is not available at any other public clinics or through the private sector. Given that rabies is endemic in the country and there is effectively no vaccination of domestic dogs, we use the baseline predictions of incidence from the dynamic model reported in Hampson et al. 2018. We flip the standard decision tree and make the assumption that reported bite incidence reflects access and reporting to PEP rather than differences in rabies incidence, using travel times to clinics as a predictor of bites reported to clinics.</w:t>
       </w:r>
     </w:p>
     <w:p>
@@ -156,7 +143,7 @@
         <w:pStyle w:val="FirstParagraph"/>
       </w:pPr>
       <w:r>
-        <w:t xml:space="preserve">We used the database of bite patient forms submitted from 27 ARMC between 2011-2014. These were paper forms that were sent to IPM as frequently as monthly to annually by individual clinics. Two clinics, the IPM ARMC and the Fianarantsoa ARMC used computer databases from which the data during this period were extracted and merged to the larger database. These data include details on the location of the bite patient and biting animal (</w:t>
+        <w:t xml:space="preserve">We used the database of bite patient forms submitted from 24 ARMC between 2014 - 2017. These were individual patient data forms that were submitted to IPM as frequently as monthly to annually by clinics. Two clinics, the IPM ARMC and the Fianarantsoa ARMC used computer databases from which the data during this period were extracted and merged to the larger database. These data include the administrative district of the bite patient’s address. As previous analyses showed likely substantial undersubmission of forms from clinics (</w:t>
       </w:r>
       <w:r>
         <w:rPr>
@@ -165,16 +152,7 @@
         <w:t xml:space="preserve">cite baseline data paper</w:t>
       </w:r>
       <w:r>
-        <w:t xml:space="preserve">). We also had the number of doses delivered on an annual basis to each clinic and used this information to estimate submission rates of paper forms to IPM for each clinic as described in (</w:t>
-      </w:r>
-      <w:r>
-        <w:rPr>
-          <w:i/>
-        </w:rPr>
-        <w:t xml:space="preserve">Moramanga paper + baseline data paper</w:t>
-      </w:r>
-      <w:r>
-        <w:t xml:space="preserve">, using minimum # of doses expected based on clinic throughput). As there were many discrepancies between commune names in the GIS administrative layer and the names written on the forms, we used fuzzy matching to find the closest matching commune names and manually checked these.</w:t>
+        <w:t xml:space="preserve">), we calculated the proportion of days of the year for which forms were submitted. We excluded periods with 10 or more consecutive dates with no patient forms and calculated the proportion of days included per year. Figure 1a + 1b?</w:t>
       </w:r>
     </w:p>
     <w:p>
@@ -219,7 +197,7 @@
         </w:r>
       </w:hyperlink>
       <w:r>
-        <w:t xml:space="preserve">, Weiss et al. 2015,) and GPS points of clinics to get travel time to the nearest ARMC for the country of Madagascar at a 1 x 1 km scale. We then averaged these to the commune level, using administrative shapefiles available trhough the UN Office for the Coordination of Humanitarian Affairs. For each clinic, we defined the catchment area as all communes for which the clinic was the closest ARMC. Population estimates were taken from the 2015 UN adjusted population projections from World Pop (www.worldpop.org, Linaird et al. 2012) and also aggreagated to the commune level.</w:t>
+        <w:t xml:space="preserve">, Weiss et al. 2015,) and GPS points of clinics to get travel time to the nearest ARMC for the country of Madagascar at a 1 x 1 km scale. We then averaged these to the commune level, using administrative shapefiles available trhough the UN Office for the Coordination of Humanitarian Affairs. For each clinic, we defined the catchment area as all communes for which the clinic was the closest ARMC. Population estimates were taken from the 2015 UN adjusted population projections from World Pop (www.worldpop.org, Linaird et al. 2012) and also aggreagated to the commune level. Figure 2 = networky fig + catchments!</w:t>
       </w:r>
     </w:p>
     <w:p>
@@ -231,10 +209,10 @@
       <w:pPr>
         <w:pStyle w:val="Heading3"/>
       </w:pPr>
-      <w:bookmarkStart w:id="26" w:name="model-of-reporting-as-a-function-of-travel-time"/>
+      <w:bookmarkStart w:id="26" w:name="model-of-reported-bites-as-a-function-of-travel-time"/>
       <w:bookmarkEnd w:id="26"/>
       <w:r>
-        <w:t xml:space="preserve">Model of reporting as a function of travel time</w:t>
+        <w:t xml:space="preserve">Model of reported bites as a function of travel time</w:t>
       </w:r>
     </w:p>
     <w:p>
@@ -242,30 +220,117 @@
         <w:pStyle w:val="FirstParagraph"/>
       </w:pPr>
       <w:r>
-        <w:t xml:space="preserve">We model the bites reported annually to the clinic (</w:t>
+        <w:t xml:space="preserve">Excluding any catchments for which there was less than 25% estimated form submission, we calculated the average bite incidence corrected by the annual undersubmission of forms at the district level.</w:t>
+      </w:r>
+    </w:p>
+    <w:p>
+      <w:pPr>
+        <w:pStyle w:val="BodyText"/>
+      </w:pPr>
+      <w:r>
+        <w:t xml:space="preserve">We fit a linear mixed effects model where the annual average bite incidence at the district level was predicted by the average travel time to the nearest CTAR for the district, the population within the district, and a random catchment level effect.</w:t>
+      </w:r>
+    </w:p>
+    <w:p>
+      <w:pPr>
+        <w:pStyle w:val="BodyText"/>
+      </w:pPr>
+      <w:r>
+        <w:t xml:space="preserve">For three other catchments with reporting above x% we used to out-of-fit predict…</w:t>
+      </w:r>
+      <w:r>
+        <w:t xml:space="preserve"> </w:t>
+      </w:r>
+      <w:r>
+        <w:t xml:space="preserve">Ability to predict average annual/monthly bite incidence by travel time</w:t>
+      </w:r>
+      <w:r>
+        <w:t xml:space="preserve"> </w:t>
+      </w:r>
+      <w:r>
+        <w:t xml:space="preserve">Ability to predict out-of-fit to other catchments</w:t>
+      </w:r>
+    </w:p>
+    <w:p>
+      <w:pPr>
+        <w:pStyle w:val="BodyText"/>
+      </w:pPr>
+    </w:p>
+    <w:p>
+      <w:pPr>
+        <w:pStyle w:val="Heading3"/>
+      </w:pPr>
+      <w:bookmarkStart w:id="27" w:name="estimation-of-burden-and-reporting"/>
+      <w:bookmarkEnd w:id="27"/>
+      <w:r>
+        <w:t xml:space="preserve">Estimation of burden and reporting</w:t>
+      </w:r>
+    </w:p>
+    <w:p>
+      <w:pPr>
+        <w:pStyle w:val="FirstParagraph"/>
+      </w:pPr>
+      <w:r>
+        <w:t xml:space="preserve">We used our model to predict average annual bite incidence for all 114 districts in Madagascar, and estimated deaths due to rabies given this and assumptions about rabies exposures.</w:t>
+      </w:r>
+    </w:p>
+    <w:p>
+      <w:pPr>
+        <w:pStyle w:val="BodyText"/>
+      </w:pPr>
+      <w:r>
+        <w:t xml:space="preserve">We calculated deaths at the</w:t>
+      </w:r>
+      <w:r>
+        <w:t xml:space="preserve"> </w:t>
+      </w:r>
+      <w:r>
+        <w:t xml:space="preserve">and deaths as:</w:t>
+      </w:r>
+    </w:p>
+    <w:p>
+      <w:pPr>
+        <w:pStyle w:val="BodyText"/>
+      </w:pPr>
+      <w:r>
+        <w:t xml:space="preserve">$$deaths_{i} = (R_{i} - ({p_{rabid} \times B_{i})) \times p_{death}$$</w:t>
+      </w:r>
+    </w:p>
+    <w:p>
+      <w:pPr>
+        <w:pStyle w:val="FirstParagraph"/>
+      </w:pPr>
+      <w:r>
+        <w:t xml:space="preserve">where the proportion of reported bites that are rabies exposures (</w:t>
       </w:r>
       <m:oMath>
         <m:sSub>
           <m:e>
             <m:r>
-              <m:t>B</m:t>
+              <m:t>p</m:t>
             </m:r>
           </m:e>
           <m:sub>
             <m:r>
+              <m:t>r</m:t>
+            </m:r>
+            <m:r>
+              <m:t>a</m:t>
+            </m:r>
+            <m:r>
+              <m:t>b</m:t>
+            </m:r>
+            <m:r>
               <m:t>i</m:t>
             </m:r>
             <m:r>
-              <m:t>,</m:t>
-            </m:r>
-            <m:r>
-              <m:t>t</m:t>
+              <m:t>d</m:t>
             </m:r>
           </m:sub>
         </m:sSub>
       </m:oMath>
       <w:r>
-        <w:t xml:space="preserve">) for each commune using a Bayesian state-space framework as follows:</w:t>
+        <w:t xml:space="preserve">) are defined as:</w:t>
       </w:r>
     </w:p>
     <w:p>
@@ -280,105 +345,188 @@
           <m:sSub>
             <m:e>
               <m:r>
-                <m:t>B</m:t>
+                <m:t>p</m:t>
               </m:r>
             </m:e>
             <m:sub>
               <m:r>
+                <m:t>r</m:t>
+              </m:r>
+              <m:r>
+                <m:t>a</m:t>
+              </m:r>
+              <m:r>
+                <m:t>b</m:t>
+              </m:r>
+              <m:r>
                 <m:t>i</m:t>
               </m:r>
               <m:r>
-                <m:t>,</m:t>
-              </m:r>
-              <m:r>
-                <m:t>t</m:t>
+                <m:t>d</m:t>
               </m:r>
             </m:sub>
           </m:sSub>
           <m:r>
             <m:t>=</m:t>
           </m:r>
-          <m:sSub>
+          <m:d>
+            <m:dPr>
+              <m:begChr m:val="{"/>
+              <m:endChr m:val=""/>
+              <m:grow/>
+            </m:dPr>
             <m:e>
-              <m:r>
-                <m:t>k</m:t>
-              </m:r>
+              <m:m>
+                <m:mPr>
+                  <m:baseJc m:val="center"/>
+                  <m:plcHide m:val="1"/>
+                  <m:mcs>
+                    <m:mc>
+                      <m:mcPr>
+                        <m:mcJc m:val="left"/>
+                        <m:count m:val="1"/>
+                      </m:mcPr>
+                    </m:mc>
+                    <m:mc>
+                      <m:mcPr>
+                        <m:mcJc m:val="left"/>
+                        <m:count m:val="1"/>
+                      </m:mcPr>
+                    </m:mc>
+                  </m:mcs>
+                </m:mPr>
+                <m:mr>
+                  <m:e>
+                    <m:r>
+                      <m:t>x</m:t>
+                    </m:r>
+                    <m:r>
+                      <m:t>,</m:t>
+                    </m:r>
+                  </m:e>
+                  <m:e>
+                    <m:r>
+                      <m:rPr>
+                        <m:sty m:val="p"/>
+                      </m:rPr>
+                      <m:t>if</m:t>
+                    </m:r>
+                    <m:r>
+                      <m:t> </m:t>
+                    </m:r>
+                    <m:f>
+                      <m:fPr>
+                        <m:type m:val="bar"/>
+                      </m:fPr>
+                      <m:num>
+                        <m:sSub>
+                          <m:e>
+                            <m:r>
+                              <m:t>R</m:t>
+                            </m:r>
+                          </m:e>
+                          <m:sub>
+                            <m:r>
+                              <m:t>i</m:t>
+                            </m:r>
+                          </m:sub>
+                        </m:sSub>
+                        <m:r>
+                          <m:t>×</m:t>
+                        </m:r>
+                        <m:sSub>
+                          <m:e>
+                            <m:r>
+                              <m:t>ρ</m:t>
+                            </m:r>
+                          </m:e>
+                          <m:sub>
+                            <m:r>
+                              <m:t>m</m:t>
+                            </m:r>
+                            <m:r>
+                              <m:t>a</m:t>
+                            </m:r>
+                            <m:r>
+                              <m:t>x</m:t>
+                            </m:r>
+                          </m:sub>
+                        </m:sSub>
+                      </m:num>
+                      <m:den>
+                        <m:sSub>
+                          <m:e>
+                            <m:r>
+                              <m:t>B</m:t>
+                            </m:r>
+                          </m:e>
+                          <m:sub>
+                            <m:r>
+                              <m:t>i</m:t>
+                            </m:r>
+                          </m:sub>
+                        </m:sSub>
+                      </m:den>
+                    </m:f>
+                    <m:r>
+                      <m:t>&gt;</m:t>
+                    </m:r>
+                    <m:r>
+                      <m:t>x</m:t>
+                    </m:r>
+                  </m:e>
+                </m:mr>
+                <m:mr>
+                  <m:e>
+                    <m:f>
+                      <m:fPr>
+                        <m:type m:val="bar"/>
+                      </m:fPr>
+                      <m:num>
+                        <m:sSub>
+                          <m:e>
+                            <m:r>
+                              <m:t>R</m:t>
+                            </m:r>
+                          </m:e>
+                          <m:sub>
+                            <m:r>
+                              <m:t>i</m:t>
+                            </m:r>
+                          </m:sub>
+                        </m:sSub>
+                      </m:num>
+                      <m:den>
+                        <m:sSub>
+                          <m:e>
+                            <m:r>
+                              <m:t>B</m:t>
+                            </m:r>
+                          </m:e>
+                          <m:sub>
+                            <m:r>
+                              <m:t>i</m:t>
+                            </m:r>
+                          </m:sub>
+                        </m:sSub>
+                      </m:den>
+                    </m:f>
+                    <m:r>
+                      <m:t>,</m:t>
+                    </m:r>
+                  </m:e>
+                  <m:e>
+                    <m:r>
+                      <m:rPr>
+                        <m:sty m:val="p"/>
+                      </m:rPr>
+                      <m:t>otherwise</m:t>
+                    </m:r>
+                  </m:e>
+                </m:mr>
+              </m:m>
             </m:e>
-            <m:sub>
-              <m:r>
-                <m:t>c</m:t>
-              </m:r>
-              <m:r>
-                <m:t>,</m:t>
-              </m:r>
-              <m:r>
-                <m:t>t</m:t>
-              </m:r>
-            </m:sub>
-          </m:sSub>
-          <m:r>
-            <m:t>×</m:t>
-          </m:r>
-          <m:sSub>
-            <m:e>
-              <m:r>
-                <m:t>ρ</m:t>
-              </m:r>
-            </m:e>
-            <m:sub>
-              <m:r>
-                <m:t>i</m:t>
-              </m:r>
-            </m:sub>
-          </m:sSub>
-          <m:r>
-            <m:t>×</m:t>
-          </m:r>
-          <m:r>
-            <m:t>(</m:t>
-          </m:r>
-          <m:sSub>
-            <m:e>
-              <m:r>
-                <m:t>R</m:t>
-              </m:r>
-            </m:e>
-            <m:sub>
-              <m:r>
-                <m:t>i</m:t>
-              </m:r>
-              <m:r>
-                <m:t>,</m:t>
-              </m:r>
-              <m:r>
-                <m:t>t</m:t>
-              </m:r>
-            </m:sub>
-          </m:sSub>
-          <m:r>
-            <m:t>+</m:t>
-          </m:r>
-          <m:sSub>
-            <m:e>
-              <m:r>
-                <m:t>N</m:t>
-              </m:r>
-            </m:e>
-            <m:sub>
-              <m:r>
-                <m:t>i</m:t>
-              </m:r>
-              <m:r>
-                <m:t>,</m:t>
-              </m:r>
-              <m:r>
-                <m:t>t</m:t>
-              </m:r>
-            </m:sub>
-          </m:sSub>
-          <m:r>
-            <m:t>)</m:t>
-          </m:r>
+          </m:d>
         </m:oMath>
       </m:oMathPara>
     </w:p>
@@ -386,37 +534,67 @@
       <w:pPr>
         <w:pStyle w:val="FirstParagraph"/>
       </w:pPr>
+    </w:p>
+    <w:p>
+      <w:pPr>
+        <w:pStyle w:val="BodyText"/>
+      </w:pPr>
+      <w:r>
+        <w:t xml:space="preserve">such that rabid reported bites (i.e.</w:t>
+      </w:r>
+      <w:r>
+        <w:t xml:space="preserve"> </w:t>
+      </w:r>
+      <w:r>
+        <w:t xml:space="preserve">$p_{rabid}\timesB_{i}$</w:t>
+      </w:r>
+      <w:r>
+        <w:t xml:space="preserve">) cannot exceed the expected number of human exposures given maximum reporting (i.e.</w:t>
+      </w:r>
+      <w:r>
+        <w:t xml:space="preserve"> </w:t>
+      </w:r>
       <m:oMath>
         <m:sSub>
           <m:e>
             <m:r>
-              <m:t>k</m:t>
+              <m:t>R</m:t>
             </m:r>
           </m:e>
           <m:sub>
             <m:r>
-              <m:t>c</m:t>
-            </m:r>
-            <m:r>
-              <m:t>,</m:t>
-            </m:r>
-            <m:r>
-              <m:t>t</m:t>
+              <m:t>i</m:t>
+            </m:r>
+          </m:sub>
+        </m:sSub>
+        <m:r>
+          <m:t>×</m:t>
+        </m:r>
+        <m:sSub>
+          <m:e>
+            <m:r>
+              <m:t>ρ</m:t>
+            </m:r>
+          </m:e>
+          <m:sub>
+            <m:r>
+              <m:t>m</m:t>
+            </m:r>
+            <m:r>
+              <m:t>a</m:t>
+            </m:r>
+            <m:r>
+              <m:t>x</m:t>
             </m:r>
           </m:sub>
         </m:sSub>
       </m:oMath>
       <w:r>
-        <w:t xml:space="preserve"> </w:t>
-      </w:r>
-      <w:r>
-        <w:t xml:space="preserve">is the annual reporting at the catchment level (the product of the estimated proportion of forms that were submitted and the proportion of patients for which we were able to match commune names for that year).</w:t>
-      </w:r>
-    </w:p>
-    <w:p>
-      <w:pPr>
-        <w:pStyle w:val="BodyText"/>
-      </w:pPr>
+        <w:t xml:space="preserve">.</w:t>
+      </w:r>
+      <w:r>
+        <w:t xml:space="preserve"> </w:t>
+      </w:r>
       <m:oMath>
         <m:sSub>
           <m:e>
@@ -426,7 +604,19 @@
           </m:e>
           <m:sub>
             <m:r>
+              <m:t>r</m:t>
+            </m:r>
+            <m:r>
+              <m:t>a</m:t>
+            </m:r>
+            <m:r>
+              <m:t>b</m:t>
+            </m:r>
+            <m:r>
               <m:t>i</m:t>
+            </m:r>
+            <m:r>
+              <m:t>d</m:t>
             </m:r>
           </m:sub>
         </m:sSub>
@@ -435,138 +625,8 @@
         <w:t xml:space="preserve"> </w:t>
       </w:r>
       <w:r>
-        <w:t xml:space="preserve">is the reporting of all bites which follows the logistic function:</w:t>
-      </w:r>
-    </w:p>
-    <w:p>
-      <w:pPr>
-        <w:pStyle w:val="BodyText"/>
-      </w:pPr>
-      <m:oMathPara>
-        <m:oMathParaPr>
-          <m:jc m:val="center"/>
-        </m:oMathParaPr>
-        <m:oMath>
-          <m:sSub>
-            <m:e>
-              <m:r>
-                <m:t>ρ</m:t>
-              </m:r>
-            </m:e>
-            <m:sub>
-              <m:r>
-                <m:t>i</m:t>
-              </m:r>
-            </m:sub>
-          </m:sSub>
-          <m:r>
-            <m:t>=</m:t>
-          </m:r>
-          <m:f>
-            <m:fPr>
-              <m:type m:val="bar"/>
-            </m:fPr>
-            <m:num>
-              <m:r>
-                <m:t>C</m:t>
-              </m:r>
-            </m:num>
-            <m:den>
-              <m:r>
-                <m:t>1</m:t>
-              </m:r>
-              <m:r>
-                <m:t>+</m:t>
-              </m:r>
-              <m:sSup>
-                <m:e>
-                  <m:r>
-                    <m:t>e</m:t>
-                  </m:r>
-                </m:e>
-                <m:sup>
-                  <m:f>
-                    <m:fPr>
-                      <m:type m:val="bar"/>
-                    </m:fPr>
-                    <m:num>
-                      <m:r>
-                        <m:t>A</m:t>
-                      </m:r>
-                      <m:r>
-                        <m:t>−</m:t>
-                      </m:r>
-                      <m:r>
-                        <m:t>x</m:t>
-                      </m:r>
-                    </m:num>
-                    <m:den>
-                      <m:r>
-                        <m:t>d</m:t>
-                      </m:r>
-                    </m:den>
-                  </m:f>
-                </m:sup>
-              </m:sSup>
-            </m:den>
-          </m:f>
-        </m:oMath>
-      </m:oMathPara>
-    </w:p>
-    <w:p>
-      <w:pPr>
-        <w:pStyle w:val="FirstParagraph"/>
-      </w:pPr>
-      <w:r>
-        <w:t xml:space="preserve">where</w:t>
-      </w:r>
-      <w:r>
-        <w:t xml:space="preserve"> </w:t>
-      </w:r>
-      <m:oMath>
-        <m:r>
-          <m:t>C</m:t>
-        </m:r>
-      </m:oMath>
-      <w:r>
-        <w:t xml:space="preserve"> </w:t>
-      </w:r>
-      <w:r>
-        <w:t xml:space="preserve">is a limiting function on the y-axis that measures probability of attendance when distance is zero,</w:t>
-      </w:r>
-      <w:r>
-        <w:t xml:space="preserve"> </w:t>
-      </w:r>
-      <m:oMath>
-        <m:r>
-          <m:t>X</m:t>
-        </m:r>
-      </m:oMath>
-      <w:r>
-        <w:t xml:space="preserve"> </w:t>
-      </w:r>
-      <w:r>
-        <w:t xml:space="preserve">is the log transformed travel times in minutes,</w:t>
-      </w:r>
-      <w:r>
-        <w:t xml:space="preserve"> </w:t>
-      </w:r>
-      <m:oMath>
-        <m:r>
-          <m:t>d</m:t>
-        </m:r>
-      </m:oMath>
-      <w:r>
-        <w:t xml:space="preserve"> </w:t>
-      </w:r>
-      <w:r>
-        <w:t xml:space="preserve">is the distance decay parameter, and A is an asymptote factor at an inflection point of the model. We fix C to 0.90 (estimated from the Moramanga data), as even at minimal travel times, there are people that do not report bites for other reasons than accessibility (Alegana et al. 2012).</w:t>
-      </w:r>
-    </w:p>
-    <w:p>
-      <w:pPr>
-        <w:pStyle w:val="BodyText"/>
-      </w:pPr>
+        <w:t xml:space="preserve">is taken from Rajeev et al. 2018 on contact tracing data from the Moramanga District.</w:t>
+      </w:r>
     </w:p>
     <w:p>
       <w:pPr>
@@ -576,155 +636,12 @@
         <m:sSub>
           <m:e>
             <m:r>
-              <m:t>N</m:t>
+              <m:t>R</m:t>
             </m:r>
           </m:e>
           <m:sub>
             <m:r>
               <m:t>i</m:t>
-            </m:r>
-            <m:r>
-              <m:t>,</m:t>
-            </m:r>
-            <m:r>
-              <m:t>t</m:t>
-            </m:r>
-          </m:sub>
-        </m:sSub>
-      </m:oMath>
-      <w:r>
-        <w:t xml:space="preserve"> </w:t>
-      </w:r>
-      <w:r>
-        <w:t xml:space="preserve">is the non-rabid bite incidence as a function of human population size</w:t>
-      </w:r>
-      <w:r>
-        <w:t xml:space="preserve"> </w:t>
-      </w:r>
-      <w:r>
-        <w:rPr>
-          <w:b/>
-        </w:rPr>
-        <w:t xml:space="preserve">(Need to think about how to justify this…)</w:t>
-      </w:r>
-      <w:r>
-        <w:t xml:space="preserve">.</w:t>
-      </w:r>
-    </w:p>
-    <w:p>
-      <w:pPr>
-        <w:pStyle w:val="BodyText"/>
-      </w:pPr>
-    </w:p>
-    <w:p>
-      <w:pPr>
-        <w:pStyle w:val="BodyText"/>
-      </w:pPr>
-      <m:oMathPara>
-        <m:oMathParaPr>
-          <m:jc m:val="center"/>
-        </m:oMathParaPr>
-        <m:oMath>
-          <m:sSub>
-            <m:e>
-              <m:r>
-                <m:t>N</m:t>
-              </m:r>
-            </m:e>
-            <m:sub>
-              <m:r>
-                <m:t>i</m:t>
-              </m:r>
-              <m:r>
-                <m:t>,</m:t>
-              </m:r>
-              <m:r>
-                <m:t>t</m:t>
-              </m:r>
-            </m:sub>
-          </m:sSub>
-          <m:r>
-            <m:t>=</m:t>
-          </m:r>
-          <m:r>
-            <m:t>P</m:t>
-          </m:r>
-          <m:r>
-            <m:t>o</m:t>
-          </m:r>
-          <m:r>
-            <m:t>i</m:t>
-          </m:r>
-          <m:r>
-            <m:t>s</m:t>
-          </m:r>
-          <m:r>
-            <m:t>s</m:t>
-          </m:r>
-          <m:r>
-            <m:t>o</m:t>
-          </m:r>
-          <m:r>
-            <m:t>n</m:t>
-          </m:r>
-          <m:r>
-            <m:t>(</m:t>
-          </m:r>
-          <m:sSub>
-            <m:e>
-              <m:r>
-                <m:t>β</m:t>
-              </m:r>
-            </m:e>
-            <m:sub>
-              <m:r>
-                <m:t>p</m:t>
-              </m:r>
-            </m:sub>
-          </m:sSub>
-          <m:sSub>
-            <m:e>
-              <m:r>
-                <m:t>P</m:t>
-              </m:r>
-            </m:e>
-            <m:sub>
-              <m:r>
-                <m:t>i</m:t>
-              </m:r>
-            </m:sub>
-          </m:sSub>
-          <m:r>
-            <m:t>)</m:t>
-          </m:r>
-        </m:oMath>
-      </m:oMathPara>
-    </w:p>
-    <w:p>
-      <w:pPr>
-        <w:pStyle w:val="FirstParagraph"/>
-      </w:pPr>
-    </w:p>
-    <w:p>
-      <w:pPr>
-        <w:pStyle w:val="BodyText"/>
-      </w:pPr>
-      <m:oMath>
-        <m:sSub>
-          <m:e>
-            <m:r>
-              <m:t>R</m:t>
-            </m:r>
-          </m:e>
-          <m:sub>
-            <m:r>
-              <m:t>i</m:t>
-            </m:r>
-            <m:r>
-              <m:t>,</m:t>
-            </m:r>
-            <m:r>
-              <m:t>t</m:t>
             </m:r>
           </m:sub>
         </m:sSub>
@@ -850,7 +767,7 @@
         <w:t xml:space="preserve"> </w:t>
       </w:r>
       <w:r>
-        <w:t xml:space="preserve">= 0.39 persons exposed per rabid dog)(Hampson et al. 2018). We estimate the dog population by using a human:dog ratio of 5 to generate our maximum expected incidence and an HDR of 25 for our minimum expected incidence. As there is little data on dog populations in Madagascar, this range of HDRs encompasses a wide range of HDRs observed across Africa(cite?).</w:t>
+        <w:t xml:space="preserve">= 0.39 persons exposed per rabid dog)(Hampson et al. 2018). We estimate the dog population by using a human:dog ratio of 5 to generate our maximum expected incidence and an HDR of 25 for our minimum expected incidence. As there is little data on dog populations in Madagascar, this range of HDRs encompasses a wide range observed across Africa(cite?).</w:t>
       </w:r>
     </w:p>
     <w:p>
@@ -861,186 +778,6 @@
     <w:p>
       <w:pPr>
         <w:pStyle w:val="BodyText"/>
-      </w:pPr>
-      <w:r>
-        <w:t xml:space="preserve">We use RJAGS (…) to fit this model to our reported bites at the commune level over the 4-year period using non-informative priors (…) for</w:t>
-      </w:r>
-      <w:r>
-        <w:t xml:space="preserve"> </w:t>
-      </w:r>
-      <m:oMath>
-        <m:r>
-          <m:t>A</m:t>
-        </m:r>
-      </m:oMath>
-      <w:r>
-        <w:t xml:space="preserve"> </w:t>
-      </w:r>
-      <m:oMath>
-        <m:r>
-          <m:t>d</m:t>
-        </m:r>
-      </m:oMath>
-      <w:r>
-        <w:t xml:space="preserve"> </w:t>
-      </w:r>
-      <w:r>
-        <w:t xml:space="preserve">and</w:t>
-      </w:r>
-      <w:r>
-        <w:t xml:space="preserve"> </w:t>
-      </w:r>
-      <m:oMath>
-        <m:sSub>
-          <m:e>
-            <m:r>
-              <m:t>β</m:t>
-            </m:r>
-          </m:e>
-          <m:sub>
-            <m:r>
-              <m:t>p</m:t>
-            </m:r>
-          </m:sub>
-        </m:sSub>
-      </m:oMath>
-    </w:p>
-    <w:p>
-      <w:pPr>
-        <w:pStyle w:val="BodyText"/>
-      </w:pPr>
-    </w:p>
-    <w:p>
-      <w:pPr>
-        <w:pStyle w:val="Heading3"/>
-      </w:pPr>
-      <w:bookmarkStart w:id="27" w:name="model-evaluation-and-prediction"/>
-      <w:bookmarkEnd w:id="27"/>
-      <w:r>
-        <w:t xml:space="preserve">Model evaluation and prediction</w:t>
-      </w:r>
-    </w:p>
-    <w:p>
-      <w:pPr>
-        <w:pStyle w:val="FirstParagraph"/>
-      </w:pPr>
-      <w:r>
-        <w:t xml:space="preserve">We fitted the model to data from n catchments which had above x% clinic level reporting {</w:t>
-      </w:r>
-      <m:oMath>
-        <m:sSub>
-          <m:e>
-            <m:r>
-              <m:t>k</m:t>
-            </m:r>
-          </m:e>
-          <m:sub>
-            <m:r>
-              <m:t>c</m:t>
-            </m:r>
-          </m:sub>
-        </m:sSub>
-      </m:oMath>
-      <w:r>
-        <w:t xml:space="preserve">} for all four years.</w:t>
-      </w:r>
-    </w:p>
-    <w:p>
-      <w:pPr>
-        <w:pStyle w:val="BodyText"/>
-      </w:pPr>
-      <w:r>
-        <w:t xml:space="preserve">We used</w:t>
-      </w:r>
-    </w:p>
-    <w:p>
-      <w:pPr>
-        <w:pStyle w:val="BodyText"/>
-      </w:pPr>
-      <w:r>
-        <w:t xml:space="preserve">For three other catchments with reporting above x% we used to out-of-fit predict…</w:t>
-      </w:r>
-      <w:r>
-        <w:t xml:space="preserve"> </w:t>
-      </w:r>
-      <w:r>
-        <w:t xml:space="preserve">Ability to predict average annual/monthly bite incidence by travel time</w:t>
-      </w:r>
-      <w:r>
-        <w:t xml:space="preserve"> </w:t>
-      </w:r>
-      <w:r>
-        <w:t xml:space="preserve">Ability to predict out-of-fit to other catchments</w:t>
-      </w:r>
-      <w:r>
-        <w:t xml:space="preserve"> </w:t>
-      </w:r>
-      <w:r>
-        <w:t xml:space="preserve">(observed to expected mean incidence over 4 year period (monthly or annual)</w:t>
-      </w:r>
-    </w:p>
-    <w:p>
-      <w:pPr>
-        <w:pStyle w:val="BodyText"/>
-      </w:pPr>
-    </w:p>
-    <w:p>
-      <w:pPr>
-        <w:pStyle w:val="Heading3"/>
-      </w:pPr>
-      <w:bookmarkStart w:id="28" w:name="sensitivity-analyses"/>
-      <w:bookmarkEnd w:id="28"/>
-      <w:r>
-        <w:t xml:space="preserve">Sensitivity analyses</w:t>
-      </w:r>
-    </w:p>
-    <w:p>
-      <w:pPr>
-        <w:pStyle w:val="FirstParagraph"/>
-      </w:pPr>
-      <w:r>
-        <w:t xml:space="preserve">Sensitivity to R (@ what level of human exposure incidence!)</w:t>
-      </w:r>
-      <w:r>
-        <w:t xml:space="preserve"> </w:t>
-      </w:r>
-      <w:r>
-        <w:t xml:space="preserve">Simulate and recover params? @ what</w:t>
-      </w:r>
-      <w:r>
-        <w:t xml:space="preserve"> </w:t>
-      </w:r>
-      <w:r>
-        <w:rPr>
-          <w:i/>
-        </w:rPr>
-        <w:t xml:space="preserve">true</w:t>
-      </w:r>
-      <w:r>
-        <w:t xml:space="preserve"> </w:t>
-      </w:r>
-      <w:r>
-        <w:t xml:space="preserve">incidence does p_i become non-identifiable…</w:t>
-      </w:r>
-    </w:p>
-    <w:p>
-      <w:pPr>
-        <w:pStyle w:val="BodyText"/>
-      </w:pPr>
-    </w:p>
-    <w:p>
-      <w:pPr>
-        <w:pStyle w:val="Heading3"/>
-      </w:pPr>
-      <w:bookmarkStart w:id="29" w:name="exploring-alternative-scenarios-and-estimation-of-burden"/>
-      <w:bookmarkEnd w:id="29"/>
-      <w:r>
-        <w:t xml:space="preserve">Exploring alternative scenarios and estimation of burden</w:t>
-      </w:r>
-    </w:p>
-    <w:p>
-      <w:pPr>
-        <w:pStyle w:val="FirstParagraph"/>
       </w:pPr>
       <w:r>
         <w:t xml:space="preserve">We estimate burden of human rabies deaths as follows:</w:t>
@@ -1245,10 +982,20 @@
     </w:p>
     <w:p>
       <w:pPr>
-        <w:pStyle w:val="BodyText"/>
-      </w:pPr>
-      <w:r>
-        <w:t xml:space="preserve">We consider three scenarios:</w:t>
+        <w:pStyle w:val="Heading2"/>
+      </w:pPr>
+      <w:bookmarkStart w:id="28" w:name="estimating-the-impact-of-expanding-pep-access"/>
+      <w:bookmarkEnd w:id="28"/>
+      <w:r>
+        <w:t xml:space="preserve">Estimating the impact of expanding PEP Access</w:t>
+      </w:r>
+    </w:p>
+    <w:p>
+      <w:pPr>
+        <w:pStyle w:val="FirstParagraph"/>
+      </w:pPr>
+      <w:r>
+        <w:t xml:space="preserve">We use this framework to compare three scenarios of PEP provisioning in Madagascar:</w:t>
       </w:r>
       <w:r>
         <w:t xml:space="preserve"> </w:t>
@@ -1289,7 +1036,7 @@
         <w:t xml:space="preserve"> </w:t>
       </w:r>
       <w:r>
-        <w:t xml:space="preserve">provided by IPM to regenerate travel times to the nearest ARMC given expansion as per scenario 2 and 3. We then predict the expected reporting rate from the model given these new travel times and compare the relative decreases in burden for the three scenarios.</w:t>
+        <w:t xml:space="preserve">provided by IPM to regenerate travel times to the nearest ARMC given expansion as per scenario 2 and 3. We then predict the expected bite incidence from the model given these new travel times and compare the relative decreases in burden for the three scenarios.</w:t>
       </w:r>
     </w:p>
     <w:p>
@@ -1299,22 +1046,12 @@
     </w:p>
     <w:p>
       <w:pPr>
-        <w:pStyle w:val="Heading2"/>
-      </w:pPr>
-      <w:bookmarkStart w:id="30" w:name="preliminary-data-processing"/>
-      <w:bookmarkEnd w:id="30"/>
-      <w:r>
-        <w:t xml:space="preserve">Preliminary data processing</w:t>
-      </w:r>
-    </w:p>
-    <w:p>
-      <w:pPr>
         <w:pStyle w:val="Heading3"/>
       </w:pPr>
-      <w:bookmarkStart w:id="31" w:name="getting-catchments"/>
-      <w:bookmarkEnd w:id="31"/>
-      <w:r>
-        <w:t xml:space="preserve">Getting catchments</w:t>
+      <w:bookmarkStart w:id="29" w:name="sensitivity-analyses"/>
+      <w:bookmarkEnd w:id="29"/>
+      <w:r>
+        <w:t xml:space="preserve">Sensitivity Analyses</w:t>
       </w:r>
     </w:p>
     <w:p>
@@ -1326,11 +1063,79 @@
         </w:numPr>
       </w:pPr>
       <w:r>
-        <w:t xml:space="preserve">Assigning by minimum average commune travel time to clinic (color corresponds to catchment)</w:t>
-      </w:r>
-      <w:r>
-        <w:t xml:space="preserve"> </w:t>
-      </w:r>
+        <w:t xml:space="preserve">Sensitivity to assumptions of R</w:t>
+      </w:r>
+    </w:p>
+    <w:p>
+      <w:pPr>
+        <w:pStyle w:val="Compact"/>
+        <w:numPr>
+          <w:numId w:val="1001"/>
+          <w:ilvl w:val="0"/>
+        </w:numPr>
+      </w:pPr>
+      <w:r>
+        <w:t xml:space="preserve">Sensitivity to assumptions of</w:t>
+      </w:r>
+    </w:p>
+    <w:p>
+      <w:pPr>
+        <w:pStyle w:val="Heading2"/>
+      </w:pPr>
+      <w:bookmarkStart w:id="30" w:name="preliminary-data-processing"/>
+      <w:bookmarkEnd w:id="30"/>
+      <w:r>
+        <w:t xml:space="preserve">Preliminary data processing</w:t>
+      </w:r>
+    </w:p>
+    <w:p>
+      <w:pPr>
+        <w:pStyle w:val="Heading3"/>
+      </w:pPr>
+      <w:bookmarkStart w:id="31" w:name="cleaning-data"/>
+      <w:bookmarkEnd w:id="31"/>
+      <w:r>
+        <w:t xml:space="preserve">Cleaning data</w:t>
+      </w:r>
+    </w:p>
+    <w:p>
+      <w:pPr>
+        <w:pStyle w:val="Heading2"/>
+      </w:pPr>
+      <w:bookmarkStart w:id="32" w:name="submission-of-forms"/>
+      <w:bookmarkEnd w:id="32"/>
+      <w:r>
+        <w:t xml:space="preserve">Submission of forms</w:t>
+      </w:r>
+    </w:p>
+    <w:p>
+      <w:pPr>
+        <w:pStyle w:val="Compact"/>
+        <w:numPr>
+          <w:numId w:val="1002"/>
+          <w:ilvl w:val="0"/>
+        </w:numPr>
+      </w:pPr>
+      <w:r>
+        <w:t xml:space="preserve">Missingness seems to have been due to periods of time without form submission</w:t>
+      </w:r>
+    </w:p>
+    <w:p>
+      <w:pPr>
+        <w:pStyle w:val="Compact"/>
+        <w:numPr>
+          <w:numId w:val="1002"/>
+          <w:ilvl w:val="0"/>
+        </w:numPr>
+      </w:pPr>
+      <w:r>
+        <w:t xml:space="preserve">Calculating periods of time</w:t>
+      </w:r>
+    </w:p>
+    <w:p>
+      <w:pPr>
+        <w:pStyle w:val="FirstParagraph"/>
+      </w:pPr>
       <w:r>
         <w:drawing>
           <wp:inline>
@@ -1341,13 +1146,13 @@
               <a:graphicData uri="http://schemas.openxmlformats.org/drawingml/2006/picture">
                 <pic:pic>
                   <pic:nvPicPr>
-                    <pic:cNvPr descr="accessPEP_files/figure-docx/catchments-1.png" id="0" name="Picture"/>
+                    <pic:cNvPr descr="accessPEP_files/figure-docx/doses-1.png" id="0" name="Picture"/>
                     <pic:cNvPicPr>
                       <a:picLocks noChangeArrowheads="1" noChangeAspect="1"/>
                     </pic:cNvPicPr>
                   </pic:nvPicPr>
                   <pic:blipFill>
-                    <a:blip r:embed="rId32"/>
+                    <a:blip r:embed="rId33"/>
                     <a:stretch>
                       <a:fillRect/>
                     </a:stretch>
@@ -1374,39 +1179,6 @@
         </w:drawing>
       </w:r>
       <w:r>
-        <w:t xml:space="preserve"> </w:t>
-      </w:r>
-      <w:r>
-        <w:t xml:space="preserve">**There are some issues with this at the moment, maybe could fix by weighted average of raster value travel times by population. This is sort of expensive computationally, so running on cluster now!</w:t>
-      </w:r>
-    </w:p>
-    <w:p>
-      <w:pPr>
-        <w:pStyle w:val="Heading2"/>
-      </w:pPr>
-      <w:bookmarkStart w:id="33" w:name="submission-of-forms"/>
-      <w:bookmarkEnd w:id="33"/>
-      <w:r>
-        <w:t xml:space="preserve">Submission of forms</w:t>
-      </w:r>
-    </w:p>
-    <w:p>
-      <w:pPr>
-        <w:pStyle w:val="Compact"/>
-        <w:numPr>
-          <w:numId w:val="1002"/>
-          <w:ilvl w:val="0"/>
-        </w:numPr>
-      </w:pPr>
-      <w:r>
-        <w:t xml:space="preserve">Lack of consistent submission of forms, but we think that this for the most part has to do with gaps in sending of forms to IPM</w:t>
-      </w:r>
-    </w:p>
-    <w:p>
-      <w:pPr>
-        <w:pStyle w:val="FirstParagraph"/>
-      </w:pPr>
-      <w:r>
         <w:drawing>
           <wp:inline>
             <wp:extent cx="5486400" cy="4389120"/>
@@ -1416,7 +1188,7 @@
               <a:graphicData uri="http://schemas.openxmlformats.org/drawingml/2006/picture">
                 <pic:pic>
                   <pic:nvPicPr>
-                    <pic:cNvPr descr="accessPEP_files/figure-docx/doses-1.png" id="0" name="Picture"/>
+                    <pic:cNvPr descr="accessPEP_files/figure-docx/doses-2.png" id="0" name="Picture"/>
                     <pic:cNvPicPr>
                       <a:picLocks noChangeArrowheads="1" noChangeAspect="1"/>
                     </pic:cNvPicPr>
@@ -1448,65 +1220,6 @@
           </wp:inline>
         </w:drawing>
       </w:r>
-    </w:p>
-    <w:p>
-      <w:pPr>
-        <w:pStyle w:val="BodyText"/>
-      </w:pPr>
-      <w:r>
-        <w:t xml:space="preserve">Potential solution:</w:t>
-      </w:r>
-      <w:r>
-        <w:t xml:space="preserve"> </w:t>
-      </w:r>
-      <w:r>
-        <w:t xml:space="preserve">- if monthly: exclude any months with greater than 14 days consecutively with no reporting if</w:t>
-      </w:r>
-      <w:r>
-        <w:t xml:space="preserve"> </w:t>
-      </w:r>
-      <w:r>
-        <w:t xml:space="preserve">- if annually: # days included from above/365 = approximate reporting on an annual basis?</w:t>
-      </w:r>
-    </w:p>
-    <w:p>
-      <w:pPr>
-        <w:pStyle w:val="Heading3"/>
-      </w:pPr>
-      <w:bookmarkStart w:id="35" w:name="commune-matching"/>
-      <w:bookmarkEnd w:id="35"/>
-      <w:r>
-        <w:t xml:space="preserve">Commune matching</w:t>
-      </w:r>
-    </w:p>
-    <w:p>
-      <w:pPr>
-        <w:pStyle w:val="Compact"/>
-        <w:numPr>
-          <w:numId w:val="1003"/>
-          <w:ilvl w:val="0"/>
-        </w:numPr>
-      </w:pPr>
-      <w:r>
-        <w:t xml:space="preserve">For each district, ranked commune name matches by fuzzy matching. For those with partial match distances &gt; 1 and &lt; 10, manually chose matching commune names where possible. All others were set as NA.</w:t>
-      </w:r>
-    </w:p>
-    <w:p>
-      <w:pPr>
-        <w:pStyle w:val="Compact"/>
-        <w:numPr>
-          <w:numId w:val="1003"/>
-          <w:ilvl w:val="0"/>
-        </w:numPr>
-      </w:pPr>
-      <w:r>
-        <w:t xml:space="preserve">Put this into reporting @ the clinic level (either monthly or annual prop matched)</w:t>
-      </w:r>
-    </w:p>
-    <w:p>
-      <w:pPr>
-        <w:pStyle w:val="FirstParagraph"/>
-      </w:pPr>
       <w:r>
         <w:drawing>
           <wp:inline>
@@ -1517,7 +1230,49 @@
               <a:graphicData uri="http://schemas.openxmlformats.org/drawingml/2006/picture">
                 <pic:pic>
                   <pic:nvPicPr>
-                    <pic:cNvPr descr="accessPEP_files/figure-docx/commune%20matching-1.png" id="0" name="Picture"/>
+                    <pic:cNvPr descr="accessPEP_files/figure-docx/doses-3.png" id="0" name="Picture"/>
+                    <pic:cNvPicPr>
+                      <a:picLocks noChangeArrowheads="1" noChangeAspect="1"/>
+                    </pic:cNvPicPr>
+                  </pic:nvPicPr>
+                  <pic:blipFill>
+                    <a:blip r:embed="rId35"/>
+                    <a:stretch>
+                      <a:fillRect/>
+                    </a:stretch>
+                  </pic:blipFill>
+                  <pic:spPr bwMode="auto">
+                    <a:xfrm>
+                      <a:off x="0" y="0"/>
+                      <a:ext cx="5486400" cy="4389120"/>
+                    </a:xfrm>
+                    <a:prstGeom prst="rect">
+                      <a:avLst/>
+                    </a:prstGeom>
+                    <a:noFill/>
+                    <a:ln w="9525">
+                      <a:noFill/>
+                      <a:headEnd/>
+                      <a:tailEnd/>
+                    </a:ln>
+                  </pic:spPr>
+                </pic:pic>
+              </a:graphicData>
+            </a:graphic>
+          </wp:inline>
+        </w:drawing>
+      </w:r>
+      <w:r>
+        <w:drawing>
+          <wp:inline>
+            <wp:extent cx="5486400" cy="4389120"/>
+            <wp:effectExtent b="0" l="0" r="0" t="0"/>
+            <wp:docPr descr="" title="" id="1" name="Picture"/>
+            <a:graphic>
+              <a:graphicData uri="http://schemas.openxmlformats.org/drawingml/2006/picture">
+                <pic:pic>
+                  <pic:nvPicPr>
+                    <pic:cNvPr descr="accessPEP_files/figure-docx/doses-4.png" id="0" name="Picture"/>
                     <pic:cNvPicPr>
                       <a:picLocks noChangeArrowheads="1" noChangeAspect="1"/>
                     </pic:cNvPicPr>
@@ -1549,73 +1304,89 @@
           </wp:inline>
         </w:drawing>
       </w:r>
-    </w:p>
-    <w:p>
-      <w:pPr>
-        <w:pStyle w:val="Compact"/>
-        <w:numPr>
-          <w:numId w:val="1004"/>
-          <w:ilvl w:val="0"/>
-        </w:numPr>
-      </w:pPr>
-      <w:r>
-        <w:t xml:space="preserve">Not too great of a job for most of them! Ask Chantal to go back through and match more?</w:t>
-      </w:r>
-    </w:p>
-    <w:p>
-      <w:pPr>
-        <w:pStyle w:val="Heading2"/>
-      </w:pPr>
-      <w:bookmarkStart w:id="37" w:name="overall-plan"/>
-      <w:bookmarkEnd w:id="37"/>
-      <w:r>
-        <w:t xml:space="preserve">Overall plan</w:t>
-      </w:r>
-    </w:p>
-    <w:p>
-      <w:pPr>
-        <w:pStyle w:val="Compact"/>
-        <w:numPr>
-          <w:numId w:val="1005"/>
-          <w:ilvl w:val="0"/>
-        </w:numPr>
-      </w:pPr>
-      <w:r>
-        <w:t xml:space="preserve">Pick best catchments (Toamasina, Ambatodrajaka, Toliara, Manakara, Sambava, Soanierana Ivongo, Moramanga, Anstirabe, Ambositra)</w:t>
-      </w:r>
-    </w:p>
-    <w:p>
-      <w:pPr>
-        <w:numPr>
-          <w:numId w:val="1005"/>
-          <w:ilvl w:val="0"/>
-        </w:numPr>
-      </w:pPr>
-      <w:r>
-        <w:t xml:space="preserve">See if anything comes out even with limited success of commune matching</w:t>
-      </w:r>
-    </w:p>
-    <w:p>
-      <w:pPr>
-        <w:pStyle w:val="Compact"/>
-        <w:numPr>
-          <w:numId w:val="1005"/>
-          <w:ilvl w:val="0"/>
-        </w:numPr>
-      </w:pPr>
-      <w:r>
-        <w:t xml:space="preserve">Alternatively = by district? Less likely to really capture spatial het in access</w:t>
-      </w:r>
-    </w:p>
-    <w:p>
-      <w:pPr>
-        <w:numPr>
-          <w:numId w:val="1005"/>
-          <w:ilvl w:val="0"/>
-        </w:numPr>
-      </w:pPr>
-      <w:r>
-        <w:t xml:space="preserve">Alternatively = w/ Moramanga data from 2016-2018 only; only one catchment, and where we’ve been actively working/contact tracing</w:t>
+      <w:r>
+        <w:drawing>
+          <wp:inline>
+            <wp:extent cx="5486400" cy="4389120"/>
+            <wp:effectExtent b="0" l="0" r="0" t="0"/>
+            <wp:docPr descr="" title="" id="1" name="Picture"/>
+            <a:graphic>
+              <a:graphicData uri="http://schemas.openxmlformats.org/drawingml/2006/picture">
+                <pic:pic>
+                  <pic:nvPicPr>
+                    <pic:cNvPr descr="accessPEP_files/figure-docx/doses-5.png" id="0" name="Picture"/>
+                    <pic:cNvPicPr>
+                      <a:picLocks noChangeArrowheads="1" noChangeAspect="1"/>
+                    </pic:cNvPicPr>
+                  </pic:nvPicPr>
+                  <pic:blipFill>
+                    <a:blip r:embed="rId37"/>
+                    <a:stretch>
+                      <a:fillRect/>
+                    </a:stretch>
+                  </pic:blipFill>
+                  <pic:spPr bwMode="auto">
+                    <a:xfrm>
+                      <a:off x="0" y="0"/>
+                      <a:ext cx="5486400" cy="4389120"/>
+                    </a:xfrm>
+                    <a:prstGeom prst="rect">
+                      <a:avLst/>
+                    </a:prstGeom>
+                    <a:noFill/>
+                    <a:ln w="9525">
+                      <a:noFill/>
+                      <a:headEnd/>
+                      <a:tailEnd/>
+                    </a:ln>
+                  </pic:spPr>
+                </pic:pic>
+              </a:graphicData>
+            </a:graphic>
+          </wp:inline>
+        </w:drawing>
+      </w:r>
+      <w:r>
+        <w:drawing>
+          <wp:inline>
+            <wp:extent cx="5486400" cy="4389120"/>
+            <wp:effectExtent b="0" l="0" r="0" t="0"/>
+            <wp:docPr descr="" title="" id="1" name="Picture"/>
+            <a:graphic>
+              <a:graphicData uri="http://schemas.openxmlformats.org/drawingml/2006/picture">
+                <pic:pic>
+                  <pic:nvPicPr>
+                    <pic:cNvPr descr="accessPEP_files/figure-docx/doses-6.png" id="0" name="Picture"/>
+                    <pic:cNvPicPr>
+                      <a:picLocks noChangeArrowheads="1" noChangeAspect="1"/>
+                    </pic:cNvPicPr>
+                  </pic:nvPicPr>
+                  <pic:blipFill>
+                    <a:blip r:embed="rId38"/>
+                    <a:stretch>
+                      <a:fillRect/>
+                    </a:stretch>
+                  </pic:blipFill>
+                  <pic:spPr bwMode="auto">
+                    <a:xfrm>
+                      <a:off x="0" y="0"/>
+                      <a:ext cx="5486400" cy="4389120"/>
+                    </a:xfrm>
+                    <a:prstGeom prst="rect">
+                      <a:avLst/>
+                    </a:prstGeom>
+                    <a:noFill/>
+                    <a:ln w="9525">
+                      <a:noFill/>
+                      <a:headEnd/>
+                      <a:tailEnd/>
+                    </a:ln>
+                  </pic:spPr>
+                </pic:pic>
+              </a:graphicData>
+            </a:graphic>
+          </wp:inline>
+        </w:drawing>
       </w:r>
     </w:p>
     <w:sectPr>
@@ -1833,7 +1604,7 @@
     </w:lvl>
   </w:abstractNum>
   <w:abstractNum w:abstractNumId="990">
-    <w:nsid w:val="b8ea53a2"/>
+    <w:nsid w:val="87407531"/>
     <w:multiLevelType w:val="multilevel"/>
     <w:lvl w:ilvl="0">
       <w:numFmt w:val="bullet"/>
@@ -1914,7 +1685,7 @@
     </w:lvl>
   </w:abstractNum>
   <w:abstractNum w:abstractNumId="991">
-    <w:nsid w:val="94394e3a"/>
+    <w:nsid w:val="4f396dc1"/>
     <w:multiLevelType w:val="multilevel"/>
     <w:lvl w:ilvl="0">
       <w:numFmt w:val="bullet"/>
@@ -2007,15 +1778,6 @@
     <w:abstractNumId w:val="991"/>
   </w:num>
   <w:num w:numId="1002">
-    <w:abstractNumId w:val="991"/>
-  </w:num>
-  <w:num w:numId="1003">
-    <w:abstractNumId w:val="991"/>
-  </w:num>
-  <w:num w:numId="1004">
-    <w:abstractNumId w:val="991"/>
-  </w:num>
-  <w:num w:numId="1005">
     <w:abstractNumId w:val="991"/>
   </w:num>
 </w:numbering>

</xml_diff>

<commit_message>
preliminary results on bites + burden
</commit_message>
<xml_diff>
--- a/accessPEP.docx
+++ b/accessPEP.docx
@@ -75,47 +75,56 @@
         <w:pStyle w:val="FirstParagraph"/>
       </w:pPr>
       <w:r>
-        <w:t xml:space="preserve">[Start broadly with inequity?]</w:t>
-      </w:r>
-      <w:r>
-        <w:t xml:space="preserve"> </w:t>
-      </w:r>
-      <w:r>
-        <w:t xml:space="preserve">Inequities in access to healthcare and interventions are a major driver of the burden of disease in human populations. Those most impacted by infectious disease are often those from lower socioeconomic strata and remote populations. Despite the impact of these inequities in shaping disease burden, incorporating these factors into estimations of burden is challenging due to the lack of data resolved to these levels…&gt;</w:t>
+        <w:t xml:space="preserve">Access to healthcare is a significant driver of disease burden globally, and heterogeneities in access to care due to socioeconomic and geographic factors likely shape where and who are the most impacted by a disease, particularly at sub-national levels. However, these factors are rarely incorporated into estimates of burden due to limited data.</w:t>
       </w:r>
     </w:p>
     <w:p>
       <w:pPr>
         <w:pStyle w:val="BodyText"/>
       </w:pPr>
+      <w:r>
+        <w:t xml:space="preserve">Deaths due to canine mediated rabies, estimated to cause approximately 60,000 human deaths anually, can be prevented through prompt administration of post-exposure prophylaxis. However, access to this intervention is highly limited in areas where the disease is endemic, often due to inaccessibility to health centres which provide PEP (</w:t>
+      </w:r>
+      <w:r>
+        <w:rPr>
+          <w:i/>
+        </w:rPr>
+        <w:t xml:space="preserve">cite GAVI paper or Nandini’s paper of geographic availability of PEP</w:t>
+      </w:r>
+      <w:r>
+        <w:t xml:space="preserve">). Data on true rabies exposures in humans and incidence in animals is also lacking in most of these countries, with the most commonly available data being numbers of bite victims reporting to health facilities. The majority of rabies burden studies use these data to estimate burden of rabies from probability decision tree frameworks, often with the key assumption that overall reported bite incidence (i.e. both bites due to non-rabid and rabid animals) are proportional to rabies incidence (i.e. the morebites reported in a location, the higher the incidence of</w:t>
+      </w:r>
+      <w:r>
+        <w:t xml:space="preserve"> </w:t>
+      </w:r>
+      <w:r>
+        <w:rPr>
+          <w:i/>
+        </w:rPr>
+        <w:t xml:space="preserve">rabies</w:t>
+      </w:r>
+      <w:r>
+        <w:t xml:space="preserve"> </w:t>
+      </w:r>
+      <w:r>
+        <w:t xml:space="preserve">exposures there) and that reporting is uniform across space. While at a national level, these estimates may be accurate, at the sub-national level, this framework will likely underestimate rabies deaths in places with low reporting and overestimates rabies deaths in places with high reporting of bites. The most recent estimation of burden and the impact of PEP used another approach, using transmission dynamic models as the backbone to predict incidence based on the level of vaccination coverage and size of the dog population at the national level. Using transmission dynamic models to estimate incidence could improve upon previous studies which may underestimate rabies burden in areas with low reporting.</w:t>
+      </w:r>
     </w:p>
     <w:p>
       <w:pPr>
         <w:pStyle w:val="BodyText"/>
       </w:pPr>
       <w:r>
-        <w:t xml:space="preserve">Canine rabies causes an estimated 59,000 human deaths annually. Post-exposure prophylaxis (PEP) prevents fatalities if delivered in a timely manner, however, access to this intervention is highly limited in areas where the disease is endemic. Data on true rabies exposures in humans and incidence in animals is also lacking in most countries. Often, the only data available are numbers of bite victims reporting to health facilities. The majority of rabies burden studies use these data to estimate burden of rabies from probability decision tree frameworks, often with the key assumptions that overall reported bite incidence (i.e. both bites due to non-rabid and rabid animals) are proportional to rabies incidence and that reporting is uniform across space.</w:t>
-      </w:r>
-    </w:p>
-    <w:p>
-      <w:pPr>
-        <w:pStyle w:val="BodyText"/>
-      </w:pPr>
-      <w:r>
-        <w:t xml:space="preserve">The most recent estimation of burden and the impact of PEP used another approach, using transmission dynamic models as the backbone to predict incidence based on level of vaccination coverage and size of the dog population at the national level. A recent study on the cost-effectiveness of PEP provisioning instead used a transmission dynamic model as the backbone for generating estimates ofpredict human rabies exposure incidence based on level of dog vaccination coverage and size of the dog population at the national level. Using transmission dynamic models to estimate incidence could improves upon previous studies which may overestimate rabies burden in areas of high reporting and underestimate in areas with low reporting due to the assumption that overall reported bite incidence is proportional to rabies incidence.</w:t>
-      </w:r>
-    </w:p>
-    <w:p>
-      <w:pPr>
-        <w:pStyle w:val="BodyText"/>
-      </w:pPr>
-    </w:p>
-    <w:p>
-      <w:pPr>
-        <w:pStyle w:val="BodyText"/>
-      </w:pPr>
-      <w:r>
-        <w:t xml:space="preserve">Here, we extend this framework to include spatial access to PEP, using bite patient data from 27 clinics in Madagascar, a rabies endemic country that lacks a national strategy for controlling rabies in domestic dogs. Institut Pasteur de Madagascar (IPM) provides PEP at no-cost to the government or to patients that present to 31 clinics across the country. PEP is not available at any other public clinics or through the private sector. Given that rabies is endemic in the country and there is effectively no vaccination of domestic dogs, we use the baseline predictions of incidence from the dynamic model reported in Hampson et al. 2018. We flip the standard decision tree and make the assumption that reported bite incidence reflects access and reporting to PEP rather than differences in rabies incidence, using travel times to clinics as a predictor of bites reported to clinics.</w:t>
+        <w:t xml:space="preserve">In Madagascar, Institut Pasteur de Madagascar (IPM) provides PEP at no-cost to patients at 31 clinics across the country. PEP is not available at any other public clinics or through the private sector. Due to the spatially restricted nature of PEP, geographic access is likely to be a major driver of disease burden within the country. To get spatial estimates of disease burden in this context, we flip the standard decision tree and make the assumption that reported bite incidence reflects access and reporting to PEP rather than differences in rabies incidence, using travel times to clinics as a predictor of reported bites. Then using a range of rabies incidence given endemic transmission with no mass dog vaccination (</w:t>
+      </w:r>
+      <w:r>
+        <w:rPr>
+          <w:i/>
+        </w:rPr>
+        <w:t xml:space="preserve">GAVI paper</w:t>
+      </w:r>
+      <w:r>
+        <w:t xml:space="preserve">), we generate sub-national estimates of rabies burden in an adapted decision tree framework. Finally, using this same model pipeline, we explore the impacts of geographically expanding access to PEP in Madagascar on reducing human rabies deaths.</w:t>
       </w:r>
     </w:p>
     <w:p>
@@ -143,7 +152,7 @@
         <w:pStyle w:val="FirstParagraph"/>
       </w:pPr>
       <w:r>
-        <w:t xml:space="preserve">We used the database of bite patient forms submitted from 24 ARMC between 2014 - 2017. These were individual patient data forms that were submitted to IPM as frequently as monthly to annually by clinics. Two clinics, the IPM ARMC and the Fianarantsoa ARMC used computer databases from which the data during this period were extracted and merged to the larger database. These data include the administrative district of the bite patient’s address. As previous analyses showed likely substantial undersubmission of forms from clinics (</w:t>
+        <w:t xml:space="preserve">We used a database of bite patient forms submitted to IPM from 24 ARMC across the country between 2014 - 2017. These were individual patient data forms that were submitted as frequently as monthly to annually by clinics. Two clinics, the IPM ARMC and the Fianarantsoa ARMC used computer databases from which the data during this period were extracted and merged to the larger database. These data include the administrative district of the bite patient’s address and the date of reporting. As previous analyses showed likely substantial undersubmission of forms from clinics (</w:t>
       </w:r>
       <w:r>
         <w:rPr>
@@ -152,15 +161,7 @@
         <w:t xml:space="preserve">cite baseline data paper</w:t>
       </w:r>
       <w:r>
-        <w:t xml:space="preserve">), we calculated the proportion of days of the year for which forms were submitted. We excluded periods with 10 or more consecutive dates with no patient forms and calculated the proportion of days included per year. Figure 1a + 1b?</w:t>
-      </w:r>
-    </w:p>
-    <w:p>
-      <w:pPr>
-        <w:pStyle w:val="BodyText"/>
-      </w:pPr>
-      <w:r>
-        <w:t xml:space="preserve">RIG data?</w:t>
+        <w:t xml:space="preserve">), we calculated the proportion of days of the year for which forms were submitted, excluding any periods of time for which there were no forms submitted for 15 consecutive days. Clinic level reporting was calculated the proportion of days for which were included based on the 15 day threshold per year. As low risk contacts with probable or confirmed rabies cases have been shown to make up approximately 20% of patients reporting to ARMC (Rajeev et al. 2018), we attempted to exclude these by looking at the distribution of patients reporting per day to a given clinic. Generally, contacts present as clustered cases, so we excluded patients reporting on any dates that had greater than 3 standard deviations above the mean number of patients reporting per day (Figure 3A). We validated this method using 27 months of bite patient data from the Moramanga ARMC for which we had details on the type of exposure.</w:t>
       </w:r>
     </w:p>
     <w:p>
@@ -197,13 +198,11 @@
         </w:r>
       </w:hyperlink>
       <w:r>
-        <w:t xml:space="preserve">, Weiss et al. 2015,) and GPS points of clinics to get travel time to the nearest ARMC for the country of Madagascar at a 1 x 1 km scale. We then averaged these to the commune level, using administrative shapefiles available trhough the UN Office for the Coordination of Humanitarian Affairs. For each clinic, we defined the catchment area as all communes for which the clinic was the closest ARMC. Population estimates were taken from the 2015 UN adjusted population projections from World Pop (www.worldpop.org, Linaird et al. 2012) and also aggreagated to the commune level. Figure 2 = networky fig + catchments!</w:t>
-      </w:r>
-    </w:p>
-    <w:p>
-      <w:pPr>
-        <w:pStyle w:val="BodyText"/>
-      </w:pPr>
+        <w:t xml:space="preserve">, Weiss et al. 2015,) and GPS points of clinics to estimate the travel time to the nearest ARMC for the country of Madagascar at a 1 x 1 km scale. We then calculated a weighted average of travel times by human population to the commune level, using administrative shapefiles available trhough the UN Office for the Coordination of Humanitarian Affairs. For each clinic, we defined the catchment area as all districts for which the clinic was the closest ARMC. Human population estimates were taken from the 2015 UN adjusted population projections from World Pop (www.worldpop.org, Linaird et al. 2012) and also aggreagated to the commune level</w:t>
+      </w:r>
+      <w:r>
+        <w:t xml:space="preserve"> </w:t>
+      </w:r>
     </w:p>
     <w:p>
       <w:pPr>
@@ -220,15 +219,270 @@
         <w:pStyle w:val="FirstParagraph"/>
       </w:pPr>
       <w:r>
-        <w:t xml:space="preserve">Excluding any catchments for which there was less than 25% estimated form submission, we calculated the average bite incidence corrected by the annual undersubmission of forms at the district level.</w:t>
+        <w:t xml:space="preserve">While the national bite patient data is available at the district level, travel times vary significantly within a district (see Figure SX,</w:t>
+      </w:r>
+      <w:r>
+        <w:t xml:space="preserve"> </w:t>
+      </w:r>
+      <w:r>
+        <w:rPr>
+          <w:i/>
+        </w:rPr>
+        <w:t xml:space="preserve">need to think about how to show this</w:t>
+      </w:r>
+      <w:r>
+        <w:t xml:space="preserve">). In order to translate the impacts of differences in access at sub-district scales to the magnitude of reported bites at the district scale, we modeled bites at the district level as the sum of incidence at the commune level. Incidence at the commune level is then a function of travel times to the closest ARMC. Specifically, we modeled bites as follows:</w:t>
       </w:r>
     </w:p>
     <w:p>
       <w:pPr>
         <w:pStyle w:val="BodyText"/>
       </w:pPr>
-      <w:r>
-        <w:t xml:space="preserve">We fit a linear mixed effects model where the annual average bite incidence at the district level was predicted by the average travel time to the nearest CTAR for the district, the population within the district, and a random catchment level effect.</w:t>
+      <m:oMathPara>
+        <m:oMathParaPr>
+          <m:jc m:val="center"/>
+        </m:oMathParaPr>
+        <m:oMath>
+          <m:sSub>
+            <m:e>
+              <m:r>
+                <m:t>μ</m:t>
+              </m:r>
+            </m:e>
+            <m:sub>
+              <m:r>
+                <m:t>d</m:t>
+              </m:r>
+            </m:sub>
+          </m:sSub>
+          <m:r>
+            <m:t>=</m:t>
+          </m:r>
+          <m:nary>
+            <m:naryPr>
+              <m:chr m:val="∑"/>
+              <m:limLoc m:val="undOvr"/>
+              <m:subHide m:val="0"/>
+              <m:supHide m:val="0"/>
+            </m:naryPr>
+            <m:sub>
+              <m:r>
+                <m:t>j</m:t>
+              </m:r>
+              <m:r>
+                <m:t>=</m:t>
+              </m:r>
+              <m:r>
+                <m:t>1</m:t>
+              </m:r>
+            </m:sub>
+            <m:sup>
+              <m:r>
+                <m:t>j</m:t>
+              </m:r>
+            </m:sup>
+            <m:e>
+              <m:r>
+                <m:t>e</m:t>
+              </m:r>
+            </m:e>
+          </m:nary>
+          <m:r>
+            <m:t>x</m:t>
+          </m:r>
+          <m:r>
+            <m:t>p</m:t>
+          </m:r>
+          <m:r>
+            <m:t>(</m:t>
+          </m:r>
+          <m:sSub>
+            <m:e>
+              <m:r>
+                <m:t>β</m:t>
+              </m:r>
+            </m:e>
+            <m:sub>
+              <m:r>
+                <m:t>t</m:t>
+              </m:r>
+            </m:sub>
+          </m:sSub>
+          <m:sSub>
+            <m:e>
+              <m:r>
+                <m:t>T</m:t>
+              </m:r>
+            </m:e>
+            <m:sub>
+              <m:r>
+                <m:t>j</m:t>
+              </m:r>
+            </m:sub>
+          </m:sSub>
+          <m:r>
+            <m:t>+</m:t>
+          </m:r>
+          <m:sSub>
+            <m:e>
+              <m:r>
+                <m:t>β</m:t>
+              </m:r>
+            </m:e>
+            <m:sub>
+              <m:r>
+                <m:t>0</m:t>
+              </m:r>
+            </m:sub>
+          </m:sSub>
+          <m:r>
+            <m:t>)</m:t>
+          </m:r>
+          <m:r>
+            <m:t>×</m:t>
+          </m:r>
+          <m:r>
+            <m:t>p</m:t>
+          </m:r>
+          <m:r>
+            <m:t>o</m:t>
+          </m:r>
+          <m:sSub>
+            <m:e>
+              <m:r>
+                <m:t>p</m:t>
+              </m:r>
+            </m:e>
+            <m:sub>
+              <m:r>
+                <m:t>j</m:t>
+              </m:r>
+            </m:sub>
+          </m:sSub>
+        </m:oMath>
+      </m:oMathPara>
+    </w:p>
+    <w:p>
+      <w:pPr>
+        <w:pStyle w:val="FirstParagraph"/>
+      </w:pPr>
+      <w:r>
+        <w:t xml:space="preserve">where</w:t>
+      </w:r>
+      <w:r>
+        <w:t xml:space="preserve"> </w:t>
+      </w:r>
+      <m:oMath>
+        <m:sSub>
+          <m:e>
+            <m:r>
+              <m:t>μ</m:t>
+            </m:r>
+          </m:e>
+          <m:sub>
+            <m:r>
+              <m:t>d</m:t>
+            </m:r>
+          </m:sub>
+        </m:sSub>
+      </m:oMath>
+      <w:r>
+        <w:t xml:space="preserve"> </w:t>
+      </w:r>
+      <w:r>
+        <w:t xml:space="preserve">is the mean number of bites in district, which is the sum of bites at the commune level given</w:t>
+      </w:r>
+      <w:r>
+        <w:t xml:space="preserve"> </w:t>
+      </w:r>
+      <w:r>
+        <w:rPr>
+          <w:b/>
+        </w:rPr>
+        <w:t xml:space="preserve">commune level travel times</w:t>
+      </w:r>
+      <w:r>
+        <w:t xml:space="preserve">,</w:t>
+      </w:r>
+      <w:r>
+        <w:t xml:space="preserve"> </w:t>
+      </w:r>
+      <m:oMath>
+        <m:sSub>
+          <m:e>
+            <m:r>
+              <m:t>T</m:t>
+            </m:r>
+          </m:e>
+          <m:sub>
+            <m:r>
+              <m:t>j</m:t>
+            </m:r>
+          </m:sub>
+        </m:sSub>
+      </m:oMath>
+      <w:r>
+        <w:t xml:space="preserve">. We then estimate the likelihood of observing the bites at the district level where bites are a poisson distribution around the mean</w:t>
+      </w:r>
+      <w:r>
+        <w:t xml:space="preserve"> </w:t>
+      </w:r>
+      <m:oMath>
+        <m:sSub>
+          <m:e>
+            <m:r>
+              <m:t>μ</m:t>
+            </m:r>
+          </m:e>
+          <m:sub>
+            <m:r>
+              <m:t>d</m:t>
+            </m:r>
+          </m:sub>
+        </m:sSub>
+      </m:oMath>
+      <w:r>
+        <w:t xml:space="preserve">, given</w:t>
+      </w:r>
+      <w:r>
+        <w:t xml:space="preserve"> </w:t>
+      </w:r>
+      <m:oMath>
+        <m:sSub>
+          <m:e>
+            <m:r>
+              <m:t>β</m:t>
+            </m:r>
+          </m:e>
+          <m:sub>
+            <m:r>
+              <m:t>t</m:t>
+            </m:r>
+          </m:sub>
+        </m:sSub>
+      </m:oMath>
+      <w:r>
+        <w:t xml:space="preserve">, the effect of travel times of reported bites and</w:t>
+      </w:r>
+      <w:r>
+        <w:t xml:space="preserve"> </w:t>
+      </w:r>
+      <m:oMath>
+        <m:sSub>
+          <m:e>
+            <m:r>
+              <m:t>β</m:t>
+            </m:r>
+          </m:e>
+          <m:sub>
+            <m:r>
+              <m:t>0</m:t>
+            </m:r>
+          </m:sub>
+        </m:sSub>
+      </m:oMath>
+      <w:r>
+        <w:t xml:space="preserve">, the model intercept.</w:t>
       </w:r>
     </w:p>
     <w:p>
@@ -236,33 +490,280 @@
         <w:pStyle w:val="BodyText"/>
       </w:pPr>
       <w:r>
-        <w:t xml:space="preserve">For three other catchments with reporting above x% we used to out-of-fit predict…</w:t>
-      </w:r>
-      <w:r>
-        <w:t xml:space="preserve"> </w:t>
-      </w:r>
-      <w:r>
-        <w:t xml:space="preserve">Ability to predict average annual/monthly bite incidence by travel time</w:t>
-      </w:r>
-      <w:r>
-        <w:t xml:space="preserve"> </w:t>
-      </w:r>
-      <w:r>
-        <w:t xml:space="preserve">Ability to predict out-of-fit to other catchments</w:t>
+        <w:t xml:space="preserve">As we had data available on reported bites at the commune level from the Moramanga ARMC (from Rajeev et al. 2018), we modeled observed commune bites in the same framework, but un-aggregated, where:</w:t>
       </w:r>
     </w:p>
     <w:p>
       <w:pPr>
         <w:pStyle w:val="BodyText"/>
       </w:pPr>
+      <m:oMathPara>
+        <m:oMathParaPr>
+          <m:jc m:val="center"/>
+        </m:oMathParaPr>
+        <m:oMath>
+          <m:sSub>
+            <m:e>
+              <m:r>
+                <m:t>μ</m:t>
+              </m:r>
+            </m:e>
+            <m:sub>
+              <m:r>
+                <m:t>j</m:t>
+              </m:r>
+            </m:sub>
+          </m:sSub>
+          <m:r>
+            <m:t>=</m:t>
+          </m:r>
+          <m:r>
+            <m:t>e</m:t>
+          </m:r>
+          <m:r>
+            <m:t>x</m:t>
+          </m:r>
+          <m:r>
+            <m:t>p</m:t>
+          </m:r>
+          <m:r>
+            <m:t>(</m:t>
+          </m:r>
+          <m:sSub>
+            <m:e>
+              <m:r>
+                <m:t>β</m:t>
+              </m:r>
+            </m:e>
+            <m:sub>
+              <m:r>
+                <m:t>t</m:t>
+              </m:r>
+            </m:sub>
+          </m:sSub>
+          <m:sSub>
+            <m:e>
+              <m:r>
+                <m:t>T</m:t>
+              </m:r>
+            </m:e>
+            <m:sub>
+              <m:r>
+                <m:t>j</m:t>
+              </m:r>
+            </m:sub>
+          </m:sSub>
+          <m:r>
+            <m:t>+</m:t>
+          </m:r>
+          <m:sSub>
+            <m:e>
+              <m:r>
+                <m:t>β</m:t>
+              </m:r>
+            </m:e>
+            <m:sub>
+              <m:r>
+                <m:t>0</m:t>
+              </m:r>
+            </m:sub>
+          </m:sSub>
+          <m:r>
+            <m:t>)</m:t>
+          </m:r>
+          <m:r>
+            <m:t>×</m:t>
+          </m:r>
+          <m:r>
+            <m:t>p</m:t>
+          </m:r>
+          <m:r>
+            <m:t>o</m:t>
+          </m:r>
+          <m:sSub>
+            <m:e>
+              <m:r>
+                <m:t>p</m:t>
+              </m:r>
+            </m:e>
+            <m:sub>
+              <m:r>
+                <m:t>j</m:t>
+              </m:r>
+            </m:sub>
+          </m:sSub>
+        </m:oMath>
+      </m:oMathPara>
+    </w:p>
+    <w:p>
+      <w:pPr>
+        <w:pStyle w:val="FirstParagraph"/>
+      </w:pPr>
+      <w:r>
+        <w:t xml:space="preserve">where</w:t>
+      </w:r>
+      <w:r>
+        <w:t xml:space="preserve"> </w:t>
+      </w:r>
+      <m:oMath>
+        <m:sSub>
+          <m:e>
+            <m:r>
+              <m:t>μ</m:t>
+            </m:r>
+          </m:e>
+          <m:sub>
+            <m:r>
+              <m:t>j</m:t>
+            </m:r>
+          </m:sub>
+        </m:sSub>
+      </m:oMath>
+      <w:r>
+        <w:t xml:space="preserve"> </w:t>
+      </w:r>
+      <w:r>
+        <w:t xml:space="preserve">= the mean number of bites in commune</w:t>
+      </w:r>
+      <w:r>
+        <w:t xml:space="preserve"> </w:t>
+      </w:r>
+      <m:oMath>
+        <m:r>
+          <m:t>j</m:t>
+        </m:r>
+      </m:oMath>
+      <w:r>
+        <w:t xml:space="preserve"> </w:t>
+      </w:r>
+      <w:r>
+        <w:t xml:space="preserve">and the observed bites at the commune level follow a poisson distribution around the mean</w:t>
+      </w:r>
+      <w:r>
+        <w:t xml:space="preserve"> </w:t>
+      </w:r>
+      <m:oMath>
+        <m:sSub>
+          <m:e>
+            <m:r>
+              <m:t>μ</m:t>
+            </m:r>
+          </m:e>
+          <m:sub>
+            <m:r>
+              <m:t>d</m:t>
+            </m:r>
+          </m:sub>
+        </m:sSub>
+      </m:oMath>
+      <w:r>
+        <w:t xml:space="preserve">. We only included communes which were designated to be within the catchment for the clinic. We compared our estimates of</w:t>
+      </w:r>
+      <w:r>
+        <w:t xml:space="preserve"> </w:t>
+      </w:r>
+      <m:oMath>
+        <m:sSub>
+          <m:e>
+            <m:r>
+              <m:t>β</m:t>
+            </m:r>
+          </m:e>
+          <m:sub>
+            <m:r>
+              <m:t>t</m:t>
+            </m:r>
+          </m:sub>
+        </m:sSub>
+      </m:oMath>
+      <w:r>
+        <w:t xml:space="preserve"> </w:t>
+      </w:r>
+      <w:r>
+        <w:t xml:space="preserve">(i.e. the impact of travel time on incidence) and</w:t>
+      </w:r>
+      <w:r>
+        <w:t xml:space="preserve"> </w:t>
+      </w:r>
+      <m:oMath>
+        <m:sSub>
+          <m:e>
+            <m:r>
+              <m:t>β</m:t>
+            </m:r>
+          </m:e>
+          <m:sub>
+            <m:r>
+              <m:t>0</m:t>
+            </m:r>
+          </m:sub>
+        </m:sSub>
+      </m:oMath>
+      <w:r>
+        <w:t xml:space="preserve"> </w:t>
+      </w:r>
+      <w:r>
+        <w:t xml:space="preserve">(the intercept) for our district data at the national level and the commune level data from the Moramanga ARMC.</w:t>
+      </w:r>
     </w:p>
     <w:p>
       <w:pPr>
         <w:pStyle w:val="Heading3"/>
       </w:pPr>
-      <w:bookmarkStart w:id="27" w:name="estimation-of-burden-and-reporting"/>
+      <w:bookmarkStart w:id="27" w:name="model-sensitivityvalidation"/>
       <w:bookmarkEnd w:id="27"/>
       <w:r>
+        <w:t xml:space="preserve">Model sensitivity/validation</w:t>
+      </w:r>
+    </w:p>
+    <w:p>
+      <w:pPr>
+        <w:pStyle w:val="Compact"/>
+        <w:numPr>
+          <w:numId w:val="1001"/>
+          <w:ilvl w:val="0"/>
+        </w:numPr>
+      </w:pPr>
+      <w:r>
+        <w:t xml:space="preserve">Out-of-fit check for Tana + Fianarantsoa?</w:t>
+      </w:r>
+    </w:p>
+    <w:p>
+      <w:pPr>
+        <w:pStyle w:val="Compact"/>
+        <w:numPr>
+          <w:numId w:val="1001"/>
+          <w:ilvl w:val="0"/>
+        </w:numPr>
+      </w:pPr>
+      <w:r>
+        <w:t xml:space="preserve">Compare to null models</w:t>
+      </w:r>
+    </w:p>
+    <w:p>
+      <w:pPr>
+        <w:pStyle w:val="Compact"/>
+        <w:numPr>
+          <w:numId w:val="1001"/>
+          <w:ilvl w:val="0"/>
+        </w:numPr>
+      </w:pPr>
+      <w:r>
+        <w:t xml:space="preserve">Look at sensitivity to inclusion criteria of days and exclusion of contacts</w:t>
+      </w:r>
+    </w:p>
+    <w:p>
+      <w:pPr>
+        <w:pStyle w:val="FirstParagraph"/>
+      </w:pPr>
+    </w:p>
+    <w:p>
+      <w:pPr>
+        <w:pStyle w:val="Heading3"/>
+      </w:pPr>
+      <w:bookmarkStart w:id="28" w:name="estimation-of-burden-and-reporting"/>
+      <w:bookmarkEnd w:id="28"/>
+      <w:r>
         <w:t xml:space="preserve">Estimation of burden and reporting</w:t>
       </w:r>
     </w:p>
@@ -271,7 +772,7 @@
         <w:pStyle w:val="FirstParagraph"/>
       </w:pPr>
       <w:r>
-        <w:t xml:space="preserve">We used our model to predict average annual bite incidence for all 114 districts in Madagascar, and estimated deaths due to rabies given this and assumptions about rabies exposures.</w:t>
+        <w:t xml:space="preserve">We used our model to predict average annual bite incidence for all 114 districts in Madagascar, and estimated average reporting of rabid exposures and deaths due to rabies given this and assumptions about rabies exposures.</w:t>
       </w:r>
     </w:p>
     <w:p>
@@ -279,29 +780,213 @@
         <w:pStyle w:val="BodyText"/>
       </w:pPr>
       <w:r>
-        <w:t xml:space="preserve">We calculated deaths at the</w:t>
-      </w:r>
-      <w:r>
-        <w:t xml:space="preserve"> </w:t>
-      </w:r>
-      <w:r>
-        <w:t xml:space="preserve">and deaths as:</w:t>
+        <w:t xml:space="preserve">We calculated the expected reporting of rabid exposures (</w:t>
+      </w:r>
+      <m:oMath>
+        <m:bar>
+          <m:barPr>
+            <m:pos m:val="top"/>
+          </m:barPr>
+          <m:e>
+            <m:r>
+              <m:t>ρ</m:t>
+            </m:r>
+          </m:e>
+        </m:bar>
+      </m:oMath>
+      <w:r>
+        <w:t xml:space="preserve">) given bite incidence as predicted by our model(</w:t>
+      </w:r>
+      <m:oMath>
+        <m:r>
+          <m:t>μ</m:t>
+        </m:r>
+      </m:oMath>
+      <w:r>
+        <w:t xml:space="preserve">) $:</w:t>
       </w:r>
     </w:p>
     <w:p>
       <w:pPr>
         <w:pStyle w:val="BodyText"/>
       </w:pPr>
-      <w:r>
-        <w:t xml:space="preserve">$$deaths_{i} = (R_{i} - ({p_{rabid} \times B_{i})) \times p_{death}$$</w:t>
-      </w:r>
+      <m:oMathPara>
+        <m:oMathParaPr>
+          <m:jc m:val="center"/>
+        </m:oMathParaPr>
+        <m:oMath>
+          <m:bar>
+            <m:barPr>
+              <m:pos m:val="top"/>
+            </m:barPr>
+            <m:e>
+              <m:r>
+                <m:t>ρ</m:t>
+              </m:r>
+            </m:e>
+          </m:bar>
+          <m:r>
+            <m:t>=</m:t>
+          </m:r>
+          <m:f>
+            <m:fPr>
+              <m:type m:val="bar"/>
+            </m:fPr>
+            <m:num>
+              <m:r>
+                <m:t>μ</m:t>
+              </m:r>
+              <m:r>
+                <m:t>×</m:t>
+              </m:r>
+              <m:sSub>
+                <m:e>
+                  <m:r>
+                    <m:t>p</m:t>
+                  </m:r>
+                </m:e>
+                <m:sub>
+                  <m:r>
+                    <m:t>r</m:t>
+                  </m:r>
+                  <m:r>
+                    <m:t>a</m:t>
+                  </m:r>
+                  <m:r>
+                    <m:t>b</m:t>
+                  </m:r>
+                  <m:r>
+                    <m:t>i</m:t>
+                  </m:r>
+                  <m:r>
+                    <m:t>d</m:t>
+                  </m:r>
+                </m:sub>
+              </m:sSub>
+            </m:num>
+            <m:den>
+              <m:r>
+                <m:t>R</m:t>
+              </m:r>
+            </m:den>
+          </m:f>
+        </m:oMath>
+      </m:oMathPara>
     </w:p>
     <w:p>
       <w:pPr>
         <w:pStyle w:val="FirstParagraph"/>
       </w:pPr>
       <w:r>
-        <w:t xml:space="preserve">where the proportion of reported bites that are rabies exposures (</w:t>
+        <w:t xml:space="preserve">or the fraction of incidence due to rabid exposures (</w:t>
+      </w:r>
+      <m:oMath>
+        <m:r>
+          <m:t>μ</m:t>
+        </m:r>
+        <m:r>
+          <m:t>×</m:t>
+        </m:r>
+        <m:sSub>
+          <m:e>
+            <m:r>
+              <m:t>p</m:t>
+            </m:r>
+          </m:e>
+          <m:sub>
+            <m:r>
+              <m:t>r</m:t>
+            </m:r>
+            <m:r>
+              <m:t>a</m:t>
+            </m:r>
+            <m:r>
+              <m:t>b</m:t>
+            </m:r>
+            <m:r>
+              <m:t>i</m:t>
+            </m:r>
+            <m:r>
+              <m:t>d</m:t>
+            </m:r>
+          </m:sub>
+        </m:sSub>
+      </m:oMath>
+      <w:r>
+        <w:t xml:space="preserve">) divided by the total rabies exposure incidence (</w:t>
+      </w:r>
+      <w:r>
+        <w:t xml:space="preserve">$\r$</w:t>
+      </w:r>
+      <w:r>
+        <w:t xml:space="preserve">) for a range of estimated rabies incidence and</w:t>
+      </w:r>
+      <w:r>
+        <w:t xml:space="preserve"> </w:t>
+      </w:r>
+      <m:oMath>
+        <m:sSub>
+          <m:e>
+            <m:r>
+              <m:t>p</m:t>
+            </m:r>
+          </m:e>
+          <m:sub>
+            <m:r>
+              <m:t>r</m:t>
+            </m:r>
+            <m:r>
+              <m:t>a</m:t>
+            </m:r>
+            <m:r>
+              <m:t>b</m:t>
+            </m:r>
+            <m:r>
+              <m:t>i</m:t>
+            </m:r>
+            <m:r>
+              <m:t>d</m:t>
+            </m:r>
+          </m:sub>
+        </m:sSub>
+      </m:oMath>
+      <w:r>
+        <w:t xml:space="preserve">. We look at the range of</w:t>
+      </w:r>
+      <w:r>
+        <w:t xml:space="preserve"> </w:t>
+      </w:r>
+      <m:oMath>
+        <m:sSub>
+          <m:e>
+            <m:r>
+              <m:t>p</m:t>
+            </m:r>
+          </m:e>
+          <m:sub>
+            <m:r>
+              <m:t>r</m:t>
+            </m:r>
+            <m:r>
+              <m:t>a</m:t>
+            </m:r>
+            <m:r>
+              <m:t>b</m:t>
+            </m:r>
+            <m:r>
+              <m:t>i</m:t>
+            </m:r>
+            <m:r>
+              <m:t>d</m:t>
+            </m:r>
+          </m:sub>
+        </m:sSub>
+      </m:oMath>
+      <w:r>
+        <w:t xml:space="preserve"> </w:t>
+      </w:r>
+      <w:r>
+        <w:t xml:space="preserve">reported in Rajeev et al. 2018 for data from the Moramanga District (0.2 - 0.6). where the proportion of reported bites that are rabies exposures (</w:t>
       </w:r>
       <m:oMath>
         <m:sSub>
@@ -419,18 +1104,9 @@
                         <m:type m:val="bar"/>
                       </m:fPr>
                       <m:num>
-                        <m:sSub>
-                          <m:e>
-                            <m:r>
-                              <m:t>R</m:t>
-                            </m:r>
-                          </m:e>
-                          <m:sub>
-                            <m:r>
-                              <m:t>i</m:t>
-                            </m:r>
-                          </m:sub>
-                        </m:sSub>
+                        <m:r>
+                          <m:t>R</m:t>
+                        </m:r>
                         <m:r>
                           <m:t>×</m:t>
                         </m:r>
@@ -454,18 +1130,9 @@
                         </m:sSub>
                       </m:num>
                       <m:den>
-                        <m:sSub>
-                          <m:e>
-                            <m:r>
-                              <m:t>B</m:t>
-                            </m:r>
-                          </m:e>
-                          <m:sub>
-                            <m:r>
-                              <m:t>i</m:t>
-                            </m:r>
-                          </m:sub>
-                        </m:sSub>
+                        <m:r>
+                          <m:t>B</m:t>
+                        </m:r>
                       </m:den>
                     </m:f>
                     <m:r>
@@ -483,32 +1150,35 @@
                         <m:type m:val="bar"/>
                       </m:fPr>
                       <m:num>
+                        <m:r>
+                          <m:t>R</m:t>
+                        </m:r>
+                        <m:r>
+                          <m:t>×</m:t>
+                        </m:r>
                         <m:sSub>
                           <m:e>
                             <m:r>
-                              <m:t>R</m:t>
+                              <m:t>ρ</m:t>
                             </m:r>
                           </m:e>
                           <m:sub>
                             <m:r>
-                              <m:t>i</m:t>
+                              <m:t>m</m:t>
+                            </m:r>
+                            <m:r>
+                              <m:t>a</m:t>
+                            </m:r>
+                            <m:r>
+                              <m:t>x</m:t>
                             </m:r>
                           </m:sub>
                         </m:sSub>
                       </m:num>
                       <m:den>
-                        <m:sSub>
-                          <m:e>
-                            <m:r>
-                              <m:t>B</m:t>
-                            </m:r>
-                          </m:e>
-                          <m:sub>
-                            <m:r>
-                              <m:t>i</m:t>
-                            </m:r>
-                          </m:sub>
-                        </m:sSub>
+                        <m:r>
+                          <m:t>B</m:t>
+                        </m:r>
                       </m:den>
                     </m:f>
                     <m:r>
@@ -545,25 +1215,28 @@
       <w:r>
         <w:t xml:space="preserve"> </w:t>
       </w:r>
-      <w:r>
-        <w:t xml:space="preserve">$p_{rabid}\timesB_{i}$</w:t>
-      </w:r>
-      <w:r>
-        <w:t xml:space="preserve">) cannot exceed the expected number of human exposures given maximum reporting (i.e.</w:t>
-      </w:r>
-      <w:r>
-        <w:t xml:space="preserve"> </w:t>
-      </w:r>
       <m:oMath>
         <m:sSub>
           <m:e>
             <m:r>
-              <m:t>R</m:t>
+              <m:t>p</m:t>
             </m:r>
           </m:e>
           <m:sub>
             <m:r>
+              <m:t>r</m:t>
+            </m:r>
+            <m:r>
+              <m:t>a</m:t>
+            </m:r>
+            <m:r>
+              <m:t>b</m:t>
+            </m:r>
+            <m:r>
               <m:t>i</m:t>
+            </m:r>
+            <m:r>
+              <m:t>d</m:t>
             </m:r>
           </m:sub>
         </m:sSub>
@@ -573,24 +1246,18 @@
         <m:sSub>
           <m:e>
             <m:r>
-              <m:t>ρ</m:t>
+              <m:t>B</m:t>
             </m:r>
           </m:e>
           <m:sub>
             <m:r>
-              <m:t>m</m:t>
-            </m:r>
-            <m:r>
-              <m:t>a</m:t>
-            </m:r>
-            <m:r>
-              <m:t>x</m:t>
+              <m:t>i</m:t>
             </m:r>
           </m:sub>
         </m:sSub>
       </m:oMath>
       <w:r>
-        <w:t xml:space="preserve">.</w:t>
+        <w:t xml:space="preserve">) cannot exceed the expected number of human exposures given maximum reporting (i.e.</w:t>
       </w:r>
       <w:r>
         <w:t xml:space="preserve"> </w:t>
@@ -599,49 +1266,59 @@
         <m:sSub>
           <m:e>
             <m:r>
-              <m:t>p</m:t>
+              <m:t>R</m:t>
             </m:r>
           </m:e>
           <m:sub>
             <m:r>
-              <m:t>r</m:t>
+              <m:t>i</m:t>
+            </m:r>
+          </m:sub>
+        </m:sSub>
+        <m:r>
+          <m:t>×</m:t>
+        </m:r>
+        <m:sSub>
+          <m:e>
+            <m:r>
+              <m:t>ρ</m:t>
+            </m:r>
+          </m:e>
+          <m:sub>
+            <m:r>
+              <m:t>m</m:t>
             </m:r>
             <m:r>
               <m:t>a</m:t>
             </m:r>
             <m:r>
-              <m:t>b</m:t>
-            </m:r>
-            <m:r>
-              <m:t>i</m:t>
-            </m:r>
-            <m:r>
-              <m:t>d</m:t>
+              <m:t>x</m:t>
             </m:r>
           </m:sub>
         </m:sSub>
       </m:oMath>
       <w:r>
-        <w:t xml:space="preserve"> </w:t>
-      </w:r>
-      <w:r>
-        <w:t xml:space="preserve">is taken from Rajeev et al. 2018 on contact tracing data from the Moramanga District.</w:t>
-      </w:r>
-    </w:p>
-    <w:p>
-      <w:pPr>
-        <w:pStyle w:val="BodyText"/>
-      </w:pPr>
+        <w:t xml:space="preserve">).</w:t>
+      </w:r>
+      <w:r>
+        <w:t xml:space="preserve"> </w:t>
+      </w:r>
       <m:oMath>
         <m:sSub>
           <m:e>
             <m:r>
-              <m:t>R</m:t>
+              <m:t>ρ</m:t>
             </m:r>
           </m:e>
           <m:sub>
             <m:r>
-              <m:t>i</m:t>
+              <m:t>m</m:t>
+            </m:r>
+            <m:r>
+              <m:t>a</m:t>
+            </m:r>
+            <m:r>
+              <m:t>x</m:t>
             </m:r>
           </m:sub>
         </m:sSub>
@@ -650,13 +1327,94 @@
         <w:t xml:space="preserve"> </w:t>
       </w:r>
       <w:r>
-        <w:t xml:space="preserve">is drawn from a uniform distribution between the minimum and maximum expected number of human exposures. We calculate this as:</w:t>
+        <w:t xml:space="preserve">taken from the Moramanga ARMC data for Moramanga Ville, the commune with the ARMC (i.e. the area with the minimum travel time). .</w:t>
       </w:r>
     </w:p>
     <w:p>
       <w:pPr>
         <w:pStyle w:val="BodyText"/>
       </w:pPr>
+    </w:p>
+    <w:p>
+      <w:pPr>
+        <w:pStyle w:val="BodyText"/>
+      </w:pPr>
+      <w:r>
+        <w:t xml:space="preserve">The rabies incidence in dogs in the absence of any vaccination,</w:t>
+      </w:r>
+      <w:r>
+        <w:t xml:space="preserve"> </w:t>
+      </w:r>
+      <m:oMath>
+        <m:r>
+          <m:t>r</m:t>
+        </m:r>
+      </m:oMath>
+      <w:r>
+        <w:t xml:space="preserve">, is multiplied by the estimated dog population in the commune (</w:t>
+      </w:r>
+      <m:oMath>
+        <m:sSub>
+          <m:e>
+            <m:r>
+              <m:t>D</m:t>
+            </m:r>
+          </m:e>
+          <m:sub>
+            <m:r>
+              <m:t>i</m:t>
+            </m:r>
+          </m:sub>
+        </m:sSub>
+      </m:oMath>
+      <w:r>
+        <w:t xml:space="preserve">) and the exposure rate per rabid dogs (</w:t>
+      </w:r>
+      <m:oMath>
+        <m:sSub>
+          <m:e>
+            <m:r>
+              <m:t>p</m:t>
+            </m:r>
+          </m:e>
+          <m:sub>
+            <m:r>
+              <m:t>e</m:t>
+            </m:r>
+            <m:r>
+              <m:t>x</m:t>
+            </m:r>
+            <m:r>
+              <m:t>p</m:t>
+            </m:r>
+          </m:sub>
+        </m:sSub>
+      </m:oMath>
+      <w:r>
+        <w:t xml:space="preserve"> </w:t>
+      </w:r>
+      <w:r>
+        <w:t xml:space="preserve">= 0.39 persons exposed per rabid dog)(Hampson et al. 2018) to generate</w:t>
+      </w:r>
+      <w:r>
+        <w:t xml:space="preserve"> </w:t>
+      </w:r>
+      <m:oMath>
+        <m:r>
+          <m:t>R</m:t>
+        </m:r>
+      </m:oMath>
+      <w:r>
+        <w:t xml:space="preserve">. We estimate the dog population by using a human:dog ratio of 5 to generate our maximum expected incidence and an HDR of 25 for our minimum expected incidence. As there is little data on dog populations in Madagascar, this range of HDRs encompasses a wide range observed across Africa (cite!).</w:t>
+      </w:r>
+    </w:p>
+    <w:p>
+      <w:pPr>
+        <w:pStyle w:val="BodyText"/>
+      </w:pPr>
+      <w:r>
+        <w:t xml:space="preserve">To estimate the average number of deaths for each commune, we extended the above framework into a stochastic framework as follows:</w:t>
+      </w:r>
     </w:p>
     <w:p>
       <w:pPr>
@@ -668,134 +1426,24 @@
         </m:oMathParaPr>
         <m:oMath>
           <m:r>
-            <m:t>r</m:t>
+            <m:t>d</m:t>
           </m:r>
           <m:r>
-            <m:t>×</m:t>
+            <m:t>e</m:t>
           </m:r>
           <m:r>
-            <m:t>D</m:t>
+            <m:t>a</m:t>
           </m:r>
           <m:r>
-            <m:t>×</m:t>
+            <m:t>t</m:t>
+          </m:r>
+          <m:r>
+            <m:t>h</m:t>
           </m:r>
           <m:sSub>
             <m:e>
               <m:r>
-                <m:t>p</m:t>
-              </m:r>
-            </m:e>
-            <m:sub>
-              <m:r>
-                <m:t>e</m:t>
-              </m:r>
-              <m:r>
-                <m:t>x</m:t>
-              </m:r>
-              <m:r>
-                <m:t>p</m:t>
-              </m:r>
-            </m:sub>
-          </m:sSub>
-        </m:oMath>
-      </m:oMathPara>
-    </w:p>
-    <w:p>
-      <w:pPr>
-        <w:pStyle w:val="FirstParagraph"/>
-      </w:pPr>
-    </w:p>
-    <w:p>
-      <w:pPr>
-        <w:pStyle w:val="BodyText"/>
-      </w:pPr>
-      <w:r>
-        <w:t xml:space="preserve">where</w:t>
-      </w:r>
-      <w:r>
-        <w:t xml:space="preserve"> </w:t>
-      </w:r>
-      <m:oMath>
-        <m:r>
-          <m:t>r</m:t>
-        </m:r>
-      </m:oMath>
-      <w:r>
-        <w:t xml:space="preserve"> </w:t>
-      </w:r>
-      <w:r>
-        <w:t xml:space="preserve">is rabies incidence in dogs in the absence of any vaccination multiplied by the estimated dog population in the commune (</w:t>
-      </w:r>
-      <m:oMath>
-        <m:sSub>
-          <m:e>
-            <m:r>
-              <m:t>D</m:t>
-            </m:r>
-          </m:e>
-          <m:sub>
-            <m:r>
-              <m:t>i</m:t>
-            </m:r>
-          </m:sub>
-        </m:sSub>
-      </m:oMath>
-      <w:r>
-        <w:t xml:space="preserve">) and the exposure rate per rabid dogs (</w:t>
-      </w:r>
-      <m:oMath>
-        <m:sSub>
-          <m:e>
-            <m:r>
-              <m:t>p</m:t>
-            </m:r>
-          </m:e>
-          <m:sub>
-            <m:r>
-              <m:t>e</m:t>
-            </m:r>
-            <m:r>
-              <m:t>x</m:t>
-            </m:r>
-            <m:r>
-              <m:t>p</m:t>
-            </m:r>
-          </m:sub>
-        </m:sSub>
-      </m:oMath>
-      <w:r>
-        <w:t xml:space="preserve"> </w:t>
-      </w:r>
-      <w:r>
-        <w:t xml:space="preserve">= 0.39 persons exposed per rabid dog)(Hampson et al. 2018). We estimate the dog population by using a human:dog ratio of 5 to generate our maximum expected incidence and an HDR of 25 for our minimum expected incidence. As there is little data on dog populations in Madagascar, this range of HDRs encompasses a wide range observed across Africa(cite?).</w:t>
-      </w:r>
-    </w:p>
-    <w:p>
-      <w:pPr>
-        <w:pStyle w:val="BodyText"/>
-      </w:pPr>
-    </w:p>
-    <w:p>
-      <w:pPr>
-        <w:pStyle w:val="BodyText"/>
-      </w:pPr>
-      <w:r>
-        <w:t xml:space="preserve">We estimate burden of human rabies deaths as follows:</w:t>
-      </w:r>
-    </w:p>
-    <w:p>
-      <w:pPr>
-        <w:pStyle w:val="BodyText"/>
-      </w:pPr>
-      <m:oMathPara>
-        <m:oMathParaPr>
-          <m:jc m:val="center"/>
-        </m:oMathParaPr>
-        <m:oMath>
-          <m:sSub>
-            <m:e>
-              <m:r>
-                <m:t>D</m:t>
+                <m:t>s</m:t>
               </m:r>
             </m:e>
             <m:sub>
@@ -807,46 +1455,52 @@
           <m:r>
             <m:t>=</m:t>
           </m:r>
-          <m:sSub>
-            <m:e>
-              <m:r>
-                <m:t>p</m:t>
-              </m:r>
-            </m:e>
-            <m:sub>
-              <m:r>
-                <m:t>d</m:t>
-              </m:r>
-              <m:r>
-                <m:t>e</m:t>
-              </m:r>
-              <m:r>
-                <m:t>a</m:t>
-              </m:r>
-              <m:r>
-                <m:t>t</m:t>
-              </m:r>
-              <m:r>
-                <m:t>h</m:t>
-              </m:r>
-            </m:sub>
-          </m:sSub>
-          <m:r>
-            <m:t>×</m:t>
-          </m:r>
           <m:r>
             <m:t>(</m:t>
           </m:r>
-          <m:r>
-            <m:t>1</m:t>
-          </m:r>
+          <m:sSub>
+            <m:e>
+              <m:r>
+                <m:t>R</m:t>
+              </m:r>
+            </m:e>
+            <m:sub>
+              <m:r>
+                <m:t>i</m:t>
+              </m:r>
+            </m:sub>
+          </m:sSub>
           <m:r>
             <m:t>−</m:t>
           </m:r>
           <m:sSub>
             <m:e>
               <m:r>
-                <m:t>ρ</m:t>
+                <m:t>p</m:t>
+              </m:r>
+            </m:e>
+            <m:sub>
+              <m:r>
+                <m:t>r</m:t>
+              </m:r>
+              <m:r>
+                <m:t>a</m:t>
+              </m:r>
+              <m:r>
+                <m:t>b</m:t>
+              </m:r>
+              <m:r>
+                <m:t>i</m:t>
+              </m:r>
+              <m:r>
+                <m:t>d</m:t>
+              </m:r>
+            </m:sub>
+          </m:sSub>
+          <m:sSub>
+            <m:e>
+              <m:r>
+                <m:t>B</m:t>
               </m:r>
             </m:e>
             <m:sub>
@@ -864,12 +1518,24 @@
           <m:sSub>
             <m:e>
               <m:r>
-                <m:t>R</m:t>
+                <m:t>p</m:t>
               </m:r>
             </m:e>
             <m:sub>
               <m:r>
-                <m:t>i</m:t>
+                <m:t>d</m:t>
+              </m:r>
+              <m:r>
+                <m:t>e</m:t>
+              </m:r>
+              <m:r>
+                <m:t>a</m:t>
+              </m:r>
+              <m:r>
+                <m:t>t</m:t>
+              </m:r>
+              <m:r>
+                <m:t>h</m:t>
               </m:r>
             </m:sub>
           </m:sSub>
@@ -890,24 +1556,12 @@
         <m:sSub>
           <m:e>
             <m:r>
-              <m:t>p</m:t>
+              <m:t>R</m:t>
             </m:r>
           </m:e>
           <m:sub>
             <m:r>
-              <m:t>d</m:t>
-            </m:r>
-            <m:r>
-              <m:t>e</m:t>
-            </m:r>
-            <m:r>
-              <m:t>a</m:t>
-            </m:r>
-            <m:r>
-              <m:t>t</m:t>
-            </m:r>
-            <m:r>
-              <m:t>h</m:t>
+              <m:t>i</m:t>
             </m:r>
           </m:sub>
         </m:sSub>
@@ -916,7 +1570,7 @@
         <w:t xml:space="preserve"> </w:t>
       </w:r>
       <w:r>
-        <w:t xml:space="preserve">is the probability of death given an exposure in the absence of PEP,</w:t>
+        <w:t xml:space="preserve">is drawn from a uniform distribution between the minimum and maximum expected number of human exposures for each location and</w:t>
       </w:r>
       <w:r>
         <w:t xml:space="preserve"> </w:t>
@@ -925,7 +1579,7 @@
         <m:sSub>
           <m:e>
             <m:r>
-              <m:t>ρ</m:t>
+              <m:t>B</m:t>
             </m:r>
           </m:e>
           <m:sub>
@@ -936,56 +1590,31 @@
         </m:sSub>
       </m:oMath>
       <w:r>
-        <w:t xml:space="preserve"> </w:t>
-      </w:r>
-      <w:r>
-        <w:t xml:space="preserve">is the estimated commune specific reporting probability derived from the model, and</w:t>
-      </w:r>
-      <w:r>
-        <w:t xml:space="preserve"> </w:t>
-      </w:r>
-      <m:oMath>
-        <m:sSub>
-          <m:e>
-            <m:r>
-              <m:t>R</m:t>
-            </m:r>
-          </m:e>
-          <m:sub>
-            <m:r>
-              <m:t>i</m:t>
-            </m:r>
-          </m:sub>
-        </m:sSub>
-      </m:oMath>
-      <w:r>
-        <w:t xml:space="preserve"> </w:t>
-      </w:r>
-      <w:r>
-        <w:t xml:space="preserve">is the expected rabies incidence.</w:t>
-      </w:r>
-      <w:r>
-        <w:t xml:space="preserve"> </w:t>
-      </w:r>
+        <w:t xml:space="preserve">, the number of reported bites, is drawn from a poisson distribution with the mean predicted number of bites from the travel time model. We assume that all rabies exposures reported to an ARMC receive and complete PEP, and PEP is completely effective at preventing death due to rabies.</w:t>
+      </w:r>
+    </w:p>
+    <w:p>
+      <w:pPr>
+        <w:pStyle w:val="BodyText"/>
+      </w:pPr>
       <w:r>
         <w:rPr>
-          <w:b/>
+          <w:i/>
         </w:rPr>
-        <w:t xml:space="preserve">We use Monte Carlo? simulation drawing from a dist of incidence to get an average number of expected deaths.</w:t>
-      </w:r>
-      <w:r>
-        <w:t xml:space="preserve"> </w:t>
-      </w:r>
-      <w:r>
-        <w:t xml:space="preserve">We do not include potential deaths due to imperfect PEP (i.e. not completing at least 3 doses), delays in adminsitration, or lack of RIG.</w:t>
-      </w:r>
-    </w:p>
-    <w:p>
-      <w:pPr>
-        <w:pStyle w:val="Heading2"/>
-      </w:pPr>
-      <w:bookmarkStart w:id="28" w:name="estimating-the-impact-of-expanding-pep-access"/>
-      <w:bookmarkEnd w:id="28"/>
+        <w:t xml:space="preserve">Need to include bits about RIG in here somewhere</w:t>
+      </w:r>
+    </w:p>
+    <w:p>
+      <w:pPr>
+        <w:pStyle w:val="BodyText"/>
+      </w:pPr>
+    </w:p>
+    <w:p>
+      <w:pPr>
+        <w:pStyle w:val="Heading3"/>
+      </w:pPr>
+      <w:bookmarkStart w:id="29" w:name="estimating-the-impact-of-expanding-pep-access"/>
+      <w:bookmarkEnd w:id="29"/>
       <w:r>
         <w:t xml:space="preserve">Estimating the impact of expanding PEP Access</w:t>
       </w:r>
@@ -996,116 +1625,6 @@
       </w:pPr>
       <w:r>
         <w:t xml:space="preserve">We use this framework to compare three scenarios of PEP provisioning in Madagascar:</w:t>
-      </w:r>
-      <w:r>
-        <w:t xml:space="preserve"> </w:t>
-      </w:r>
-      <w:r>
-        <w:t xml:space="preserve">1. The baseline with the current clinic locations (n = 31)</w:t>
-      </w:r>
-      <w:r>
-        <w:t xml:space="preserve"> </w:t>
-      </w:r>
-      <w:r>
-        <w:t xml:space="preserve">2. Expansion of ARMC to one clinic per district (n = 114)</w:t>
-      </w:r>
-      <w:r>
-        <w:t xml:space="preserve"> </w:t>
-      </w:r>
-      <w:r>
-        <w:t xml:space="preserve">3. Expansion of ARMC to all CSB IIs (n = …?)</w:t>
-      </w:r>
-    </w:p>
-    <w:p>
-      <w:pPr>
-        <w:pStyle w:val="BodyText"/>
-      </w:pPr>
-      <w:r>
-        <w:t xml:space="preserve">We use data on the location of</w:t>
-      </w:r>
-      <w:r>
-        <w:t xml:space="preserve"> </w:t>
-      </w:r>
-      <w:r>
-        <w:rPr>
-          <w:b/>
-        </w:rPr>
-        <w:t xml:space="preserve">CSBs</w:t>
-      </w:r>
-      <w:r>
-        <w:t xml:space="preserve"> </w:t>
-      </w:r>
-      <w:r>
-        <w:t xml:space="preserve">provided by IPM to regenerate travel times to the nearest ARMC given expansion as per scenario 2 and 3. We then predict the expected bite incidence from the model given these new travel times and compare the relative decreases in burden for the three scenarios.</w:t>
-      </w:r>
-    </w:p>
-    <w:p>
-      <w:pPr>
-        <w:pStyle w:val="BodyText"/>
-      </w:pPr>
-    </w:p>
-    <w:p>
-      <w:pPr>
-        <w:pStyle w:val="Heading3"/>
-      </w:pPr>
-      <w:bookmarkStart w:id="29" w:name="sensitivity-analyses"/>
-      <w:bookmarkEnd w:id="29"/>
-      <w:r>
-        <w:t xml:space="preserve">Sensitivity Analyses</w:t>
-      </w:r>
-    </w:p>
-    <w:p>
-      <w:pPr>
-        <w:pStyle w:val="Compact"/>
-        <w:numPr>
-          <w:numId w:val="1001"/>
-          <w:ilvl w:val="0"/>
-        </w:numPr>
-      </w:pPr>
-      <w:r>
-        <w:t xml:space="preserve">Sensitivity to assumptions of R</w:t>
-      </w:r>
-    </w:p>
-    <w:p>
-      <w:pPr>
-        <w:pStyle w:val="Compact"/>
-        <w:numPr>
-          <w:numId w:val="1001"/>
-          <w:ilvl w:val="0"/>
-        </w:numPr>
-      </w:pPr>
-      <w:r>
-        <w:t xml:space="preserve">Sensitivity to assumptions of</w:t>
-      </w:r>
-    </w:p>
-    <w:p>
-      <w:pPr>
-        <w:pStyle w:val="Heading2"/>
-      </w:pPr>
-      <w:bookmarkStart w:id="30" w:name="preliminary-data-processing"/>
-      <w:bookmarkEnd w:id="30"/>
-      <w:r>
-        <w:t xml:space="preserve">Preliminary data processing</w:t>
-      </w:r>
-    </w:p>
-    <w:p>
-      <w:pPr>
-        <w:pStyle w:val="Heading3"/>
-      </w:pPr>
-      <w:bookmarkStart w:id="31" w:name="cleaning-data"/>
-      <w:bookmarkEnd w:id="31"/>
-      <w:r>
-        <w:t xml:space="preserve">Cleaning data</w:t>
-      </w:r>
-    </w:p>
-    <w:p>
-      <w:pPr>
-        <w:pStyle w:val="Heading2"/>
-      </w:pPr>
-      <w:bookmarkStart w:id="32" w:name="submission-of-forms"/>
-      <w:bookmarkEnd w:id="32"/>
-      <w:r>
-        <w:t xml:space="preserve">Submission of forms</w:t>
       </w:r>
     </w:p>
     <w:p>
@@ -1117,7 +1636,7 @@
         </w:numPr>
       </w:pPr>
       <w:r>
-        <w:t xml:space="preserve">Missingness seems to have been due to periods of time without form submission</w:t>
+        <w:t xml:space="preserve">The baseline with the current clinic locations (n = 31)</w:t>
       </w:r>
     </w:p>
     <w:p>
@@ -1129,7 +1648,134 @@
         </w:numPr>
       </w:pPr>
       <w:r>
-        <w:t xml:space="preserve">Calculating periods of time</w:t>
+        <w:t xml:space="preserve">Expansion of ARMC to one clinic per district (n = 114)</w:t>
+      </w:r>
+    </w:p>
+    <w:p>
+      <w:pPr>
+        <w:pStyle w:val="Compact"/>
+        <w:numPr>
+          <w:numId w:val="1002"/>
+          <w:ilvl w:val="0"/>
+        </w:numPr>
+      </w:pPr>
+      <w:r>
+        <w:t xml:space="preserve">Expansion of ARMC to all CSB IIs (</w:t>
+      </w:r>
+      <w:r>
+        <w:rPr>
+          <w:i/>
+        </w:rPr>
+        <w:t xml:space="preserve">something to describe CSB IIs here</w:t>
+      </w:r>
+      <w:r>
+        <w:t xml:space="preserve">), that is primary hospitals (n = X)</w:t>
+      </w:r>
+    </w:p>
+    <w:p>
+      <w:pPr>
+        <w:pStyle w:val="FirstParagraph"/>
+      </w:pPr>
+      <w:r>
+        <w:t xml:space="preserve">We use data on the location of</w:t>
+      </w:r>
+      <w:r>
+        <w:t xml:space="preserve"> </w:t>
+      </w:r>
+      <w:r>
+        <w:rPr>
+          <w:b/>
+        </w:rPr>
+        <w:t xml:space="preserve">CSBs</w:t>
+      </w:r>
+      <w:r>
+        <w:t xml:space="preserve"> </w:t>
+      </w:r>
+      <w:r>
+        <w:t xml:space="preserve">provided by IPM to regenerate travel times to the nearest ARMC given expansion as per scenario 2 and 3. We then predict the expected bite incidence from the model given these new travel times and compare the relative decreases in burden for the three scenarios.</w:t>
+      </w:r>
+    </w:p>
+    <w:p>
+      <w:pPr>
+        <w:pStyle w:val="Heading3"/>
+      </w:pPr>
+      <w:bookmarkStart w:id="30" w:name="sensitivity-analyses-for-burden-estimates"/>
+      <w:bookmarkEnd w:id="30"/>
+      <w:r>
+        <w:t xml:space="preserve">Sensitivity analyses for burden estimates</w:t>
+      </w:r>
+    </w:p>
+    <w:p>
+      <w:pPr>
+        <w:pStyle w:val="Compact"/>
+        <w:numPr>
+          <w:numId w:val="1003"/>
+          <w:ilvl w:val="0"/>
+        </w:numPr>
+      </w:pPr>
+      <w:r>
+        <w:t xml:space="preserve">R (increasing or decreasing with pop) (min + max)</w:t>
+      </w:r>
+    </w:p>
+    <w:p>
+      <w:pPr>
+        <w:pStyle w:val="Compact"/>
+        <w:numPr>
+          <w:numId w:val="1003"/>
+          <w:ilvl w:val="0"/>
+        </w:numPr>
+      </w:pPr>
+      <w:r>
+        <w:t xml:space="preserve">P-rabid min and max</w:t>
+      </w:r>
+    </w:p>
+    <w:p>
+      <w:pPr>
+        <w:pStyle w:val="Compact"/>
+        <w:numPr>
+          <w:numId w:val="1003"/>
+          <w:ilvl w:val="0"/>
+        </w:numPr>
+      </w:pPr>
+      <w:r>
+        <w:t xml:space="preserve">Probability of death min and max</w:t>
+      </w:r>
+    </w:p>
+    <w:p>
+      <w:pPr>
+        <w:pStyle w:val="Compact"/>
+        <w:numPr>
+          <w:numId w:val="1003"/>
+          <w:ilvl w:val="0"/>
+        </w:numPr>
+      </w:pPr>
+      <w:r>
+        <w:t xml:space="preserve">Look at change in raw # of deaths and also change in burden by scenarios</w:t>
+      </w:r>
+    </w:p>
+    <w:p>
+      <w:pPr>
+        <w:pStyle w:val="FirstParagraph"/>
+      </w:pPr>
+    </w:p>
+    <w:p>
+      <w:pPr>
+        <w:pStyle w:val="Heading2"/>
+      </w:pPr>
+      <w:bookmarkStart w:id="31" w:name="results"/>
+      <w:bookmarkEnd w:id="31"/>
+      <w:r>
+        <w:t xml:space="preserve">RESULTS</w:t>
+      </w:r>
+    </w:p>
+    <w:p>
+      <w:pPr>
+        <w:pStyle w:val="Heading3"/>
+      </w:pPr>
+      <w:bookmarkStart w:id="32" w:name="estimating-average-bite-incidence-at-the-district-level"/>
+      <w:bookmarkEnd w:id="32"/>
+      <w:r>
+        <w:t xml:space="preserve">Estimating average bite incidence at the district level</w:t>
       </w:r>
     </w:p>
     <w:p>
@@ -1146,7 +1792,7 @@
               <a:graphicData uri="http://schemas.openxmlformats.org/drawingml/2006/picture">
                 <pic:pic>
                   <pic:nvPicPr>
-                    <pic:cNvPr descr="accessPEP_files/figure-docx/doses-1.png" id="0" name="Picture"/>
+                    <pic:cNvPr descr="accessPEP_files/figure-docx/network%20fig-1.png" id="0" name="Picture"/>
                     <pic:cNvPicPr>
                       <a:picLocks noChangeArrowheads="1" noChangeAspect="1"/>
                     </pic:cNvPicPr>
@@ -1188,7 +1834,7 @@
               <a:graphicData uri="http://schemas.openxmlformats.org/drawingml/2006/picture">
                 <pic:pic>
                   <pic:nvPicPr>
-                    <pic:cNvPr descr="accessPEP_files/figure-docx/doses-2.png" id="0" name="Picture"/>
+                    <pic:cNvPr descr="accessPEP_files/figure-docx/network%20fig-2.png" id="0" name="Picture"/>
                     <pic:cNvPicPr>
                       <a:picLocks noChangeArrowheads="1" noChangeAspect="1"/>
                     </pic:cNvPicPr>
@@ -1230,7 +1876,7 @@
               <a:graphicData uri="http://schemas.openxmlformats.org/drawingml/2006/picture">
                 <pic:pic>
                   <pic:nvPicPr>
-                    <pic:cNvPr descr="accessPEP_files/figure-docx/doses-3.png" id="0" name="Picture"/>
+                    <pic:cNvPr descr="accessPEP_files/figure-docx/network%20fig-3.png" id="0" name="Picture"/>
                     <pic:cNvPicPr>
                       <a:picLocks noChangeArrowheads="1" noChangeAspect="1"/>
                     </pic:cNvPicPr>
@@ -1262,6 +1908,19 @@
           </wp:inline>
         </w:drawing>
       </w:r>
+    </w:p>
+    <w:p>
+      <w:pPr>
+        <w:pStyle w:val="BodyText"/>
+      </w:pPr>
+      <w:r>
+        <w:t xml:space="preserve">For most districts, the majority of bites were reported to the closest clinic as estimated by our travel time metric (Fig 1B), although some patients did report to the ARMC that were not closest to them in terms of travel times (Figure 1A). In addition, at the clinic level, the majority of bites reported to a given ARMC came from within the catchment (Figure 1C).</w:t>
+      </w:r>
+    </w:p>
+    <w:p>
+      <w:pPr>
+        <w:pStyle w:val="BodyText"/>
+      </w:pPr>
       <w:r>
         <w:drawing>
           <wp:inline>
@@ -1272,7 +1931,7 @@
               <a:graphicData uri="http://schemas.openxmlformats.org/drawingml/2006/picture">
                 <pic:pic>
                   <pic:nvPicPr>
-                    <pic:cNvPr descr="accessPEP_files/figure-docx/doses-4.png" id="0" name="Picture"/>
+                    <pic:cNvPr descr="accessPEP_files/figure-docx/clinic%20level%20reporting-1.png" id="0" name="Picture"/>
                     <pic:cNvPicPr>
                       <a:picLocks noChangeArrowheads="1" noChangeAspect="1"/>
                     </pic:cNvPicPr>
@@ -1314,7 +1973,7 @@
               <a:graphicData uri="http://schemas.openxmlformats.org/drawingml/2006/picture">
                 <pic:pic>
                   <pic:nvPicPr>
-                    <pic:cNvPr descr="accessPEP_files/figure-docx/doses-5.png" id="0" name="Picture"/>
+                    <pic:cNvPr descr="accessPEP_files/figure-docx/clinic%20level%20reporting-2.png" id="0" name="Picture"/>
                     <pic:cNvPicPr>
                       <a:picLocks noChangeArrowheads="1" noChangeAspect="1"/>
                     </pic:cNvPicPr>
@@ -1346,6 +2005,19 @@
           </wp:inline>
         </w:drawing>
       </w:r>
+    </w:p>
+    <w:p>
+      <w:pPr>
+        <w:pStyle w:val="BodyText"/>
+      </w:pPr>
+      <w:r>
+        <w:t xml:space="preserve">We estimated clinic level reporting as the proportion of days on which forms were submitted, excluding any periods for which there were no forms submitted for 15 consecutive days (Figure 2A). This estimate did vary based on our assumption of the threshold number of consecutive days (Figure 2B), so we looked at sensitivity of parameter estimates to changing this threshold (Supplementary Materials?). In all cases, we further excluded any years for which there was less than 25% reporting.</w:t>
+      </w:r>
+    </w:p>
+    <w:p>
+      <w:pPr>
+        <w:pStyle w:val="BodyText"/>
+      </w:pPr>
       <w:r>
         <w:drawing>
           <wp:inline>
@@ -1356,7 +2028,7 @@
               <a:graphicData uri="http://schemas.openxmlformats.org/drawingml/2006/picture">
                 <pic:pic>
                   <pic:nvPicPr>
-                    <pic:cNvPr descr="accessPEP_files/figure-docx/doses-6.png" id="0" name="Picture"/>
+                    <pic:cNvPr descr="accessPEP_files/figure-docx/trying%20to%20exclude%20contacts-1.png" id="0" name="Picture"/>
                     <pic:cNvPicPr>
                       <a:picLocks noChangeArrowheads="1" noChangeAspect="1"/>
                     </pic:cNvPicPr>
@@ -1388,6 +2060,642 @@
           </wp:inline>
         </w:drawing>
       </w:r>
+      <w:r>
+        <w:drawing>
+          <wp:inline>
+            <wp:extent cx="5486400" cy="4389120"/>
+            <wp:effectExtent b="0" l="0" r="0" t="0"/>
+            <wp:docPr descr="" title="" id="1" name="Picture"/>
+            <a:graphic>
+              <a:graphicData uri="http://schemas.openxmlformats.org/drawingml/2006/picture">
+                <pic:pic>
+                  <pic:nvPicPr>
+                    <pic:cNvPr descr="accessPEP_files/figure-docx/trying%20to%20exclude%20contacts-2.png" id="0" name="Picture"/>
+                    <pic:cNvPicPr>
+                      <a:picLocks noChangeArrowheads="1" noChangeAspect="1"/>
+                    </pic:cNvPicPr>
+                  </pic:nvPicPr>
+                  <pic:blipFill>
+                    <a:blip r:embed="rId39"/>
+                    <a:stretch>
+                      <a:fillRect/>
+                    </a:stretch>
+                  </pic:blipFill>
+                  <pic:spPr bwMode="auto">
+                    <a:xfrm>
+                      <a:off x="0" y="0"/>
+                      <a:ext cx="5486400" cy="4389120"/>
+                    </a:xfrm>
+                    <a:prstGeom prst="rect">
+                      <a:avLst/>
+                    </a:prstGeom>
+                    <a:noFill/>
+                    <a:ln w="9525">
+                      <a:noFill/>
+                      <a:headEnd/>
+                      <a:tailEnd/>
+                    </a:ln>
+                  </pic:spPr>
+                </pic:pic>
+              </a:graphicData>
+            </a:graphic>
+          </wp:inline>
+        </w:drawing>
+      </w:r>
+    </w:p>
+    <w:p>
+      <w:pPr>
+        <w:pStyle w:val="BodyText"/>
+      </w:pPr>
+      <w:r>
+        <w:t xml:space="preserve">We attempted to exclude these by looking at the distribution of patients reporting per day to a given clini, excluding patients reporting on any dates that had greater than 3 standard deviations above the mean number of patients reporting per day (Figure 3A). We validated this using the Moramanga ARMC data for which we had details on the type of exposure, and found that setting the threshold to 3 standard deviations resulted in approximately 50% of known contacts excluded, with only 2% of non-contacts excluded (Figure 3B). For the national data for which a subset of patient forms were noted to be contacts, we found that our exclusion criteria of 3 SDs identified 68.28 of known contacts. We further excluded known contacts which were not identified based on the daily distribution of patients, resulting in the exclusion of approximately 7.18% of patient records from the national data.</w:t>
+      </w:r>
+    </w:p>
+    <w:p>
+      <w:pPr>
+        <w:pStyle w:val="BodyText"/>
+      </w:pPr>
+      <w:r>
+        <w:drawing>
+          <wp:inline>
+            <wp:extent cx="5486400" cy="4389120"/>
+            <wp:effectExtent b="0" l="0" r="0" t="0"/>
+            <wp:docPr descr="" title="" id="1" name="Picture"/>
+            <a:graphic>
+              <a:graphicData uri="http://schemas.openxmlformats.org/drawingml/2006/picture">
+                <pic:pic>
+                  <pic:nvPicPr>
+                    <pic:cNvPr descr="accessPEP_files/figure-docx/district%20level%20exposures-1.png" id="0" name="Picture"/>
+                    <pic:cNvPicPr>
+                      <a:picLocks noChangeArrowheads="1" noChangeAspect="1"/>
+                    </pic:cNvPicPr>
+                  </pic:nvPicPr>
+                  <pic:blipFill>
+                    <a:blip r:embed="rId40"/>
+                    <a:stretch>
+                      <a:fillRect/>
+                    </a:stretch>
+                  </pic:blipFill>
+                  <pic:spPr bwMode="auto">
+                    <a:xfrm>
+                      <a:off x="0" y="0"/>
+                      <a:ext cx="5486400" cy="4389120"/>
+                    </a:xfrm>
+                    <a:prstGeom prst="rect">
+                      <a:avLst/>
+                    </a:prstGeom>
+                    <a:noFill/>
+                    <a:ln w="9525">
+                      <a:noFill/>
+                      <a:headEnd/>
+                      <a:tailEnd/>
+                    </a:ln>
+                  </pic:spPr>
+                </pic:pic>
+              </a:graphicData>
+            </a:graphic>
+          </wp:inline>
+        </w:drawing>
+      </w:r>
+      <w:r>
+        <w:t xml:space="preserve"> </w:t>
+      </w:r>
+      <w:r>
+        <w:t xml:space="preserve">Our final dataset consisted of estimates of average bite incidence for 75 districts from 21 catchments (Figure 4).</w:t>
+      </w:r>
+    </w:p>
+    <w:p>
+      <w:pPr>
+        <w:pStyle w:val="Heading3"/>
+      </w:pPr>
+      <w:bookmarkStart w:id="41" w:name="models-of-bites-as-a-function-of-travel-times"/>
+      <w:bookmarkEnd w:id="41"/>
+      <w:r>
+        <w:t xml:space="preserve">Models of bites as a function of travel times</w:t>
+      </w:r>
+    </w:p>
+    <w:p>
+      <w:pPr>
+        <w:pStyle w:val="FirstParagraph"/>
+      </w:pPr>
+      <w:r>
+        <w:drawing>
+          <wp:inline>
+            <wp:extent cx="5486400" cy="4389120"/>
+            <wp:effectExtent b="0" l="0" r="0" t="0"/>
+            <wp:docPr descr="" title="" id="1" name="Picture"/>
+            <a:graphic>
+              <a:graphicData uri="http://schemas.openxmlformats.org/drawingml/2006/picture">
+                <pic:pic>
+                  <pic:nvPicPr>
+                    <pic:cNvPr descr="accessPEP_files/figure-docx/likelihood%20of%20observing%20moramanga%20data%20@%20commune%20level-1.png" id="0" name="Picture"/>
+                    <pic:cNvPicPr>
+                      <a:picLocks noChangeArrowheads="1" noChangeAspect="1"/>
+                    </pic:cNvPicPr>
+                  </pic:nvPicPr>
+                  <pic:blipFill>
+                    <a:blip r:embed="rId42"/>
+                    <a:stretch>
+                      <a:fillRect/>
+                    </a:stretch>
+                  </pic:blipFill>
+                  <pic:spPr bwMode="auto">
+                    <a:xfrm>
+                      <a:off x="0" y="0"/>
+                      <a:ext cx="5486400" cy="4389120"/>
+                    </a:xfrm>
+                    <a:prstGeom prst="rect">
+                      <a:avLst/>
+                    </a:prstGeom>
+                    <a:noFill/>
+                    <a:ln w="9525">
+                      <a:noFill/>
+                      <a:headEnd/>
+                      <a:tailEnd/>
+                    </a:ln>
+                  </pic:spPr>
+                </pic:pic>
+              </a:graphicData>
+            </a:graphic>
+          </wp:inline>
+        </w:drawing>
+      </w:r>
+      <w:r>
+        <w:drawing>
+          <wp:inline>
+            <wp:extent cx="5486400" cy="4389120"/>
+            <wp:effectExtent b="0" l="0" r="0" t="0"/>
+            <wp:docPr descr="" title="" id="1" name="Picture"/>
+            <a:graphic>
+              <a:graphicData uri="http://schemas.openxmlformats.org/drawingml/2006/picture">
+                <pic:pic>
+                  <pic:nvPicPr>
+                    <pic:cNvPr descr="accessPEP_files/figure-docx/likelihood%20of%20observing%20moramanga%20data%20@%20commune%20level-2.png" id="0" name="Picture"/>
+                    <pic:cNvPicPr>
+                      <a:picLocks noChangeArrowheads="1" noChangeAspect="1"/>
+                    </pic:cNvPicPr>
+                  </pic:nvPicPr>
+                  <pic:blipFill>
+                    <a:blip r:embed="rId43"/>
+                    <a:stretch>
+                      <a:fillRect/>
+                    </a:stretch>
+                  </pic:blipFill>
+                  <pic:spPr bwMode="auto">
+                    <a:xfrm>
+                      <a:off x="0" y="0"/>
+                      <a:ext cx="5486400" cy="4389120"/>
+                    </a:xfrm>
+                    <a:prstGeom prst="rect">
+                      <a:avLst/>
+                    </a:prstGeom>
+                    <a:noFill/>
+                    <a:ln w="9525">
+                      <a:noFill/>
+                      <a:headEnd/>
+                      <a:tailEnd/>
+                    </a:ln>
+                  </pic:spPr>
+                </pic:pic>
+              </a:graphicData>
+            </a:graphic>
+          </wp:inline>
+        </w:drawing>
+      </w:r>
+      <w:r>
+        <w:t xml:space="preserve"> </w:t>
+      </w:r>
+      <w:r>
+        <w:t xml:space="preserve">We estimated similar parameter values from our commune-level data from the Moramanga ARMC and the district level data from 19 clinics across the country (Table 1, Figure 4A), with reported bite incidence decreasing with travel times to the ARMC. Both models produced reasonable fits to the data (Figure 4B, some metric here?), however, there was some variation in bite incidence which both models were not able to capture.</w:t>
+      </w:r>
+    </w:p>
+    <w:p>
+      <w:pPr>
+        <w:pStyle w:val="Heading3"/>
+      </w:pPr>
+      <w:bookmarkStart w:id="44" w:name="model-sensitivity-analyses"/>
+      <w:bookmarkEnd w:id="44"/>
+      <w:r>
+        <w:t xml:space="preserve">Model sensitivity analyses</w:t>
+      </w:r>
+    </w:p>
+    <w:p>
+      <w:pPr>
+        <w:pStyle w:val="Compact"/>
+        <w:numPr>
+          <w:numId w:val="1004"/>
+          <w:ilvl w:val="0"/>
+        </w:numPr>
+      </w:pPr>
+      <w:r>
+        <w:t xml:space="preserve">compare to null models: flat incidence, incidence solely predicted by pop;</w:t>
+      </w:r>
+    </w:p>
+    <w:p>
+      <w:pPr>
+        <w:pStyle w:val="Compact"/>
+        <w:numPr>
+          <w:numId w:val="1004"/>
+          <w:ilvl w:val="0"/>
+        </w:numPr>
+      </w:pPr>
+      <w:r>
+        <w:t xml:space="preserve">sensitivity of param estimates to reporting cut-offs (i.e. days excluded)</w:t>
+      </w:r>
+    </w:p>
+    <w:p>
+      <w:pPr>
+        <w:pStyle w:val="Compact"/>
+        <w:numPr>
+          <w:numId w:val="1004"/>
+          <w:ilvl w:val="0"/>
+        </w:numPr>
+      </w:pPr>
+      <w:r>
+        <w:t xml:space="preserve">sensitivity of param estimates to exclusion of contacts</w:t>
+      </w:r>
+    </w:p>
+    <w:p>
+      <w:pPr>
+        <w:pStyle w:val="Heading3"/>
+      </w:pPr>
+      <w:bookmarkStart w:id="45" w:name="estimation-of-burden-and-reporting-1"/>
+      <w:bookmarkEnd w:id="45"/>
+      <w:r>
+        <w:t xml:space="preserve">Estimation of burden and reporting</w:t>
+      </w:r>
+    </w:p>
+    <w:p>
+      <w:pPr>
+        <w:pStyle w:val="FirstParagraph"/>
+      </w:pPr>
+      <w:r>
+        <w:t xml:space="preserve">Generally, estimated reporting of rabies exposures decayed with travel times given model predicted bite incidence and a range of rabies incidence and</w:t>
+      </w:r>
+      <w:r>
+        <w:t xml:space="preserve"> </w:t>
+      </w:r>
+      <m:oMath>
+        <m:sSub>
+          <m:e>
+            <m:r>
+              <m:t>p</m:t>
+            </m:r>
+          </m:e>
+          <m:sub>
+            <m:r>
+              <m:t>r</m:t>
+            </m:r>
+            <m:r>
+              <m:t>a</m:t>
+            </m:r>
+            <m:r>
+              <m:t>b</m:t>
+            </m:r>
+            <m:r>
+              <m:t>i</m:t>
+            </m:r>
+            <m:r>
+              <m:t>d</m:t>
+            </m:r>
+          </m:sub>
+        </m:sSub>
+      </m:oMath>
+      <w:r>
+        <w:t xml:space="preserve"> </w:t>
+      </w:r>
+      <w:r>
+        <w:t xml:space="preserve">(Figure 5A). Given our model assumptions, reporting was estimated at the maximum of 0.98 for travel times under 1 hour given the maximum estimated rabies exposure incidence and the minimum estimate of</w:t>
+      </w:r>
+      <w:r>
+        <w:t xml:space="preserve"> </w:t>
+      </w:r>
+      <m:oMath>
+        <m:sSub>
+          <m:e>
+            <m:r>
+              <m:t>p</m:t>
+            </m:r>
+          </m:e>
+          <m:sub>
+            <m:r>
+              <m:t>r</m:t>
+            </m:r>
+            <m:r>
+              <m:t>a</m:t>
+            </m:r>
+            <m:r>
+              <m:t>b</m:t>
+            </m:r>
+            <m:r>
+              <m:t>i</m:t>
+            </m:r>
+            <m:r>
+              <m:t>d</m:t>
+            </m:r>
+          </m:sub>
+        </m:sSub>
+      </m:oMath>
+      <w:r>
+        <w:t xml:space="preserve"> </w:t>
+      </w:r>
+      <w:r>
+        <w:t xml:space="preserve">(the lower range of reporting probabilities), and travel times under 5.5 hours given the minimum estimated rabies exposure incidence and the maximum estimate of</w:t>
+      </w:r>
+      <w:r>
+        <w:t xml:space="preserve"> </w:t>
+      </w:r>
+      <m:oMath>
+        <m:sSub>
+          <m:e>
+            <m:r>
+              <m:t>p</m:t>
+            </m:r>
+          </m:e>
+          <m:sub>
+            <m:r>
+              <m:t>r</m:t>
+            </m:r>
+            <m:r>
+              <m:t>a</m:t>
+            </m:r>
+            <m:r>
+              <m:t>b</m:t>
+            </m:r>
+            <m:r>
+              <m:t>i</m:t>
+            </m:r>
+            <m:r>
+              <m:t>d</m:t>
+            </m:r>
+          </m:sub>
+        </m:sSub>
+      </m:oMath>
+      <w:r>
+        <w:t xml:space="preserve"> </w:t>
+      </w:r>
+      <w:r>
+        <w:t xml:space="preserve">(the upper range of reporting probabilities).</w:t>
+      </w:r>
+    </w:p>
+    <w:p>
+      <w:pPr>
+        <w:pStyle w:val="BodyText"/>
+      </w:pPr>
+      <w:r>
+        <w:drawing>
+          <wp:inline>
+            <wp:extent cx="5486400" cy="4389120"/>
+            <wp:effectExtent b="0" l="0" r="0" t="0"/>
+            <wp:docPr descr="" title="" id="1" name="Picture"/>
+            <a:graphic>
+              <a:graphicData uri="http://schemas.openxmlformats.org/drawingml/2006/picture">
+                <pic:pic>
+                  <pic:nvPicPr>
+                    <pic:cNvPr descr="accessPEP_files/figure-docx/burden%20results-1.png" id="0" name="Picture"/>
+                    <pic:cNvPicPr>
+                      <a:picLocks noChangeArrowheads="1" noChangeAspect="1"/>
+                    </pic:cNvPicPr>
+                  </pic:nvPicPr>
+                  <pic:blipFill>
+                    <a:blip r:embed="rId46"/>
+                    <a:stretch>
+                      <a:fillRect/>
+                    </a:stretch>
+                  </pic:blipFill>
+                  <pic:spPr bwMode="auto">
+                    <a:xfrm>
+                      <a:off x="0" y="0"/>
+                      <a:ext cx="5486400" cy="4389120"/>
+                    </a:xfrm>
+                    <a:prstGeom prst="rect">
+                      <a:avLst/>
+                    </a:prstGeom>
+                    <a:noFill/>
+                    <a:ln w="9525">
+                      <a:noFill/>
+                      <a:headEnd/>
+                      <a:tailEnd/>
+                    </a:ln>
+                  </pic:spPr>
+                </pic:pic>
+              </a:graphicData>
+            </a:graphic>
+          </wp:inline>
+        </w:drawing>
+      </w:r>
+    </w:p>
+    <w:p>
+      <w:pPr>
+        <w:pStyle w:val="BodyText"/>
+      </w:pPr>
+      <w:r>
+        <w:t xml:space="preserve">When we estimate burden of deaths stochastically within this range of incidence and given our high and low estimates of proportion of reported bites that are rabid, we see that burden of deaths also decreases with travel times (Figure 6, results presented aggregated at the district level). Overall, we estimate average annual deaths between 405 - 736.</w:t>
+      </w:r>
+      <w:r>
+        <w:t xml:space="preserve"> </w:t>
+      </w:r>
+      <w:r>
+        <w:rPr>
+          <w:b/>
+        </w:rPr>
+        <w:t xml:space="preserve">Also estimate deaths averted here!</w:t>
+      </w:r>
+      <w:r>
+        <w:t xml:space="preserve">.</w:t>
+      </w:r>
+    </w:p>
+    <w:p>
+      <w:pPr>
+        <w:pStyle w:val="Heading3"/>
+      </w:pPr>
+      <w:bookmarkStart w:id="47" w:name="burden-sensitivity-analyses"/>
+      <w:bookmarkEnd w:id="47"/>
+      <w:r>
+        <w:t xml:space="preserve">Burden sensitivity analyses</w:t>
+      </w:r>
+    </w:p>
+    <w:p>
+      <w:pPr>
+        <w:pStyle w:val="Compact"/>
+        <w:numPr>
+          <w:numId w:val="1005"/>
+          <w:ilvl w:val="0"/>
+        </w:numPr>
+      </w:pPr>
+      <w:r>
+        <w:t xml:space="preserve">Compare to assuming flat reporting + bite model</w:t>
+      </w:r>
+    </w:p>
+    <w:p>
+      <w:pPr>
+        <w:pStyle w:val="Compact"/>
+        <w:numPr>
+          <w:numId w:val="1005"/>
+          <w:ilvl w:val="0"/>
+        </w:numPr>
+      </w:pPr>
+      <m:oMath>
+        <m:sSub>
+          <m:e>
+            <m:r>
+              <m:t>ρ</m:t>
+            </m:r>
+          </m:e>
+          <m:sub>
+            <m:r>
+              <m:t>m</m:t>
+            </m:r>
+            <m:r>
+              <m:t>a</m:t>
+            </m:r>
+            <m:r>
+              <m:t>x</m:t>
+            </m:r>
+          </m:sub>
+        </m:sSub>
+      </m:oMath>
+      <w:r>
+        <w:t xml:space="preserve">, change by urban vs. rural commune?</w:t>
+      </w:r>
+    </w:p>
+    <w:p>
+      <w:pPr>
+        <w:pStyle w:val="Compact"/>
+        <w:numPr>
+          <w:numId w:val="1005"/>
+          <w:ilvl w:val="0"/>
+        </w:numPr>
+      </w:pPr>
+      <w:r>
+        <w:t xml:space="preserve">If rabies incidence,</w:t>
+      </w:r>
+      <w:r>
+        <w:t xml:space="preserve"> </w:t>
+      </w:r>
+      <m:oMath>
+        <m:r>
+          <m:t>R</m:t>
+        </m:r>
+      </m:oMath>
+      <w:r>
+        <w:t xml:space="preserve">, scales with population size within our estimated range</w:t>
+      </w:r>
+    </w:p>
+    <w:p>
+      <w:pPr>
+        <w:pStyle w:val="Compact"/>
+        <w:numPr>
+          <w:numId w:val="1005"/>
+          <w:ilvl w:val="0"/>
+        </w:numPr>
+      </w:pPr>
+      <w:r>
+        <w:t xml:space="preserve">Impacts on # of deaths vs. change in scenarios (i.e. focusing on relative decreases in incidence of deaths based on expanded access rather than raw #s)</w:t>
+      </w:r>
+    </w:p>
+    <w:p>
+      <w:pPr>
+        <w:pStyle w:val="FirstParagraph"/>
+      </w:pPr>
+    </w:p>
+    <w:p>
+      <w:pPr>
+        <w:pStyle w:val="Heading2"/>
+      </w:pPr>
+      <w:bookmarkStart w:id="48" w:name="discussion"/>
+      <w:bookmarkEnd w:id="48"/>
+      <w:r>
+        <w:t xml:space="preserve">Discussion</w:t>
+      </w:r>
+    </w:p>
+    <w:p>
+      <w:pPr>
+        <w:pStyle w:val="Heading3"/>
+      </w:pPr>
+      <w:bookmarkStart w:id="49" w:name="key-findings"/>
+      <w:bookmarkEnd w:id="49"/>
+      <w:r>
+        <w:t xml:space="preserve">Key findings</w:t>
+      </w:r>
+    </w:p>
+    <w:p>
+      <w:pPr>
+        <w:pStyle w:val="Heading3"/>
+      </w:pPr>
+      <w:bookmarkStart w:id="50" w:name="strengths-and-limitations"/>
+      <w:bookmarkEnd w:id="50"/>
+      <w:r>
+        <w:t xml:space="preserve">Strengths and Limitations</w:t>
+      </w:r>
+    </w:p>
+    <w:p>
+      <w:pPr>
+        <w:pStyle w:val="Compact"/>
+        <w:numPr>
+          <w:numId w:val="1006"/>
+          <w:ilvl w:val="0"/>
+        </w:numPr>
+      </w:pPr>
+      <w:r>
+        <w:t xml:space="preserve">Not accounting for clinic functioning</w:t>
+      </w:r>
+    </w:p>
+    <w:p>
+      <w:pPr>
+        <w:pStyle w:val="Compact"/>
+        <w:numPr>
+          <w:numId w:val="1006"/>
+          <w:ilvl w:val="0"/>
+        </w:numPr>
+      </w:pPr>
+      <w:r>
+        <w:t xml:space="preserve">Not explicit data on reporting or rabies incidence!</w:t>
+      </w:r>
+    </w:p>
+    <w:p>
+      <w:pPr>
+        <w:pStyle w:val="Compact"/>
+        <w:numPr>
+          <w:numId w:val="1006"/>
+          <w:ilvl w:val="0"/>
+        </w:numPr>
+      </w:pPr>
+      <w:r>
+        <w:t xml:space="preserve">Other factors that drive reporting</w:t>
+      </w:r>
+    </w:p>
+    <w:p>
+      <w:pPr>
+        <w:pStyle w:val="Compact"/>
+        <w:numPr>
+          <w:numId w:val="1006"/>
+          <w:ilvl w:val="0"/>
+        </w:numPr>
+      </w:pPr>
+      <w:r>
+        <w:t xml:space="preserve">While we use a signficiant amount of assumptions, these are the same set of assumptions that underlie current rabies estimates, we’re just improving them a bit… and ours are a likely a little bit more in line with reality @ a sub-national level?</w:t>
+      </w:r>
+    </w:p>
+    <w:p>
+      <w:pPr>
+        <w:pStyle w:val="Heading3"/>
+      </w:pPr>
+      <w:bookmarkStart w:id="51" w:name="broader-context"/>
+      <w:bookmarkEnd w:id="51"/>
+      <w:r>
+        <w:t xml:space="preserve">Broader context</w:t>
+      </w:r>
+    </w:p>
+    <w:p>
+      <w:pPr>
+        <w:pStyle w:val="Heading3"/>
+      </w:pPr>
+      <w:bookmarkStart w:id="52" w:name="conclusions"/>
+      <w:bookmarkEnd w:id="52"/>
+      <w:r>
+        <w:t xml:space="preserve">Conclusions</w:t>
+      </w:r>
     </w:p>
     <w:sectPr>
       <w:pgSz w:w="12240" w:h="15840"/>
@@ -1604,7 +2912,7 @@
     </w:lvl>
   </w:abstractNum>
   <w:abstractNum w:abstractNumId="990">
-    <w:nsid w:val="87407531"/>
+    <w:nsid w:val="92bd126b"/>
     <w:multiLevelType w:val="multilevel"/>
     <w:lvl w:ilvl="0">
       <w:numFmt w:val="bullet"/>
@@ -1685,7 +2993,7 @@
     </w:lvl>
   </w:abstractNum>
   <w:abstractNum w:abstractNumId="991">
-    <w:nsid w:val="4f396dc1"/>
+    <w:nsid w:val="1ba81f5b"/>
     <w:multiLevelType w:val="multilevel"/>
     <w:lvl w:ilvl="0">
       <w:numFmt w:val="bullet"/>
@@ -1756,6 +3064,94 @@
     <w:lvl w:ilvl="6">
       <w:numFmt w:val="bullet"/>
       <w:lvlText w:val="•"/>
+      <w:lvlJc w:val="left"/>
+      <w:pPr>
+        <w:tabs>
+          <w:tab w:val="num" w:pos="4320"/>
+        </w:tabs>
+        <w:ind w:left="4800" w:hanging="480"/>
+      </w:pPr>
+    </w:lvl>
+  </w:abstractNum>
+  <w:abstractNum w:abstractNumId="99411">
+    <w:nsid w:val="23687b9f"/>
+    <w:multiLevelType w:val="multilevel"/>
+    <w:lvl w:ilvl="0">
+      <w:start w:val="1"/>
+      <w:numFmt w:val="decimal"/>
+      <w:lvlText w:val="%1."/>
+      <w:lvlJc w:val="left"/>
+      <w:pPr>
+        <w:tabs>
+          <w:tab w:val="num" w:pos="0"/>
+        </w:tabs>
+        <w:ind w:left="480" w:hanging="480"/>
+      </w:pPr>
+    </w:lvl>
+    <w:lvl w:ilvl="1">
+      <w:start w:val="1"/>
+      <w:numFmt w:val="decimal"/>
+      <w:lvlText w:val="%2."/>
+      <w:lvlJc w:val="left"/>
+      <w:pPr>
+        <w:tabs>
+          <w:tab w:val="num" w:pos="720"/>
+        </w:tabs>
+        <w:ind w:left="1200" w:hanging="480"/>
+      </w:pPr>
+    </w:lvl>
+    <w:lvl w:ilvl="2">
+      <w:start w:val="1"/>
+      <w:numFmt w:val="decimal"/>
+      <w:lvlText w:val="%3."/>
+      <w:lvlJc w:val="left"/>
+      <w:pPr>
+        <w:tabs>
+          <w:tab w:val="num" w:pos="1440"/>
+        </w:tabs>
+        <w:ind w:left="1920" w:hanging="480"/>
+      </w:pPr>
+    </w:lvl>
+    <w:lvl w:ilvl="3">
+      <w:start w:val="1"/>
+      <w:numFmt w:val="decimal"/>
+      <w:lvlText w:val="%4."/>
+      <w:lvlJc w:val="left"/>
+      <w:pPr>
+        <w:tabs>
+          <w:tab w:val="num" w:pos="2160"/>
+        </w:tabs>
+        <w:ind w:left="2640" w:hanging="480"/>
+      </w:pPr>
+    </w:lvl>
+    <w:lvl w:ilvl="4">
+      <w:start w:val="1"/>
+      <w:numFmt w:val="decimal"/>
+      <w:lvlText w:val="%5."/>
+      <w:lvlJc w:val="left"/>
+      <w:pPr>
+        <w:tabs>
+          <w:tab w:val="num" w:pos="2880"/>
+        </w:tabs>
+        <w:ind w:left="3360" w:hanging="480"/>
+      </w:pPr>
+    </w:lvl>
+    <w:lvl w:ilvl="5">
+      <w:start w:val="1"/>
+      <w:numFmt w:val="decimal"/>
+      <w:lvlText w:val="%6."/>
+      <w:lvlJc w:val="left"/>
+      <w:pPr>
+        <w:tabs>
+          <w:tab w:val="num" w:pos="3600"/>
+        </w:tabs>
+        <w:ind w:left="4080" w:hanging="480"/>
+      </w:pPr>
+    </w:lvl>
+    <w:lvl w:ilvl="6">
+      <w:start w:val="1"/>
+      <w:numFmt w:val="decimal"/>
+      <w:lvlText w:val="%7."/>
       <w:lvlJc w:val="left"/>
       <w:pPr>
         <w:tabs>
@@ -1778,6 +3174,39 @@
     <w:abstractNumId w:val="991"/>
   </w:num>
   <w:num w:numId="1002">
+    <w:abstractNumId w:val="99411"/>
+    <w:lvlOverride w:ilvl="0">
+      <w:startOverride w:val="1"/>
+    </w:lvlOverride>
+    <w:lvlOverride w:ilvl="1">
+      <w:startOverride w:val="1"/>
+    </w:lvlOverride>
+    <w:lvlOverride w:ilvl="2">
+      <w:startOverride w:val="1"/>
+    </w:lvlOverride>
+    <w:lvlOverride w:ilvl="3">
+      <w:startOverride w:val="1"/>
+    </w:lvlOverride>
+    <w:lvlOverride w:ilvl="4">
+      <w:startOverride w:val="1"/>
+    </w:lvlOverride>
+    <w:lvlOverride w:ilvl="5">
+      <w:startOverride w:val="1"/>
+    </w:lvlOverride>
+    <w:lvlOverride w:ilvl="6">
+      <w:startOverride w:val="1"/>
+    </w:lvlOverride>
+  </w:num>
+  <w:num w:numId="1003">
+    <w:abstractNumId w:val="991"/>
+  </w:num>
+  <w:num w:numId="1004">
+    <w:abstractNumId w:val="991"/>
+  </w:num>
+  <w:num w:numId="1005">
+    <w:abstractNumId w:val="991"/>
+  </w:num>
+  <w:num w:numId="1006">
     <w:abstractNumId w:val="991"/>
   </w:num>
 </w:numbering>

</xml_diff>

<commit_message>
updated docs for 1/30 meeting with Jess and Katie
</commit_message>
<xml_diff>
--- a/accessPEP.docx
+++ b/accessPEP.docx
@@ -75,15 +75,7 @@
         <w:pStyle w:val="FirstParagraph"/>
       </w:pPr>
       <w:r>
-        <w:t xml:space="preserve">Access to healthcare is a significant driver of disease burden globally, and heterogeneities in access to care due to socioeconomic and geographic factors likely shape where and who are the most impacted by a disease, particularly at sub-national levels. However, these factors are rarely incorporated into estimates of burden due to limited data.</w:t>
-      </w:r>
-    </w:p>
-    <w:p>
-      <w:pPr>
-        <w:pStyle w:val="BodyText"/>
-      </w:pPr>
-      <w:r>
-        <w:t xml:space="preserve">Deaths due to canine mediated rabies, estimated to cause approximately 60,000 human deaths anually, can be prevented through prompt administration of post-exposure prophylaxis. However, access to this intervention is highly limited in areas where the disease is endemic, often due to inaccessibility to health centres which provide PEP (</w:t>
+        <w:t xml:space="preserve">Deaths due to canine mediated rabies, estimated to cause approximately 60,000 human deaths anually, can be prevented through prompt administration of post-exposure prophylaxis. However, access to this intervention is highly limited in areas where the disease is endemic (</w:t>
       </w:r>
       <w:r>
         <w:rPr>
@@ -92,7 +84,23 @@
         <w:t xml:space="preserve">cite GAVI paper or Nandini’s paper of geographic availability of PEP</w:t>
       </w:r>
       <w:r>
-        <w:t xml:space="preserve">). Data on true rabies exposures in humans and incidence in animals is also lacking in most of these countries, with the most commonly available data being numbers of bite victims reporting to health facilities. The majority of rabies burden studies use these data to estimate burden of rabies from probability decision tree frameworks, often with the key assumption that overall reported bite incidence (i.e. both bites due to non-rabid and rabid animals) are proportional to rabies incidence (i.e. the morebites reported in a location, the higher the incidence of</w:t>
+        <w:t xml:space="preserve">). Data on true rabies exposures in humans and incidence in animals is also lacking in most of these countries, with the most commonly available data being numbers of bite victims reporting to health facilities.</w:t>
+      </w:r>
+    </w:p>
+    <w:p>
+      <w:pPr>
+        <w:pStyle w:val="BodyText"/>
+      </w:pPr>
+      <w:r>
+        <w:t xml:space="preserve">Here–discuss geographic variation in access to vaccination and care–how this shapes mortality for other diseases.</w:t>
+      </w:r>
+    </w:p>
+    <w:p>
+      <w:pPr>
+        <w:pStyle w:val="BodyText"/>
+      </w:pPr>
+      <w:r>
+        <w:t xml:space="preserve">The majority of rabies burden studies use these data to estimate burden from probability decision tree frameworks, often with the key assumption that overall reported bite incidence (i.e. both bites due to non-rabid and rabid animals) are proportional to rabies incidence (i.e. the more bites reported in a location, the higher the incidence of</w:t>
       </w:r>
       <w:r>
         <w:t xml:space="preserve"> </w:t>
@@ -107,7 +115,7 @@
         <w:t xml:space="preserve"> </w:t>
       </w:r>
       <w:r>
-        <w:t xml:space="preserve">exposures there) and that reporting is uniform across space. While at a national level, these estimates may be accurate, at the sub-national level, this framework will likely underestimate rabies deaths in places with low reporting and overestimates rabies deaths in places with high reporting of bites. The most recent estimation of burden and the impact of PEP used another approach, using transmission dynamic models as the backbone to predict incidence based on the level of vaccination coverage and size of the dog population at the national level. Using transmission dynamic models to estimate incidence could improve upon previous studies which may underestimate rabies burden in areas with low reporting.</w:t>
+        <w:t xml:space="preserve">exposures there) and that reporting is uniform across space. While at the national level these estimates may be accurate, at the sub-national level, this framework will likely underestimate rabies deaths in places with low reporting and overestimate rabies deaths in places with high reporting of bites. The most recent estimation of burden and the impact of PEP used another approach, using transmission dynamic models as the backbone to predict incidence based on the level of vaccination coverage and size of the dog population at the national level. Using transmission dynamic models to estimate incidence could improve upon previous studies which may underestimate rabies burden in areas with low reporting.</w:t>
       </w:r>
     </w:p>
     <w:p>
@@ -115,7 +123,7 @@
         <w:pStyle w:val="BodyText"/>
       </w:pPr>
       <w:r>
-        <w:t xml:space="preserve">In Madagascar, Institut Pasteur de Madagascar (IPM) provides PEP at no-cost to patients at 31 clinics across the country. PEP is not available at any other public clinics or through the private sector. Due to the spatially restricted nature of PEP, geographic access is likely to be a major driver of disease burden within the country. To get spatial estimates of disease burden in this context, we flip the standard decision tree and make the assumption that reported bite incidence reflects access and reporting to PEP rather than differences in rabies incidence, using travel times to clinics as a predictor of reported bites. Then using a range of rabies incidence given endemic transmission with no mass dog vaccination (</w:t>
+        <w:t xml:space="preserve">In Madagascar, Institut Pasteur de Madagascar (IPM) provides PEP at no-cost to patients at 31 clinics across the country. PEP is not available at any other public clinics or through the private sector. In addition, there is limited control in dog populations and the disease is endemic throughout the country. Due to the spatially restricted nature of PEP, geographic access is likely to be a major driver of disease burden within the country. To get spatial estimates of disease burden in this context, we flip the standard decision tree and make the assumption that reported bite incidence reflects access to PEP rather than differences in rabies incidence, using travel times to clinics as a predictor of reported bites. Then using a range of rabies incidence given endemic transmission with no mass dog vaccination (</w:t>
       </w:r>
       <w:r>
         <w:rPr>
@@ -141,10 +149,10 @@
       <w:pPr>
         <w:pStyle w:val="Heading3"/>
       </w:pPr>
-      <w:bookmarkStart w:id="23" w:name="bite-patient-data"/>
+      <w:bookmarkStart w:id="23" w:name="gis-data"/>
       <w:bookmarkEnd w:id="23"/>
       <w:r>
-        <w:t xml:space="preserve">Bite patient data</w:t>
+        <w:t xml:space="preserve">GIS Data</w:t>
       </w:r>
     </w:p>
     <w:p>
@@ -152,44 +160,12 @@
         <w:pStyle w:val="FirstParagraph"/>
       </w:pPr>
       <w:r>
-        <w:t xml:space="preserve">We used a database of bite patient forms submitted to IPM from 24 ARMC across the country between 2014 - 2017. These were individual patient data forms that were submitted as frequently as monthly to annually by clinics. Two clinics, the IPM ARMC and the Fianarantsoa ARMC used computer databases from which the data during this period were extracted and merged to the larger database. These data include the administrative district of the bite patient’s address and the date of reporting. As previous analyses showed likely substantial undersubmission of forms from clinics (</w:t>
-      </w:r>
-      <w:r>
-        <w:rPr>
-          <w:i/>
-        </w:rPr>
-        <w:t xml:space="preserve">cite baseline data paper</w:t>
-      </w:r>
-      <w:r>
-        <w:t xml:space="preserve">), we calculated the proportion of days of the year for which forms were submitted, excluding any periods of time for which there were no forms submitted for 15 consecutive days. Clinic level reporting was calculated the proportion of days for which were included based on the 15 day threshold per year. As low risk contacts with probable or confirmed rabies cases have been shown to make up approximately 20% of patients reporting to ARMC (Rajeev et al. 2018), we attempted to exclude these by looking at the distribution of patients reporting per day to a given clinic. Generally, contacts present as clustered cases, so we excluded patients reporting on any dates that had greater than 3 standard deviations above the mean number of patients reporting per day (Figure 3A). We validated this method using 27 months of bite patient data from the Moramanga ARMC for which we had details on the type of exposure.</w:t>
-      </w:r>
-    </w:p>
-    <w:p>
-      <w:pPr>
-        <w:pStyle w:val="BodyText"/>
-      </w:pPr>
-    </w:p>
-    <w:p>
-      <w:pPr>
-        <w:pStyle w:val="Heading3"/>
-      </w:pPr>
-      <w:bookmarkStart w:id="24" w:name="gis-data"/>
-      <w:bookmarkEnd w:id="24"/>
-      <w:r>
-        <w:t xml:space="preserve">GIS Data</w:t>
-      </w:r>
-    </w:p>
-    <w:p>
-      <w:pPr>
-        <w:pStyle w:val="FirstParagraph"/>
-      </w:pPr>
-      <w:r>
-        <w:t xml:space="preserve">We use the global friction surface for 2015 generated by the Malaria Atlas Project (</w:t>
-      </w:r>
-      <w:r>
-        <w:t xml:space="preserve"> </w:t>
-      </w:r>
-      <w:hyperlink r:id="rId25">
+        <w:t xml:space="preserve">We used the global friction surface for 2015 generated by the Malaria Atlas Project (</w:t>
+      </w:r>
+      <w:r>
+        <w:t xml:space="preserve"> </w:t>
+      </w:r>
+      <w:hyperlink r:id="rId24">
         <w:r>
           <w:rPr>
             <w:rStyle w:val="Hyperlink"/>
@@ -198,18 +174,525 @@
         </w:r>
       </w:hyperlink>
       <w:r>
-        <w:t xml:space="preserve">, Weiss et al. 2015,) and GPS points of clinics to estimate the travel time to the nearest ARMC for the country of Madagascar at a 1 x 1 km scale. We then calculated a weighted average of travel times by human population to the commune level, using administrative shapefiles available trhough the UN Office for the Coordination of Humanitarian Affairs. For each clinic, we defined the catchment area as all districts for which the clinic was the closest ARMC. Human population estimates were taken from the 2015 UN adjusted population projections from World Pop (www.worldpop.org, Linaird et al. 2012) and also aggreagated to the commune level</w:t>
-      </w:r>
-      <w:r>
-        <w:t xml:space="preserve"> </w:t>
-      </w:r>
+        <w:t xml:space="preserve">, Weiss et al. 2015,) and GPS points of clinics to estimate the travel time to the nearest ARMC for the country of Madagascar at a 1 x 1 km scale. We then calculated a weighted average of travel times by human population to the commune level, using administrative shapefiles available trhough the UN Office for the Coordination of Humanitarian Affairs. Human population estimates were taken from the 2015 UN adjusted population projections from World Pop (www.worldpop.org, Linaird et al. 2012) and also aggreagated to the commune level.</w:t>
+      </w:r>
+    </w:p>
+    <w:p>
+      <w:pPr>
+        <w:pStyle w:val="BodyText"/>
+      </w:pPr>
     </w:p>
     <w:p>
       <w:pPr>
         <w:pStyle w:val="Heading3"/>
       </w:pPr>
-      <w:bookmarkStart w:id="26" w:name="model-of-reported-bites-as-a-function-of-travel-time"/>
-      <w:bookmarkEnd w:id="26"/>
+      <w:bookmarkStart w:id="25" w:name="bite-patient-data"/>
+      <w:bookmarkEnd w:id="25"/>
+      <w:r>
+        <w:t xml:space="preserve">Bite patient data</w:t>
+      </w:r>
+    </w:p>
+    <w:p>
+      <w:pPr>
+        <w:pStyle w:val="FirstParagraph"/>
+      </w:pPr>
+      <w:r>
+        <w:t xml:space="preserve">We used a database of bite patient forms submitted to IPM from ARMC across the country between 2014 - 2017. These were individual patient data forms that were submitted as frequently as monthly to annually by clinics. Of the 31 existing ARMC, 10 submitted fewer than 10 forms over the four years. Two clinics, the IPM ARMC and the Fianarantsoa ARMC had separate databases which were not available at the time of analysis. Overall, we had data from 19 clinics across the country (Fig 1A). These data include the administrative district of the bite patient’s address and the date of reporting. We also had 27 months of data from the Moramanga District that were resolved to the commune level (the administrative level below district).</w:t>
+      </w:r>
+    </w:p>
+    <w:p>
+      <w:pPr>
+        <w:pStyle w:val="BodyText"/>
+      </w:pPr>
+    </w:p>
+    <w:p>
+      <w:pPr>
+        <w:pStyle w:val="BodyText"/>
+      </w:pPr>
+      <w:r>
+        <w:t xml:space="preserve">For most districts, the majority of bites were reported to the closest clinic as estimated by our travel time metric (Fig 1A, Fig S1). Therefore, we defined the catchment area for each clinic as all districts for which the clinic was the closest ARMC. We excluded any districts from catchments for which the clinic did not submit any forms (n = 12, districts in grey in Fig 1A).</w:t>
+      </w:r>
+    </w:p>
+    <w:p>
+      <w:pPr>
+        <w:pStyle w:val="FigureWithCaption"/>
+      </w:pPr>
+      <w:r>
+        <w:drawing>
+          <wp:inline>
+            <wp:extent cx="3810000" cy="2540000"/>
+            <wp:effectExtent b="0" l="0" r="0" t="0"/>
+            <wp:docPr descr="Figure 1A" title="" id="1" name="Picture"/>
+            <a:graphic>
+              <a:graphicData uri="http://schemas.openxmlformats.org/drawingml/2006/picture">
+                <pic:pic>
+                  <pic:nvPicPr>
+                    <pic:cNvPr descr="figs/network.pdf" id="0" name="Picture"/>
+                    <pic:cNvPicPr>
+                      <a:picLocks noChangeArrowheads="1" noChangeAspect="1"/>
+                    </pic:cNvPicPr>
+                  </pic:nvPicPr>
+                  <pic:blipFill>
+                    <a:blip r:embed="rId26"/>
+                    <a:stretch>
+                      <a:fillRect/>
+                    </a:stretch>
+                  </pic:blipFill>
+                  <pic:spPr bwMode="auto">
+                    <a:xfrm>
+                      <a:off x="0" y="0"/>
+                      <a:ext cx="3810000" cy="2540000"/>
+                    </a:xfrm>
+                    <a:prstGeom prst="rect">
+                      <a:avLst/>
+                    </a:prstGeom>
+                    <a:noFill/>
+                    <a:ln w="9525">
+                      <a:noFill/>
+                      <a:headEnd/>
+                      <a:tailEnd/>
+                    </a:ln>
+                  </pic:spPr>
+                </pic:pic>
+              </a:graphicData>
+            </a:graphic>
+          </wp:inline>
+        </w:drawing>
+      </w:r>
+    </w:p>
+    <w:p>
+      <w:pPr>
+        <w:pStyle w:val="ImageCaption"/>
+      </w:pPr>
+      <w:r>
+        <w:t xml:space="preserve">Figure 1A</w:t>
+      </w:r>
+    </w:p>
+    <w:p>
+      <w:pPr>
+        <w:pStyle w:val="FigureWithCaption"/>
+      </w:pPr>
+      <w:r>
+        <w:drawing>
+          <wp:inline>
+            <wp:extent cx="5486400" cy="4389120"/>
+            <wp:effectExtent b="0" l="0" r="0" t="0"/>
+            <wp:docPr descr="Figure 1B" title="" id="1" name="Picture"/>
+            <a:graphic>
+              <a:graphicData uri="http://schemas.openxmlformats.org/drawingml/2006/picture">
+                <pic:pic>
+                  <pic:nvPicPr>
+                    <pic:cNvPr descr="accessPEP_files/figure-docx/figure%201b-1.png" id="0" name="Picture"/>
+                    <pic:cNvPicPr>
+                      <a:picLocks noChangeArrowheads="1" noChangeAspect="1"/>
+                    </pic:cNvPicPr>
+                  </pic:nvPicPr>
+                  <pic:blipFill>
+                    <a:blip r:embed="rId27"/>
+                    <a:stretch>
+                      <a:fillRect/>
+                    </a:stretch>
+                  </pic:blipFill>
+                  <pic:spPr bwMode="auto">
+                    <a:xfrm>
+                      <a:off x="0" y="0"/>
+                      <a:ext cx="5486400" cy="4389120"/>
+                    </a:xfrm>
+                    <a:prstGeom prst="rect">
+                      <a:avLst/>
+                    </a:prstGeom>
+                    <a:noFill/>
+                    <a:ln w="9525">
+                      <a:noFill/>
+                      <a:headEnd/>
+                      <a:tailEnd/>
+                    </a:ln>
+                  </pic:spPr>
+                </pic:pic>
+              </a:graphicData>
+            </a:graphic>
+          </wp:inline>
+        </w:drawing>
+      </w:r>
+    </w:p>
+    <w:p>
+      <w:pPr>
+        <w:pStyle w:val="ImageCaption"/>
+      </w:pPr>
+      <w:r>
+        <w:t xml:space="preserve">Figure 1B</w:t>
+      </w:r>
+    </w:p>
+    <w:p>
+      <w:pPr>
+        <w:pStyle w:val="FigureWithCaption"/>
+      </w:pPr>
+      <w:r>
+        <w:drawing>
+          <wp:inline>
+            <wp:extent cx="5486400" cy="4389120"/>
+            <wp:effectExtent b="0" l="0" r="0" t="0"/>
+            <wp:docPr descr="Figure 1C" title="" id="1" name="Picture"/>
+            <a:graphic>
+              <a:graphicData uri="http://schemas.openxmlformats.org/drawingml/2006/picture">
+                <pic:pic>
+                  <pic:nvPicPr>
+                    <pic:cNvPr descr="accessPEP_files/figure-docx/figure%201C-1.png" id="0" name="Picture"/>
+                    <pic:cNvPicPr>
+                      <a:picLocks noChangeArrowheads="1" noChangeAspect="1"/>
+                    </pic:cNvPicPr>
+                  </pic:nvPicPr>
+                  <pic:blipFill>
+                    <a:blip r:embed="rId28"/>
+                    <a:stretch>
+                      <a:fillRect/>
+                    </a:stretch>
+                  </pic:blipFill>
+                  <pic:spPr bwMode="auto">
+                    <a:xfrm>
+                      <a:off x="0" y="0"/>
+                      <a:ext cx="5486400" cy="4389120"/>
+                    </a:xfrm>
+                    <a:prstGeom prst="rect">
+                      <a:avLst/>
+                    </a:prstGeom>
+                    <a:noFill/>
+                    <a:ln w="9525">
+                      <a:noFill/>
+                      <a:headEnd/>
+                      <a:tailEnd/>
+                    </a:ln>
+                  </pic:spPr>
+                </pic:pic>
+              </a:graphicData>
+            </a:graphic>
+          </wp:inline>
+        </w:drawing>
+      </w:r>
+    </w:p>
+    <w:p>
+      <w:pPr>
+        <w:pStyle w:val="ImageCaption"/>
+      </w:pPr>
+      <w:r>
+        <w:t xml:space="preserve">Figure 1C</w:t>
+      </w:r>
+    </w:p>
+    <w:p>
+      <w:pPr>
+        <w:pStyle w:val="BodyText"/>
+      </w:pPr>
+      <w:r>
+        <w:t xml:space="preserve">As even for clinics which submitted data, there was substantial undersubmission of forms, we estimated clinic level reporting as the proportion of days on which forms were submitted, excluding any periods for which there were no forms submitted for 15 consecutive days (Figure S2 shows the time series of form submission for each clinic and periods of time excluded by the 15 day threshold). Our estimate of reporting did vary based on our assumption of the threshold number of consecutive days (Figure S3), so we did look at the sensitivity of model parameter estimates to changing this threshold. To estimate the average annual bites reported for each district, we further excluded data from any years for which there was less than 25% reporting at the clinic level.</w:t>
+      </w:r>
+    </w:p>
+    <w:p>
+      <w:pPr>
+        <w:pStyle w:val="FigureWithCaption"/>
+      </w:pPr>
+      <w:r>
+        <w:drawing>
+          <wp:inline>
+            <wp:extent cx="5486400" cy="4389120"/>
+            <wp:effectExtent b="0" l="0" r="0" t="0"/>
+            <wp:docPr descr="Figure 2A" title="" id="1" name="Picture"/>
+            <a:graphic>
+              <a:graphicData uri="http://schemas.openxmlformats.org/drawingml/2006/picture">
+                <pic:pic>
+                  <pic:nvPicPr>
+                    <pic:cNvPr descr="accessPEP_files/figure-docx/clinic%20level%20reporting-1.png" id="0" name="Picture"/>
+                    <pic:cNvPicPr>
+                      <a:picLocks noChangeArrowheads="1" noChangeAspect="1"/>
+                    </pic:cNvPicPr>
+                  </pic:nvPicPr>
+                  <pic:blipFill>
+                    <a:blip r:embed="rId29"/>
+                    <a:stretch>
+                      <a:fillRect/>
+                    </a:stretch>
+                  </pic:blipFill>
+                  <pic:spPr bwMode="auto">
+                    <a:xfrm>
+                      <a:off x="0" y="0"/>
+                      <a:ext cx="5486400" cy="4389120"/>
+                    </a:xfrm>
+                    <a:prstGeom prst="rect">
+                      <a:avLst/>
+                    </a:prstGeom>
+                    <a:noFill/>
+                    <a:ln w="9525">
+                      <a:noFill/>
+                      <a:headEnd/>
+                      <a:tailEnd/>
+                    </a:ln>
+                  </pic:spPr>
+                </pic:pic>
+              </a:graphicData>
+            </a:graphic>
+          </wp:inline>
+        </w:drawing>
+      </w:r>
+    </w:p>
+    <w:p>
+      <w:pPr>
+        <w:pStyle w:val="ImageCaption"/>
+      </w:pPr>
+      <w:r>
+        <w:t xml:space="preserve">Figure 2A</w:t>
+      </w:r>
+    </w:p>
+    <w:p>
+      <w:pPr>
+        <w:pStyle w:val="FigureWithCaption"/>
+      </w:pPr>
+      <w:r>
+        <w:drawing>
+          <wp:inline>
+            <wp:extent cx="5486400" cy="4389120"/>
+            <wp:effectExtent b="0" l="0" r="0" t="0"/>
+            <wp:docPr descr="Figure 1B" title="" id="1" name="Picture"/>
+            <a:graphic>
+              <a:graphicData uri="http://schemas.openxmlformats.org/drawingml/2006/picture">
+                <pic:pic>
+                  <pic:nvPicPr>
+                    <pic:cNvPr descr="accessPEP_files/figure-docx/figure%201B-1.png" id="0" name="Picture"/>
+                    <pic:cNvPicPr>
+                      <a:picLocks noChangeArrowheads="1" noChangeAspect="1"/>
+                    </pic:cNvPicPr>
+                  </pic:nvPicPr>
+                  <pic:blipFill>
+                    <a:blip r:embed="rId30"/>
+                    <a:stretch>
+                      <a:fillRect/>
+                    </a:stretch>
+                  </pic:blipFill>
+                  <pic:spPr bwMode="auto">
+                    <a:xfrm>
+                      <a:off x="0" y="0"/>
+                      <a:ext cx="5486400" cy="4389120"/>
+                    </a:xfrm>
+                    <a:prstGeom prst="rect">
+                      <a:avLst/>
+                    </a:prstGeom>
+                    <a:noFill/>
+                    <a:ln w="9525">
+                      <a:noFill/>
+                      <a:headEnd/>
+                      <a:tailEnd/>
+                    </a:ln>
+                  </pic:spPr>
+                </pic:pic>
+              </a:graphicData>
+            </a:graphic>
+          </wp:inline>
+        </w:drawing>
+      </w:r>
+    </w:p>
+    <w:p>
+      <w:pPr>
+        <w:pStyle w:val="ImageCaption"/>
+      </w:pPr>
+      <w:r>
+        <w:t xml:space="preserve">Figure 1B</w:t>
+      </w:r>
+    </w:p>
+    <w:p>
+      <w:pPr>
+        <w:pStyle w:val="FigureWithCaption"/>
+      </w:pPr>
+      <w:r>
+        <w:drawing>
+          <wp:inline>
+            <wp:extent cx="5486400" cy="4389120"/>
+            <wp:effectExtent b="0" l="0" r="0" t="0"/>
+            <wp:docPr descr="Figure 3B" title="" id="1" name="Picture"/>
+            <a:graphic>
+              <a:graphicData uri="http://schemas.openxmlformats.org/drawingml/2006/picture">
+                <pic:pic>
+                  <pic:nvPicPr>
+                    <pic:cNvPr descr="accessPEP_files/figure-docx/figure%203B-1.png" id="0" name="Picture"/>
+                    <pic:cNvPicPr>
+                      <a:picLocks noChangeArrowheads="1" noChangeAspect="1"/>
+                    </pic:cNvPicPr>
+                  </pic:nvPicPr>
+                  <pic:blipFill>
+                    <a:blip r:embed="rId31"/>
+                    <a:stretch>
+                      <a:fillRect/>
+                    </a:stretch>
+                  </pic:blipFill>
+                  <pic:spPr bwMode="auto">
+                    <a:xfrm>
+                      <a:off x="0" y="0"/>
+                      <a:ext cx="5486400" cy="4389120"/>
+                    </a:xfrm>
+                    <a:prstGeom prst="rect">
+                      <a:avLst/>
+                    </a:prstGeom>
+                    <a:noFill/>
+                    <a:ln w="9525">
+                      <a:noFill/>
+                      <a:headEnd/>
+                      <a:tailEnd/>
+                    </a:ln>
+                  </pic:spPr>
+                </pic:pic>
+              </a:graphicData>
+            </a:graphic>
+          </wp:inline>
+        </w:drawing>
+      </w:r>
+    </w:p>
+    <w:p>
+      <w:pPr>
+        <w:pStyle w:val="ImageCaption"/>
+      </w:pPr>
+      <w:r>
+        <w:t xml:space="preserve">Figure 3B</w:t>
+      </w:r>
+    </w:p>
+    <w:p>
+      <w:pPr>
+        <w:pStyle w:val="FigureWithCaption"/>
+      </w:pPr>
+      <w:r>
+        <w:drawing>
+          <wp:inline>
+            <wp:extent cx="5486400" cy="4389120"/>
+            <wp:effectExtent b="0" l="0" r="0" t="0"/>
+            <wp:docPr descr="Figure 3A" title="" id="1" name="Picture"/>
+            <a:graphic>
+              <a:graphicData uri="http://schemas.openxmlformats.org/drawingml/2006/picture">
+                <pic:pic>
+                  <pic:nvPicPr>
+                    <pic:cNvPr descr="accessPEP_files/figure-docx/trying%20to%20exclude%20contacts-1.png" id="0" name="Picture"/>
+                    <pic:cNvPicPr>
+                      <a:picLocks noChangeArrowheads="1" noChangeAspect="1"/>
+                    </pic:cNvPicPr>
+                  </pic:nvPicPr>
+                  <pic:blipFill>
+                    <a:blip r:embed="rId32"/>
+                    <a:stretch>
+                      <a:fillRect/>
+                    </a:stretch>
+                  </pic:blipFill>
+                  <pic:spPr bwMode="auto">
+                    <a:xfrm>
+                      <a:off x="0" y="0"/>
+                      <a:ext cx="5486400" cy="4389120"/>
+                    </a:xfrm>
+                    <a:prstGeom prst="rect">
+                      <a:avLst/>
+                    </a:prstGeom>
+                    <a:noFill/>
+                    <a:ln w="9525">
+                      <a:noFill/>
+                      <a:headEnd/>
+                      <a:tailEnd/>
+                    </a:ln>
+                  </pic:spPr>
+                </pic:pic>
+              </a:graphicData>
+            </a:graphic>
+          </wp:inline>
+        </w:drawing>
+      </w:r>
+    </w:p>
+    <w:p>
+      <w:pPr>
+        <w:pStyle w:val="ImageCaption"/>
+      </w:pPr>
+      <w:r>
+        <w:t xml:space="preserve">Figure 3A</w:t>
+      </w:r>
+    </w:p>
+    <w:p>
+      <w:pPr>
+        <w:pStyle w:val="BodyText"/>
+      </w:pPr>
+      <w:r>
+        <w:t xml:space="preserve">Previous work in the Moramanga District showed that low risk contacts with probable or confirmed rabies cases make up approximately 20% of patients reporting to ARMC (Rajeev et al. 2018). Generally, contacts present as clustered cases, so we excluded patients reporting on any dates that had greater than 3 standard deviations above the mean number of patients reporting per day (Figure 3A). We validated this method using the Moramanga ARMC data for which we had details on the type of exposure, and found that setting the threshold to 3 standard deviations (SDs) resulted in approximately 50% of known contacts excluded, with only 2% of non-contacts excluded (Figure 3B). For the national data for which a subset of patient forms were explicitly noted to be contacts, we found that our exclusion criteria of 3 SDs identified 68.28 of known contacts. We further excluded these known contacts which were not identified based on the daily distribution of patients, resulting in the exclusion of approximately 7.18% of patient records from the national data. We also compared this method to assuming that 20% of total bites at the district level were contacts.</w:t>
+      </w:r>
+    </w:p>
+    <w:p>
+      <w:pPr>
+        <w:pStyle w:val="BodyText"/>
+      </w:pPr>
+    </w:p>
+    <w:p>
+      <w:pPr>
+        <w:pStyle w:val="FigureWithCaption"/>
+      </w:pPr>
+      <w:r>
+        <w:drawing>
+          <wp:inline>
+            <wp:extent cx="5486400" cy="4389120"/>
+            <wp:effectExtent b="0" l="0" r="0" t="0"/>
+            <wp:docPr descr="Figure 4" title="" id="1" name="Picture"/>
+            <a:graphic>
+              <a:graphicData uri="http://schemas.openxmlformats.org/drawingml/2006/picture">
+                <pic:pic>
+                  <pic:nvPicPr>
+                    <pic:cNvPr descr="accessPEP_files/figure-docx/district%20level%20exposures-1.png" id="0" name="Picture"/>
+                    <pic:cNvPicPr>
+                      <a:picLocks noChangeArrowheads="1" noChangeAspect="1"/>
+                    </pic:cNvPicPr>
+                  </pic:nvPicPr>
+                  <pic:blipFill>
+                    <a:blip r:embed="rId33"/>
+                    <a:stretch>
+                      <a:fillRect/>
+                    </a:stretch>
+                  </pic:blipFill>
+                  <pic:spPr bwMode="auto">
+                    <a:xfrm>
+                      <a:off x="0" y="0"/>
+                      <a:ext cx="5486400" cy="4389120"/>
+                    </a:xfrm>
+                    <a:prstGeom prst="rect">
+                      <a:avLst/>
+                    </a:prstGeom>
+                    <a:noFill/>
+                    <a:ln w="9525">
+                      <a:noFill/>
+                      <a:headEnd/>
+                      <a:tailEnd/>
+                    </a:ln>
+                  </pic:spPr>
+                </pic:pic>
+              </a:graphicData>
+            </a:graphic>
+          </wp:inline>
+        </w:drawing>
+      </w:r>
+    </w:p>
+    <w:p>
+      <w:pPr>
+        <w:pStyle w:val="ImageCaption"/>
+      </w:pPr>
+      <w:r>
+        <w:t xml:space="preserve">Figure 4</w:t>
+      </w:r>
+    </w:p>
+    <w:p>
+      <w:pPr>
+        <w:pStyle w:val="BodyText"/>
+      </w:pPr>
+      <w:r>
+        <w:t xml:space="preserve">After excluding contacts and correcting for undersubmission of forms, our final dataset consisted of estimates of average bite incidence for 71 districts from 19 catchments (Figure 4).</w:t>
+      </w:r>
+    </w:p>
+    <w:p>
+      <w:pPr>
+        <w:pStyle w:val="BodyText"/>
+      </w:pPr>
+    </w:p>
+    <w:p>
+      <w:pPr>
+        <w:pStyle w:val="Heading3"/>
+      </w:pPr>
+      <w:bookmarkStart w:id="34" w:name="model-of-reported-bites-as-a-function-of-travel-time"/>
+      <w:bookmarkEnd w:id="34"/>
       <w:r>
         <w:t xml:space="preserve">Model of reported bites as a function of travel time</w:t>
       </w:r>
@@ -219,19 +702,7 @@
         <w:pStyle w:val="FirstParagraph"/>
       </w:pPr>
       <w:r>
-        <w:t xml:space="preserve">While the national bite patient data is available at the district level, travel times vary significantly within a district (see Figure SX,</w:t>
-      </w:r>
-      <w:r>
-        <w:t xml:space="preserve"> </w:t>
-      </w:r>
-      <w:r>
-        <w:rPr>
-          <w:i/>
-        </w:rPr>
-        <w:t xml:space="preserve">need to think about how to show this</w:t>
-      </w:r>
-      <w:r>
-        <w:t xml:space="preserve">). In order to translate the impacts of differences in access at sub-district scales to the magnitude of reported bites at the district scale, we modeled bites at the district level as the sum of incidence at the commune level. Incidence at the commune level is then a function of travel times to the closest ARMC. Specifically, we modeled bites as follows:</w:t>
+        <w:t xml:space="preserve">While the national bite patient data is available at the district level, travel times and therefore reporting, likely vary significantly at the sub-district level. In order to translate the impacts of differences in access at sub-district scales to the magnitude of reported bites at the district scale, we modeled bites at the district level as the sum of incidence at the commune level. Incidence at the commune level is then a function of travel times to the closest ARMC. Specifically, we modeled bites as follows:</w:t>
       </w:r>
     </w:p>
     <w:p>
@@ -708,61 +1179,216 @@
     </w:p>
     <w:p>
       <w:pPr>
+        <w:pStyle w:val="BodyText"/>
+      </w:pPr>
+      <w:r>
+        <w:t xml:space="preserve">Finally, we compared these models to a model of bites at the district level as the function of travel times averaged to the district level:</w:t>
+      </w:r>
+    </w:p>
+    <w:p>
+      <w:pPr>
+        <w:pStyle w:val="BodyText"/>
+      </w:pPr>
+      <m:oMathPara>
+        <m:oMathParaPr>
+          <m:jc m:val="center"/>
+        </m:oMathParaPr>
+        <m:oMath>
+          <m:sSub>
+            <m:e>
+              <m:r>
+                <m:t>μ</m:t>
+              </m:r>
+            </m:e>
+            <m:sub>
+              <m:r>
+                <m:t>d</m:t>
+              </m:r>
+            </m:sub>
+          </m:sSub>
+          <m:r>
+            <m:t>=</m:t>
+          </m:r>
+          <m:r>
+            <m:t>e</m:t>
+          </m:r>
+          <m:r>
+            <m:t>x</m:t>
+          </m:r>
+          <m:r>
+            <m:t>p</m:t>
+          </m:r>
+          <m:r>
+            <m:t>(</m:t>
+          </m:r>
+          <m:sSub>
+            <m:e>
+              <m:r>
+                <m:t>β</m:t>
+              </m:r>
+            </m:e>
+            <m:sub>
+              <m:r>
+                <m:t>t</m:t>
+              </m:r>
+            </m:sub>
+          </m:sSub>
+          <m:sSub>
+            <m:e>
+              <m:r>
+                <m:t>T</m:t>
+              </m:r>
+            </m:e>
+            <m:sub>
+              <m:r>
+                <m:t>d</m:t>
+              </m:r>
+            </m:sub>
+          </m:sSub>
+          <m:r>
+            <m:t>+</m:t>
+          </m:r>
+          <m:sSub>
+            <m:e>
+              <m:r>
+                <m:t>β</m:t>
+              </m:r>
+            </m:e>
+            <m:sub>
+              <m:r>
+                <m:t>0</m:t>
+              </m:r>
+            </m:sub>
+          </m:sSub>
+          <m:r>
+            <m:t>)</m:t>
+          </m:r>
+          <m:r>
+            <m:t>×</m:t>
+          </m:r>
+          <m:r>
+            <m:t>p</m:t>
+          </m:r>
+          <m:r>
+            <m:t>o</m:t>
+          </m:r>
+          <m:sSub>
+            <m:e>
+              <m:r>
+                <m:t>p</m:t>
+              </m:r>
+            </m:e>
+            <m:sub>
+              <m:r>
+                <m:t>d</m:t>
+              </m:r>
+            </m:sub>
+          </m:sSub>
+        </m:oMath>
+      </m:oMathPara>
+    </w:p>
+    <w:p>
+      <w:pPr>
+        <w:pStyle w:val="FirstParagraph"/>
+      </w:pPr>
+      <w:r>
+        <w:t xml:space="preserve">where</w:t>
+      </w:r>
+      <w:r>
+        <w:t xml:space="preserve"> </w:t>
+      </w:r>
+      <m:oMath>
+        <m:r>
+          <m:t>p</m:t>
+        </m:r>
+        <m:r>
+          <m:t>o</m:t>
+        </m:r>
+        <m:sSub>
+          <m:e>
+            <m:r>
+              <m:t>p</m:t>
+            </m:r>
+          </m:e>
+          <m:sub>
+            <m:r>
+              <m:t>d</m:t>
+            </m:r>
+          </m:sub>
+        </m:sSub>
+      </m:oMath>
+      <w:r>
+        <w:t xml:space="preserve">,</w:t>
+      </w:r>
+      <w:r>
+        <w:t xml:space="preserve"> </w:t>
+      </w:r>
+      <m:oMath>
+        <m:sSub>
+          <m:e>
+            <m:r>
+              <m:t>T</m:t>
+            </m:r>
+          </m:e>
+          <m:sub>
+            <m:r>
+              <m:t>d</m:t>
+            </m:r>
+          </m:sub>
+        </m:sSub>
+      </m:oMath>
+      <w:r>
+        <w:t xml:space="preserve">, and</w:t>
+      </w:r>
+      <w:r>
+        <w:t xml:space="preserve"> </w:t>
+      </w:r>
+      <m:oMath>
+        <m:r>
+          <m:t>m</m:t>
+        </m:r>
+        <m:sSub>
+          <m:e>
+            <m:r>
+              <m:t>u</m:t>
+            </m:r>
+          </m:e>
+          <m:sub>
+            <m:r>
+              <m:t>d</m:t>
+            </m:r>
+          </m:sub>
+        </m:sSub>
+      </m:oMath>
+      <w:r>
+        <w:t xml:space="preserve"> </w:t>
+      </w:r>
+      <w:r>
+        <w:t xml:space="preserve">are respectively human population size, weighted travel times, and mean number of bites in district</w:t>
+      </w:r>
+      <w:r>
+        <w:t xml:space="preserve"> </w:t>
+      </w:r>
+      <m:oMath>
+        <m:r>
+          <m:t>d</m:t>
+        </m:r>
+      </m:oMath>
+      <w:r>
+        <w:t xml:space="preserve">. As travel times are correlated with human population size (Figure Z), we also compared how well bites were predicted by human population size alone for these different models, as a test of whether the observed patterns could be predicted by bite incidence scaling with population size. We also looked at how well distance from the closest ARMC (rather than travel times) predicted bites as an alternative proxy for access.</w:t>
+      </w:r>
+    </w:p>
+    <w:p>
+      <w:pPr>
+        <w:pStyle w:val="BodyText"/>
+      </w:pPr>
+    </w:p>
+    <w:p>
+      <w:pPr>
         <w:pStyle w:val="Heading3"/>
       </w:pPr>
-      <w:bookmarkStart w:id="27" w:name="model-sensitivityvalidation"/>
-      <w:bookmarkEnd w:id="27"/>
-      <w:r>
-        <w:t xml:space="preserve">Model sensitivity/validation</w:t>
-      </w:r>
-    </w:p>
-    <w:p>
-      <w:pPr>
-        <w:pStyle w:val="Compact"/>
-        <w:numPr>
-          <w:numId w:val="1001"/>
-          <w:ilvl w:val="0"/>
-        </w:numPr>
-      </w:pPr>
-      <w:r>
-        <w:t xml:space="preserve">Out-of-fit check for Tana + Fianarantsoa?</w:t>
-      </w:r>
-    </w:p>
-    <w:p>
-      <w:pPr>
-        <w:pStyle w:val="Compact"/>
-        <w:numPr>
-          <w:numId w:val="1001"/>
-          <w:ilvl w:val="0"/>
-        </w:numPr>
-      </w:pPr>
-      <w:r>
-        <w:t xml:space="preserve">Compare to null models</w:t>
-      </w:r>
-    </w:p>
-    <w:p>
-      <w:pPr>
-        <w:pStyle w:val="Compact"/>
-        <w:numPr>
-          <w:numId w:val="1001"/>
-          <w:ilvl w:val="0"/>
-        </w:numPr>
-      </w:pPr>
-      <w:r>
-        <w:t xml:space="preserve">Look at sensitivity to inclusion criteria of days and exclusion of contacts</w:t>
-      </w:r>
-    </w:p>
-    <w:p>
-      <w:pPr>
-        <w:pStyle w:val="FirstParagraph"/>
-      </w:pPr>
-    </w:p>
-    <w:p>
-      <w:pPr>
-        <w:pStyle w:val="Heading3"/>
-      </w:pPr>
-      <w:bookmarkStart w:id="28" w:name="estimation-of-burden-and-reporting"/>
-      <w:bookmarkEnd w:id="28"/>
+      <w:bookmarkStart w:id="35" w:name="estimation-of-burden-and-reporting"/>
+      <w:bookmarkEnd w:id="35"/>
       <w:r>
         <w:t xml:space="preserve">Estimation of burden and reporting</w:t>
       </w:r>
@@ -803,7 +1429,7 @@
         </m:r>
       </m:oMath>
       <w:r>
-        <w:t xml:space="preserve">) $:</w:t>
+        <w:t xml:space="preserve">) as:</w:t>
       </w:r>
     </w:p>
     <w:p>
@@ -915,9 +1541,11 @@
       <w:r>
         <w:t xml:space="preserve">) divided by the total rabies exposure incidence (</w:t>
       </w:r>
-      <w:r>
-        <w:t xml:space="preserve">$\r$</w:t>
-      </w:r>
+      <m:oMath>
+        <m:r>
+          <m:t>r</m:t>
+        </m:r>
+      </m:oMath>
       <w:r>
         <w:t xml:space="preserve">) for a range of estimated rabies incidence and</w:t>
       </w:r>
@@ -1327,7 +1955,22 @@
         <w:t xml:space="preserve"> </w:t>
       </w:r>
       <w:r>
-        <w:t xml:space="preserve">taken from the Moramanga ARMC data for Moramanga Ville, the commune with the ARMC (i.e. the area with the minimum travel time). .</w:t>
+        <w:t xml:space="preserve">is taken from the Moramanga ARMC data for Moramanga Ville, the commune with the ARMC (i.e. the area with the minimum travel time in the district, on average</w:t>
+      </w:r>
+      <w:r>
+        <w:t xml:space="preserve"> </w:t>
+      </w:r>
+      <w:r>
+        <w:rPr>
+          <w:i/>
+        </w:rPr>
+        <w:t xml:space="preserve">xx</w:t>
+      </w:r>
+      <w:r>
+        <w:t xml:space="preserve"> </w:t>
+      </w:r>
+      <w:r>
+        <w:t xml:space="preserve">minutes).</w:t>
       </w:r>
     </w:p>
     <w:p>
@@ -1340,7 +1983,18 @@
         <w:pStyle w:val="BodyText"/>
       </w:pPr>
       <w:r>
-        <w:t xml:space="preserve">The rabies incidence in dogs in the absence of any vaccination,</w:t>
+        <w:t xml:space="preserve">To generate</w:t>
+      </w:r>
+      <w:r>
+        <w:t xml:space="preserve"> </w:t>
+      </w:r>
+      <m:oMath>
+        <m:r>
+          <m:t>R</m:t>
+        </m:r>
+      </m:oMath>
+      <w:r>
+        <w:t xml:space="preserve">, the rabies incidence in dogs in the absence of any vaccination,</w:t>
       </w:r>
       <w:r>
         <w:t xml:space="preserve"> </w:t>
@@ -1394,18 +2048,7 @@
         <w:t xml:space="preserve"> </w:t>
       </w:r>
       <w:r>
-        <w:t xml:space="preserve">= 0.39 persons exposed per rabid dog)(Hampson et al. 2018) to generate</w:t>
-      </w:r>
-      <w:r>
-        <w:t xml:space="preserve"> </w:t>
-      </w:r>
-      <m:oMath>
-        <m:r>
-          <m:t>R</m:t>
-        </m:r>
-      </m:oMath>
-      <w:r>
-        <w:t xml:space="preserve">. We estimate the dog population by using a human:dog ratio of 5 to generate our maximum expected incidence and an HDR of 25 for our minimum expected incidence. As there is little data on dog populations in Madagascar, this range of HDRs encompasses a wide range observed across Africa (cite!).</w:t>
+        <w:t xml:space="preserve">= 0.39 persons exposed per rabid dog)(Hampson et al. 2018). We use a human:dog ratio (HDR) of 5 to generate our maximum expected incidence and an HDR of 25 for our minimum expected incidence. As there is little data on dog populations in Madagascar, this range of HDRs encompasses a wide range observed across Africa (cite!).</w:t>
       </w:r>
     </w:p>
     <w:p>
@@ -1590,33 +2233,55 @@
         </m:sSub>
       </m:oMath>
       <w:r>
-        <w:t xml:space="preserve">, the number of reported bites, is drawn from a poisson distribution with the mean predicted number of bites from the travel time model. We assume that all rabies exposures reported to an ARMC receive and complete PEP, and PEP is completely effective at preventing death due to rabies.</w:t>
-      </w:r>
-    </w:p>
-    <w:p>
-      <w:pPr>
-        <w:pStyle w:val="BodyText"/>
-      </w:pPr>
-      <w:r>
-        <w:rPr>
-          <w:i/>
-        </w:rPr>
-        <w:t xml:space="preserve">Need to include bits about RIG in here somewhere</w:t>
-      </w:r>
-    </w:p>
-    <w:p>
-      <w:pPr>
-        <w:pStyle w:val="BodyText"/>
-      </w:pPr>
+        <w:t xml:space="preserve">, the number of reported bites, is drawn from a poisson distribution with the mean predicted number of bites from the travel time model. We constrain</w:t>
+      </w:r>
+      <w:r>
+        <w:t xml:space="preserve"> </w:t>
+      </w:r>
+      <m:oMath>
+        <m:sSub>
+          <m:e>
+            <m:r>
+              <m:t>p</m:t>
+            </m:r>
+          </m:e>
+          <m:sub>
+            <m:r>
+              <m:t>r</m:t>
+            </m:r>
+          </m:sub>
+        </m:sSub>
+        <m:r>
+          <m:t>a</m:t>
+        </m:r>
+        <m:r>
+          <m:t>b</m:t>
+        </m:r>
+        <m:r>
+          <m:t>i</m:t>
+        </m:r>
+        <m:r>
+          <m:t>d</m:t>
+        </m:r>
+      </m:oMath>
+      <w:r>
+        <w:t xml:space="preserve"> </w:t>
+      </w:r>
+      <w:r>
+        <w:t xml:space="preserve">as in Equation N, and we assume that all rabies exposures reported to an ARMC receive and complete PEP, and PEP is completely effective at preventing death due to rabies. The probability of death in the absence of PEP is taken from cite GAVI/Joel paper.</w:t>
+      </w:r>
+      <w:r>
+        <w:br w:type="textWrapping"/>
+      </w:r>
     </w:p>
     <w:p>
       <w:pPr>
         <w:pStyle w:val="Heading3"/>
       </w:pPr>
-      <w:bookmarkStart w:id="29" w:name="estimating-the-impact-of-expanding-pep-access"/>
-      <w:bookmarkEnd w:id="29"/>
-      <w:r>
-        <w:t xml:space="preserve">Estimating the impact of expanding PEP Access</w:t>
+      <w:bookmarkStart w:id="36" w:name="estimating-the-impact-of-expanding-pep-access-to-do"/>
+      <w:bookmarkEnd w:id="36"/>
+      <w:r>
+        <w:t xml:space="preserve">Estimating the impact of expanding PEP Access (TO DO)</w:t>
       </w:r>
     </w:p>
     <w:p>
@@ -1631,7 +2296,7 @@
       <w:pPr>
         <w:pStyle w:val="Compact"/>
         <w:numPr>
-          <w:numId w:val="1002"/>
+          <w:numId w:val="1001"/>
           <w:ilvl w:val="0"/>
         </w:numPr>
       </w:pPr>
@@ -1643,7 +2308,7 @@
       <w:pPr>
         <w:pStyle w:val="Compact"/>
         <w:numPr>
-          <w:numId w:val="1002"/>
+          <w:numId w:val="1001"/>
           <w:ilvl w:val="0"/>
         </w:numPr>
       </w:pPr>
@@ -1655,21 +2320,12 @@
       <w:pPr>
         <w:pStyle w:val="Compact"/>
         <w:numPr>
-          <w:numId w:val="1002"/>
+          <w:numId w:val="1001"/>
           <w:ilvl w:val="0"/>
         </w:numPr>
       </w:pPr>
       <w:r>
-        <w:t xml:space="preserve">Expansion of ARMC to all CSB IIs (</w:t>
-      </w:r>
-      <w:r>
-        <w:rPr>
-          <w:i/>
-        </w:rPr>
-        <w:t xml:space="preserve">something to describe CSB IIs here</w:t>
-      </w:r>
-      <w:r>
-        <w:t xml:space="preserve">), that is primary hospitals (n = X)</w:t>
+        <w:t xml:space="preserve">Expansion of ARMC to two clinics per district, choosing the clinic which minimizes the proportion of people living greater than 2 hours away from a clinic.</w:t>
       </w:r>
     </w:p>
     <w:p>
@@ -1677,93 +2333,48 @@
         <w:pStyle w:val="FirstParagraph"/>
       </w:pPr>
       <w:r>
-        <w:t xml:space="preserve">We use data on the location of</w:t>
-      </w:r>
-      <w:r>
-        <w:t xml:space="preserve"> </w:t>
-      </w:r>
-      <w:r>
-        <w:rPr>
-          <w:b/>
-        </w:rPr>
-        <w:t xml:space="preserve">CSBs</w:t>
-      </w:r>
-      <w:r>
-        <w:t xml:space="preserve"> </w:t>
-      </w:r>
-      <w:r>
-        <w:t xml:space="preserve">provided by IPM to regenerate travel times to the nearest ARMC given expansion as per scenario 2 and 3. We then predict the expected bite incidence from the model given these new travel times and compare the relative decreases in burden for the three scenarios.</w:t>
+        <w:t xml:space="preserve">We use data on the location of clinics provided by IPM to regenerate travel times to the nearest ARMC given expansion as per scenario 2 and 3. We then predict the expected bite incidence from the model given these new travel times and compare the relative decreases in burden for the three scenarios.</w:t>
       </w:r>
     </w:p>
     <w:p>
       <w:pPr>
         <w:pStyle w:val="Heading3"/>
       </w:pPr>
-      <w:bookmarkStart w:id="30" w:name="sensitivity-analyses-for-burden-estimates"/>
-      <w:bookmarkEnd w:id="30"/>
-      <w:r>
-        <w:t xml:space="preserve">Sensitivity analyses for burden estimates</w:t>
-      </w:r>
-    </w:p>
-    <w:p>
-      <w:pPr>
-        <w:pStyle w:val="Compact"/>
-        <w:numPr>
-          <w:numId w:val="1003"/>
-          <w:ilvl w:val="0"/>
-        </w:numPr>
-      </w:pPr>
-      <w:r>
-        <w:t xml:space="preserve">R (increasing or decreasing with pop) (min + max)</w:t>
-      </w:r>
-    </w:p>
-    <w:p>
-      <w:pPr>
-        <w:pStyle w:val="Compact"/>
-        <w:numPr>
-          <w:numId w:val="1003"/>
-          <w:ilvl w:val="0"/>
-        </w:numPr>
-      </w:pPr>
-      <w:r>
-        <w:t xml:space="preserve">P-rabid min and max</w:t>
-      </w:r>
-    </w:p>
-    <w:p>
-      <w:pPr>
-        <w:pStyle w:val="Compact"/>
-        <w:numPr>
-          <w:numId w:val="1003"/>
-          <w:ilvl w:val="0"/>
-        </w:numPr>
-      </w:pPr>
-      <w:r>
-        <w:t xml:space="preserve">Probability of death min and max</w:t>
-      </w:r>
-    </w:p>
-    <w:p>
-      <w:pPr>
-        <w:pStyle w:val="Compact"/>
-        <w:numPr>
-          <w:numId w:val="1003"/>
-          <w:ilvl w:val="0"/>
-        </w:numPr>
-      </w:pPr>
-      <w:r>
-        <w:t xml:space="preserve">Look at change in raw # of deaths and also change in burden by scenarios</w:t>
+      <w:bookmarkStart w:id="37" w:name="strategically-expanding-pep-access-to-do"/>
+      <w:bookmarkEnd w:id="37"/>
+      <w:r>
+        <w:t xml:space="preserve">Strategically expanding PEP access (TO DO)</w:t>
       </w:r>
     </w:p>
     <w:p>
       <w:pPr>
         <w:pStyle w:val="FirstParagraph"/>
       </w:pPr>
+      <w:r>
+        <w:t xml:space="preserve">Given limited resources and capacity of clinics to provision PEP, we developed a framework to look at the incremental benefit of additional ARMC. Starting with the current locations (Scenario 1), we added one clinic and recalculated the proportion of people living &lt; 3 hours away from a clinic for the country. We added the clinic which minimized this metric, and then repeated the process iteratively, ranking clinics and adding the top clinic in each interation sequentially. We calculate burden for the given clinic locations and look at the incremental reduction in burden as each clinic is added.</w:t>
+      </w:r>
+    </w:p>
+    <w:p>
+      <w:pPr>
+        <w:pStyle w:val="Heading3"/>
+      </w:pPr>
+      <w:bookmarkStart w:id="38" w:name="sensitivity-analyses-for-burden-estimates-and-scenario-analyses-to-do"/>
+      <w:bookmarkEnd w:id="38"/>
+      <w:r>
+        <w:t xml:space="preserve">Sensitivity analyses for burden estimates and scenario analyses (TO DO)</w:t>
+      </w:r>
+    </w:p>
+    <w:p>
+      <w:pPr>
+        <w:pStyle w:val="FirstParagraph"/>
+      </w:pPr>
     </w:p>
     <w:p>
       <w:pPr>
         <w:pStyle w:val="Heading2"/>
       </w:pPr>
-      <w:bookmarkStart w:id="31" w:name="results"/>
-      <w:bookmarkEnd w:id="31"/>
+      <w:bookmarkStart w:id="39" w:name="results"/>
+      <w:bookmarkEnd w:id="39"/>
       <w:r>
         <w:t xml:space="preserve">RESULTS</w:t>
       </w:r>
@@ -1772,33 +2383,33 @@
       <w:pPr>
         <w:pStyle w:val="Heading3"/>
       </w:pPr>
-      <w:bookmarkStart w:id="32" w:name="estimating-average-bite-incidence-at-the-district-level"/>
-      <w:bookmarkEnd w:id="32"/>
-      <w:r>
-        <w:t xml:space="preserve">Estimating average bite incidence at the district level</w:t>
-      </w:r>
-    </w:p>
-    <w:p>
-      <w:pPr>
-        <w:pStyle w:val="FirstParagraph"/>
+      <w:bookmarkStart w:id="40" w:name="models-of-bites-as-a-function-of-travel-times"/>
+      <w:bookmarkEnd w:id="40"/>
+      <w:r>
+        <w:t xml:space="preserve">Models of bites as a function of travel times</w:t>
+      </w:r>
+    </w:p>
+    <w:p>
+      <w:pPr>
+        <w:pStyle w:val="FigureWithCaption"/>
       </w:pPr>
       <w:r>
         <w:drawing>
           <wp:inline>
             <wp:extent cx="5486400" cy="4389120"/>
             <wp:effectExtent b="0" l="0" r="0" t="0"/>
-            <wp:docPr descr="" title="" id="1" name="Picture"/>
+            <wp:docPr descr="Figure 5A" title="" id="1" name="Picture"/>
             <a:graphic>
               <a:graphicData uri="http://schemas.openxmlformats.org/drawingml/2006/picture">
                 <pic:pic>
                   <pic:nvPicPr>
-                    <pic:cNvPr descr="accessPEP_files/figure-docx/network%20fig-1.png" id="0" name="Picture"/>
+                    <pic:cNvPr descr="accessPEP_files/figure-docx/likelihood%20of%20observing%20moramanga%20data%20@%20commune%20level-1.png" id="0" name="Picture"/>
                     <pic:cNvPicPr>
                       <a:picLocks noChangeArrowheads="1" noChangeAspect="1"/>
                     </pic:cNvPicPr>
                   </pic:nvPicPr>
                   <pic:blipFill>
-                    <a:blip r:embed="rId33"/>
+                    <a:blip r:embed="rId41"/>
                     <a:stretch>
                       <a:fillRect/>
                     </a:stretch>
@@ -1824,371 +2435,479 @@
           </wp:inline>
         </w:drawing>
       </w:r>
+    </w:p>
+    <w:p>
+      <w:pPr>
+        <w:pStyle w:val="ImageCaption"/>
+      </w:pPr>
+      <w:r>
+        <w:t xml:space="preserve">Figure 5A</w:t>
+      </w:r>
+    </w:p>
+    <w:p>
+      <w:pPr>
+        <w:pStyle w:val="TableCaption"/>
+      </w:pPr>
+      <w:r>
+        <w:t xml:space="preserve">Table 1: summary of parameter estimates</w:t>
+      </w:r>
+    </w:p>
+    <w:tbl>
+      <w:tblPr>
+        <w:tblStyle w:val="TableNormal"/>
+        <w:tblW w:type="pct" w:w="0.0"/>
+        <w:tblLook w:firstRow="1"/>
+        <w:tblCaption w:val="Table 1: summary of parameter estimates"/>
+      </w:tblPr>
+      <w:tblGrid/>
+      <w:tr>
+        <w:trPr>
+          <w:cnfStyle w:firstRow="1"/>
+        </w:trPr>
+        <w:tc>
+          <w:tcPr>
+            <w:tcBorders>
+              <w:bottom w:val="single"/>
+            </w:tcBorders>
+            <w:vAlign w:val="bottom"/>
+          </w:tcPr>
+          <w:p>
+            <w:pPr>
+              <w:pStyle w:val="Compact"/>
+              <w:jc w:val="left"/>
+            </w:pPr>
+            <w:r>
+              <w:t xml:space="preserve">model</w:t>
+            </w:r>
+          </w:p>
+        </w:tc>
+        <w:tc>
+          <w:tcPr>
+            <w:tcBorders>
+              <w:bottom w:val="single"/>
+            </w:tcBorders>
+            <w:vAlign w:val="bottom"/>
+          </w:tcPr>
+          <w:p>
+            <w:pPr>
+              <w:pStyle w:val="Compact"/>
+              <w:jc w:val="left"/>
+            </w:pPr>
+            <w:r>
+              <w:t xml:space="preserve">par</w:t>
+            </w:r>
+          </w:p>
+        </w:tc>
+        <w:tc>
+          <w:tcPr>
+            <w:tcBorders>
+              <w:bottom w:val="single"/>
+            </w:tcBorders>
+            <w:vAlign w:val="bottom"/>
+          </w:tcPr>
+          <w:p>
+            <w:pPr>
+              <w:pStyle w:val="Compact"/>
+              <w:jc w:val="right"/>
+            </w:pPr>
+            <w:r>
+              <w:t xml:space="preserve">values</w:t>
+            </w:r>
+          </w:p>
+        </w:tc>
+        <w:tc>
+          <w:tcPr>
+            <w:tcBorders>
+              <w:bottom w:val="single"/>
+            </w:tcBorders>
+            <w:vAlign w:val="bottom"/>
+          </w:tcPr>
+          <w:p>
+            <w:pPr>
+              <w:pStyle w:val="Compact"/>
+              <w:jc w:val="right"/>
+            </w:pPr>
+            <w:r>
+              <w:t xml:space="preserve">upper_CI</w:t>
+            </w:r>
+          </w:p>
+        </w:tc>
+        <w:tc>
+          <w:tcPr>
+            <w:tcBorders>
+              <w:bottom w:val="single"/>
+            </w:tcBorders>
+            <w:vAlign w:val="bottom"/>
+          </w:tcPr>
+          <w:p>
+            <w:pPr>
+              <w:pStyle w:val="Compact"/>
+              <w:jc w:val="right"/>
+            </w:pPr>
+            <w:r>
+              <w:t xml:space="preserve">lower_CI</w:t>
+            </w:r>
+          </w:p>
+        </w:tc>
+      </w:tr>
+      <w:tr>
+        <w:tc>
+          <w:p>
+            <w:pPr>
+              <w:pStyle w:val="Compact"/>
+              <w:jc w:val="left"/>
+            </w:pPr>
+            <w:r>
+              <w:t xml:space="preserve">Mada communes</w:t>
+            </w:r>
+          </w:p>
+        </w:tc>
+        <w:tc>
+          <w:p>
+            <w:pPr>
+              <w:pStyle w:val="Compact"/>
+              <w:jc w:val="left"/>
+            </w:pPr>
+            <w:r>
+              <w:t xml:space="preserve">B_ttimes</w:t>
+            </w:r>
+          </w:p>
+        </w:tc>
+        <w:tc>
+          <w:p>
+            <w:pPr>
+              <w:pStyle w:val="Compact"/>
+              <w:jc w:val="right"/>
+            </w:pPr>
+            <w:r>
+              <w:t xml:space="preserve">-0.0098051</w:t>
+            </w:r>
+          </w:p>
+        </w:tc>
+        <w:tc>
+          <w:p>
+            <w:pPr>
+              <w:pStyle w:val="Compact"/>
+              <w:jc w:val="right"/>
+            </w:pPr>
+            <w:r>
+              <w:t xml:space="preserve">-0.0096227</w:t>
+            </w:r>
+          </w:p>
+        </w:tc>
+        <w:tc>
+          <w:p>
+            <w:pPr>
+              <w:pStyle w:val="Compact"/>
+              <w:jc w:val="right"/>
+            </w:pPr>
+            <w:r>
+              <w:t xml:space="preserve">-0.0099845</w:t>
+            </w:r>
+          </w:p>
+        </w:tc>
+      </w:tr>
+      <w:tr>
+        <w:tc>
+          <w:p>
+            <w:pPr>
+              <w:pStyle w:val="Compact"/>
+              <w:jc w:val="left"/>
+            </w:pPr>
+            <w:r>
+              <w:t xml:space="preserve">Moramanga communes</w:t>
+            </w:r>
+          </w:p>
+        </w:tc>
+        <w:tc>
+          <w:p>
+            <w:pPr>
+              <w:pStyle w:val="Compact"/>
+              <w:jc w:val="left"/>
+            </w:pPr>
+            <w:r>
+              <w:t xml:space="preserve">B_ttimes</w:t>
+            </w:r>
+          </w:p>
+        </w:tc>
+        <w:tc>
+          <w:p>
+            <w:pPr>
+              <w:pStyle w:val="Compact"/>
+              <w:jc w:val="right"/>
+            </w:pPr>
+            <w:r>
+              <w:t xml:space="preserve">-0.0125278</w:t>
+            </w:r>
+          </w:p>
+        </w:tc>
+        <w:tc>
+          <w:p>
+            <w:pPr>
+              <w:pStyle w:val="Compact"/>
+              <w:jc w:val="right"/>
+            </w:pPr>
+            <w:r>
+              <w:t xml:space="preserve">-0.0113579</w:t>
+            </w:r>
+          </w:p>
+        </w:tc>
+        <w:tc>
+          <w:p>
+            <w:pPr>
+              <w:pStyle w:val="Compact"/>
+              <w:jc w:val="right"/>
+            </w:pPr>
+            <w:r>
+              <w:t xml:space="preserve">-0.0137276</w:t>
+            </w:r>
+          </w:p>
+        </w:tc>
+      </w:tr>
+      <w:tr>
+        <w:tc>
+          <w:p>
+            <w:pPr>
+              <w:pStyle w:val="Compact"/>
+              <w:jc w:val="left"/>
+            </w:pPr>
+            <w:r>
+              <w:t xml:space="preserve">Mada districts</w:t>
+            </w:r>
+          </w:p>
+        </w:tc>
+        <w:tc>
+          <w:p>
+            <w:pPr>
+              <w:pStyle w:val="Compact"/>
+              <w:jc w:val="left"/>
+            </w:pPr>
+            <w:r>
+              <w:t xml:space="preserve">B_ttimes</w:t>
+            </w:r>
+          </w:p>
+        </w:tc>
+        <w:tc>
+          <w:p>
+            <w:pPr>
+              <w:pStyle w:val="Compact"/>
+              <w:jc w:val="right"/>
+            </w:pPr>
+            <w:r>
+              <w:t xml:space="preserve">-0.0082565</w:t>
+            </w:r>
+          </w:p>
+        </w:tc>
+        <w:tc>
+          <w:p>
+            <w:pPr>
+              <w:pStyle w:val="Compact"/>
+              <w:jc w:val="right"/>
+            </w:pPr>
+            <w:r>
+              <w:t xml:space="preserve">-0.0081471</w:t>
+            </w:r>
+          </w:p>
+        </w:tc>
+        <w:tc>
+          <w:p>
+            <w:pPr>
+              <w:pStyle w:val="Compact"/>
+              <w:jc w:val="right"/>
+            </w:pPr>
+            <w:r>
+              <w:t xml:space="preserve">-0.0083665</w:t>
+            </w:r>
+          </w:p>
+        </w:tc>
+      </w:tr>
+      <w:tr>
+        <w:tc>
+          <w:p>
+            <w:pPr>
+              <w:pStyle w:val="Compact"/>
+              <w:jc w:val="left"/>
+            </w:pPr>
+            <w:r>
+              <w:t xml:space="preserve">Mada communes</w:t>
+            </w:r>
+          </w:p>
+        </w:tc>
+        <w:tc>
+          <w:p>
+            <w:pPr>
+              <w:pStyle w:val="Compact"/>
+              <w:jc w:val="left"/>
+            </w:pPr>
+            <w:r>
+              <w:t xml:space="preserve">intercept</w:t>
+            </w:r>
+          </w:p>
+        </w:tc>
+        <w:tc>
+          <w:p>
+            <w:pPr>
+              <w:pStyle w:val="Compact"/>
+              <w:jc w:val="right"/>
+            </w:pPr>
+            <w:r>
+              <w:t xml:space="preserve">-4.9394093</w:t>
+            </w:r>
+          </w:p>
+        </w:tc>
+        <w:tc>
+          <w:p>
+            <w:pPr>
+              <w:pStyle w:val="Compact"/>
+              <w:jc w:val="right"/>
+            </w:pPr>
+            <w:r>
+              <w:t xml:space="preserve">-4.9227280</w:t>
+            </w:r>
+          </w:p>
+        </w:tc>
+        <w:tc>
+          <w:p>
+            <w:pPr>
+              <w:pStyle w:val="Compact"/>
+              <w:jc w:val="right"/>
+            </w:pPr>
+            <w:r>
+              <w:t xml:space="preserve">-4.9561288</w:t>
+            </w:r>
+          </w:p>
+        </w:tc>
+      </w:tr>
+      <w:tr>
+        <w:tc>
+          <w:p>
+            <w:pPr>
+              <w:pStyle w:val="Compact"/>
+              <w:jc w:val="left"/>
+            </w:pPr>
+            <w:r>
+              <w:t xml:space="preserve">Moramanga communes</w:t>
+            </w:r>
+          </w:p>
+        </w:tc>
+        <w:tc>
+          <w:p>
+            <w:pPr>
+              <w:pStyle w:val="Compact"/>
+              <w:jc w:val="left"/>
+            </w:pPr>
+            <w:r>
+              <w:t xml:space="preserve">intercept</w:t>
+            </w:r>
+          </w:p>
+        </w:tc>
+        <w:tc>
+          <w:p>
+            <w:pPr>
+              <w:pStyle w:val="Compact"/>
+              <w:jc w:val="right"/>
+            </w:pPr>
+            <w:r>
+              <w:t xml:space="preserve">-5.2735226</w:t>
+            </w:r>
+          </w:p>
+        </w:tc>
+        <w:tc>
+          <w:p>
+            <w:pPr>
+              <w:pStyle w:val="Compact"/>
+              <w:jc w:val="right"/>
+            </w:pPr>
+            <w:r>
+              <w:t xml:space="preserve">-5.1570396</w:t>
+            </w:r>
+          </w:p>
+        </w:tc>
+        <w:tc>
+          <w:p>
+            <w:pPr>
+              <w:pStyle w:val="Compact"/>
+              <w:jc w:val="right"/>
+            </w:pPr>
+            <w:r>
+              <w:t xml:space="preserve">-5.3736817</w:t>
+            </w:r>
+          </w:p>
+        </w:tc>
+      </w:tr>
+      <w:tr>
+        <w:tc>
+          <w:p>
+            <w:pPr>
+              <w:pStyle w:val="Compact"/>
+              <w:jc w:val="left"/>
+            </w:pPr>
+            <w:r>
+              <w:t xml:space="preserve">Mada districts</w:t>
+            </w:r>
+          </w:p>
+        </w:tc>
+        <w:tc>
+          <w:p>
+            <w:pPr>
+              <w:pStyle w:val="Compact"/>
+              <w:jc w:val="left"/>
+            </w:pPr>
+            <w:r>
+              <w:t xml:space="preserve">intercept</w:t>
+            </w:r>
+          </w:p>
+        </w:tc>
+        <w:tc>
+          <w:p>
+            <w:pPr>
+              <w:pStyle w:val="Compact"/>
+              <w:jc w:val="right"/>
+            </w:pPr>
+            <w:r>
+              <w:t xml:space="preserve">-5.3488643</w:t>
+            </w:r>
+          </w:p>
+        </w:tc>
+        <w:tc>
+          <w:p>
+            <w:pPr>
+              <w:pStyle w:val="Compact"/>
+              <w:jc w:val="right"/>
+            </w:pPr>
+            <w:r>
+              <w:t xml:space="preserve">-5.3479318</w:t>
+            </w:r>
+          </w:p>
+        </w:tc>
+        <w:tc>
+          <w:p>
+            <w:pPr>
+              <w:pStyle w:val="Compact"/>
+              <w:jc w:val="right"/>
+            </w:pPr>
+            <w:r>
+              <w:t xml:space="preserve">-5.3497773</w:t>
+            </w:r>
+          </w:p>
+        </w:tc>
+      </w:tr>
+    </w:tbl>
+    <w:p>
+      <w:pPr>
+        <w:pStyle w:val="FigureWithCaption"/>
+      </w:pPr>
       <w:r>
         <w:drawing>
           <wp:inline>
             <wp:extent cx="5486400" cy="4389120"/>
             <wp:effectExtent b="0" l="0" r="0" t="0"/>
-            <wp:docPr descr="" title="" id="1" name="Picture"/>
+            <wp:docPr descr="Figure 5B" title="" id="1" name="Picture"/>
             <a:graphic>
               <a:graphicData uri="http://schemas.openxmlformats.org/drawingml/2006/picture">
                 <pic:pic>
                   <pic:nvPicPr>
-                    <pic:cNvPr descr="accessPEP_files/figure-docx/network%20fig-2.png" id="0" name="Picture"/>
-                    <pic:cNvPicPr>
-                      <a:picLocks noChangeArrowheads="1" noChangeAspect="1"/>
-                    </pic:cNvPicPr>
-                  </pic:nvPicPr>
-                  <pic:blipFill>
-                    <a:blip r:embed="rId34"/>
-                    <a:stretch>
-                      <a:fillRect/>
-                    </a:stretch>
-                  </pic:blipFill>
-                  <pic:spPr bwMode="auto">
-                    <a:xfrm>
-                      <a:off x="0" y="0"/>
-                      <a:ext cx="5486400" cy="4389120"/>
-                    </a:xfrm>
-                    <a:prstGeom prst="rect">
-                      <a:avLst/>
-                    </a:prstGeom>
-                    <a:noFill/>
-                    <a:ln w="9525">
-                      <a:noFill/>
-                      <a:headEnd/>
-                      <a:tailEnd/>
-                    </a:ln>
-                  </pic:spPr>
-                </pic:pic>
-              </a:graphicData>
-            </a:graphic>
-          </wp:inline>
-        </w:drawing>
-      </w:r>
-      <w:r>
-        <w:drawing>
-          <wp:inline>
-            <wp:extent cx="5486400" cy="4389120"/>
-            <wp:effectExtent b="0" l="0" r="0" t="0"/>
-            <wp:docPr descr="" title="" id="1" name="Picture"/>
-            <a:graphic>
-              <a:graphicData uri="http://schemas.openxmlformats.org/drawingml/2006/picture">
-                <pic:pic>
-                  <pic:nvPicPr>
-                    <pic:cNvPr descr="accessPEP_files/figure-docx/network%20fig-3.png" id="0" name="Picture"/>
-                    <pic:cNvPicPr>
-                      <a:picLocks noChangeArrowheads="1" noChangeAspect="1"/>
-                    </pic:cNvPicPr>
-                  </pic:nvPicPr>
-                  <pic:blipFill>
-                    <a:blip r:embed="rId35"/>
-                    <a:stretch>
-                      <a:fillRect/>
-                    </a:stretch>
-                  </pic:blipFill>
-                  <pic:spPr bwMode="auto">
-                    <a:xfrm>
-                      <a:off x="0" y="0"/>
-                      <a:ext cx="5486400" cy="4389120"/>
-                    </a:xfrm>
-                    <a:prstGeom prst="rect">
-                      <a:avLst/>
-                    </a:prstGeom>
-                    <a:noFill/>
-                    <a:ln w="9525">
-                      <a:noFill/>
-                      <a:headEnd/>
-                      <a:tailEnd/>
-                    </a:ln>
-                  </pic:spPr>
-                </pic:pic>
-              </a:graphicData>
-            </a:graphic>
-          </wp:inline>
-        </w:drawing>
-      </w:r>
-    </w:p>
-    <w:p>
-      <w:pPr>
-        <w:pStyle w:val="BodyText"/>
-      </w:pPr>
-      <w:r>
-        <w:t xml:space="preserve">For most districts, the majority of bites were reported to the closest clinic as estimated by our travel time metric (Fig 1B), although some patients did report to the ARMC that were not closest to them in terms of travel times (Figure 1A). In addition, at the clinic level, the majority of bites reported to a given ARMC came from within the catchment (Figure 1C).</w:t>
-      </w:r>
-    </w:p>
-    <w:p>
-      <w:pPr>
-        <w:pStyle w:val="BodyText"/>
-      </w:pPr>
-      <w:r>
-        <w:drawing>
-          <wp:inline>
-            <wp:extent cx="5486400" cy="4389120"/>
-            <wp:effectExtent b="0" l="0" r="0" t="0"/>
-            <wp:docPr descr="" title="" id="1" name="Picture"/>
-            <a:graphic>
-              <a:graphicData uri="http://schemas.openxmlformats.org/drawingml/2006/picture">
-                <pic:pic>
-                  <pic:nvPicPr>
-                    <pic:cNvPr descr="accessPEP_files/figure-docx/clinic%20level%20reporting-1.png" id="0" name="Picture"/>
-                    <pic:cNvPicPr>
-                      <a:picLocks noChangeArrowheads="1" noChangeAspect="1"/>
-                    </pic:cNvPicPr>
-                  </pic:nvPicPr>
-                  <pic:blipFill>
-                    <a:blip r:embed="rId36"/>
-                    <a:stretch>
-                      <a:fillRect/>
-                    </a:stretch>
-                  </pic:blipFill>
-                  <pic:spPr bwMode="auto">
-                    <a:xfrm>
-                      <a:off x="0" y="0"/>
-                      <a:ext cx="5486400" cy="4389120"/>
-                    </a:xfrm>
-                    <a:prstGeom prst="rect">
-                      <a:avLst/>
-                    </a:prstGeom>
-                    <a:noFill/>
-                    <a:ln w="9525">
-                      <a:noFill/>
-                      <a:headEnd/>
-                      <a:tailEnd/>
-                    </a:ln>
-                  </pic:spPr>
-                </pic:pic>
-              </a:graphicData>
-            </a:graphic>
-          </wp:inline>
-        </w:drawing>
-      </w:r>
-      <w:r>
-        <w:drawing>
-          <wp:inline>
-            <wp:extent cx="5486400" cy="4389120"/>
-            <wp:effectExtent b="0" l="0" r="0" t="0"/>
-            <wp:docPr descr="" title="" id="1" name="Picture"/>
-            <a:graphic>
-              <a:graphicData uri="http://schemas.openxmlformats.org/drawingml/2006/picture">
-                <pic:pic>
-                  <pic:nvPicPr>
-                    <pic:cNvPr descr="accessPEP_files/figure-docx/clinic%20level%20reporting-2.png" id="0" name="Picture"/>
-                    <pic:cNvPicPr>
-                      <a:picLocks noChangeArrowheads="1" noChangeAspect="1"/>
-                    </pic:cNvPicPr>
-                  </pic:nvPicPr>
-                  <pic:blipFill>
-                    <a:blip r:embed="rId37"/>
-                    <a:stretch>
-                      <a:fillRect/>
-                    </a:stretch>
-                  </pic:blipFill>
-                  <pic:spPr bwMode="auto">
-                    <a:xfrm>
-                      <a:off x="0" y="0"/>
-                      <a:ext cx="5486400" cy="4389120"/>
-                    </a:xfrm>
-                    <a:prstGeom prst="rect">
-                      <a:avLst/>
-                    </a:prstGeom>
-                    <a:noFill/>
-                    <a:ln w="9525">
-                      <a:noFill/>
-                      <a:headEnd/>
-                      <a:tailEnd/>
-                    </a:ln>
-                  </pic:spPr>
-                </pic:pic>
-              </a:graphicData>
-            </a:graphic>
-          </wp:inline>
-        </w:drawing>
-      </w:r>
-    </w:p>
-    <w:p>
-      <w:pPr>
-        <w:pStyle w:val="BodyText"/>
-      </w:pPr>
-      <w:r>
-        <w:t xml:space="preserve">We estimated clinic level reporting as the proportion of days on which forms were submitted, excluding any periods for which there were no forms submitted for 15 consecutive days (Figure 2A). This estimate did vary based on our assumption of the threshold number of consecutive days (Figure 2B), so we looked at sensitivity of parameter estimates to changing this threshold (Supplementary Materials?). In all cases, we further excluded any years for which there was less than 25% reporting.</w:t>
-      </w:r>
-    </w:p>
-    <w:p>
-      <w:pPr>
-        <w:pStyle w:val="BodyText"/>
-      </w:pPr>
-      <w:r>
-        <w:drawing>
-          <wp:inline>
-            <wp:extent cx="5486400" cy="4389120"/>
-            <wp:effectExtent b="0" l="0" r="0" t="0"/>
-            <wp:docPr descr="" title="" id="1" name="Picture"/>
-            <a:graphic>
-              <a:graphicData uri="http://schemas.openxmlformats.org/drawingml/2006/picture">
-                <pic:pic>
-                  <pic:nvPicPr>
-                    <pic:cNvPr descr="accessPEP_files/figure-docx/trying%20to%20exclude%20contacts-1.png" id="0" name="Picture"/>
-                    <pic:cNvPicPr>
-                      <a:picLocks noChangeArrowheads="1" noChangeAspect="1"/>
-                    </pic:cNvPicPr>
-                  </pic:nvPicPr>
-                  <pic:blipFill>
-                    <a:blip r:embed="rId38"/>
-                    <a:stretch>
-                      <a:fillRect/>
-                    </a:stretch>
-                  </pic:blipFill>
-                  <pic:spPr bwMode="auto">
-                    <a:xfrm>
-                      <a:off x="0" y="0"/>
-                      <a:ext cx="5486400" cy="4389120"/>
-                    </a:xfrm>
-                    <a:prstGeom prst="rect">
-                      <a:avLst/>
-                    </a:prstGeom>
-                    <a:noFill/>
-                    <a:ln w="9525">
-                      <a:noFill/>
-                      <a:headEnd/>
-                      <a:tailEnd/>
-                    </a:ln>
-                  </pic:spPr>
-                </pic:pic>
-              </a:graphicData>
-            </a:graphic>
-          </wp:inline>
-        </w:drawing>
-      </w:r>
-      <w:r>
-        <w:drawing>
-          <wp:inline>
-            <wp:extent cx="5486400" cy="4389120"/>
-            <wp:effectExtent b="0" l="0" r="0" t="0"/>
-            <wp:docPr descr="" title="" id="1" name="Picture"/>
-            <a:graphic>
-              <a:graphicData uri="http://schemas.openxmlformats.org/drawingml/2006/picture">
-                <pic:pic>
-                  <pic:nvPicPr>
-                    <pic:cNvPr descr="accessPEP_files/figure-docx/trying%20to%20exclude%20contacts-2.png" id="0" name="Picture"/>
-                    <pic:cNvPicPr>
-                      <a:picLocks noChangeArrowheads="1" noChangeAspect="1"/>
-                    </pic:cNvPicPr>
-                  </pic:nvPicPr>
-                  <pic:blipFill>
-                    <a:blip r:embed="rId39"/>
-                    <a:stretch>
-                      <a:fillRect/>
-                    </a:stretch>
-                  </pic:blipFill>
-                  <pic:spPr bwMode="auto">
-                    <a:xfrm>
-                      <a:off x="0" y="0"/>
-                      <a:ext cx="5486400" cy="4389120"/>
-                    </a:xfrm>
-                    <a:prstGeom prst="rect">
-                      <a:avLst/>
-                    </a:prstGeom>
-                    <a:noFill/>
-                    <a:ln w="9525">
-                      <a:noFill/>
-                      <a:headEnd/>
-                      <a:tailEnd/>
-                    </a:ln>
-                  </pic:spPr>
-                </pic:pic>
-              </a:graphicData>
-            </a:graphic>
-          </wp:inline>
-        </w:drawing>
-      </w:r>
-    </w:p>
-    <w:p>
-      <w:pPr>
-        <w:pStyle w:val="BodyText"/>
-      </w:pPr>
-      <w:r>
-        <w:t xml:space="preserve">We attempted to exclude these by looking at the distribution of patients reporting per day to a given clini, excluding patients reporting on any dates that had greater than 3 standard deviations above the mean number of patients reporting per day (Figure 3A). We validated this using the Moramanga ARMC data for which we had details on the type of exposure, and found that setting the threshold to 3 standard deviations resulted in approximately 50% of known contacts excluded, with only 2% of non-contacts excluded (Figure 3B). For the national data for which a subset of patient forms were noted to be contacts, we found that our exclusion criteria of 3 SDs identified 68.28 of known contacts. We further excluded known contacts which were not identified based on the daily distribution of patients, resulting in the exclusion of approximately 7.18% of patient records from the national data.</w:t>
-      </w:r>
-    </w:p>
-    <w:p>
-      <w:pPr>
-        <w:pStyle w:val="BodyText"/>
-      </w:pPr>
-      <w:r>
-        <w:drawing>
-          <wp:inline>
-            <wp:extent cx="5486400" cy="4389120"/>
-            <wp:effectExtent b="0" l="0" r="0" t="0"/>
-            <wp:docPr descr="" title="" id="1" name="Picture"/>
-            <a:graphic>
-              <a:graphicData uri="http://schemas.openxmlformats.org/drawingml/2006/picture">
-                <pic:pic>
-                  <pic:nvPicPr>
-                    <pic:cNvPr descr="accessPEP_files/figure-docx/district%20level%20exposures-1.png" id="0" name="Picture"/>
-                    <pic:cNvPicPr>
-                      <a:picLocks noChangeArrowheads="1" noChangeAspect="1"/>
-                    </pic:cNvPicPr>
-                  </pic:nvPicPr>
-                  <pic:blipFill>
-                    <a:blip r:embed="rId40"/>
-                    <a:stretch>
-                      <a:fillRect/>
-                    </a:stretch>
-                  </pic:blipFill>
-                  <pic:spPr bwMode="auto">
-                    <a:xfrm>
-                      <a:off x="0" y="0"/>
-                      <a:ext cx="5486400" cy="4389120"/>
-                    </a:xfrm>
-                    <a:prstGeom prst="rect">
-                      <a:avLst/>
-                    </a:prstGeom>
-                    <a:noFill/>
-                    <a:ln w="9525">
-                      <a:noFill/>
-                      <a:headEnd/>
-                      <a:tailEnd/>
-                    </a:ln>
-                  </pic:spPr>
-                </pic:pic>
-              </a:graphicData>
-            </a:graphic>
-          </wp:inline>
-        </w:drawing>
-      </w:r>
-      <w:r>
-        <w:t xml:space="preserve"> </w:t>
-      </w:r>
-      <w:r>
-        <w:t xml:space="preserve">Our final dataset consisted of estimates of average bite incidence for 75 districts from 21 catchments (Figure 4).</w:t>
-      </w:r>
-    </w:p>
-    <w:p>
-      <w:pPr>
-        <w:pStyle w:val="Heading3"/>
-      </w:pPr>
-      <w:bookmarkStart w:id="41" w:name="models-of-bites-as-a-function-of-travel-times"/>
-      <w:bookmarkEnd w:id="41"/>
-      <w:r>
-        <w:t xml:space="preserve">Models of bites as a function of travel times</w:t>
-      </w:r>
-    </w:p>
-    <w:p>
-      <w:pPr>
-        <w:pStyle w:val="FirstParagraph"/>
-      </w:pPr>
-      <w:r>
-        <w:drawing>
-          <wp:inline>
-            <wp:extent cx="5486400" cy="4389120"/>
-            <wp:effectExtent b="0" l="0" r="0" t="0"/>
-            <wp:docPr descr="" title="" id="1" name="Picture"/>
-            <a:graphic>
-              <a:graphicData uri="http://schemas.openxmlformats.org/drawingml/2006/picture">
-                <pic:pic>
-                  <pic:nvPicPr>
-                    <pic:cNvPr descr="accessPEP_files/figure-docx/likelihood%20of%20observing%20moramanga%20data%20@%20commune%20level-1.png" id="0" name="Picture"/>
+                    <pic:cNvPr descr="accessPEP_files/figure-docx/figure%205B-1.png" id="0" name="Picture"/>
                     <pic:cNvPicPr>
                       <a:picLocks noChangeArrowheads="1" noChangeAspect="1"/>
                     </pic:cNvPicPr>
@@ -2220,23 +2939,69 @@
           </wp:inline>
         </w:drawing>
       </w:r>
+    </w:p>
+    <w:p>
+      <w:pPr>
+        <w:pStyle w:val="ImageCaption"/>
+      </w:pPr>
+      <w:r>
+        <w:t xml:space="preserve">Figure 5B</w:t>
+      </w:r>
+    </w:p>
+    <w:p>
+      <w:pPr>
+        <w:pStyle w:val="BodyText"/>
+      </w:pPr>
+    </w:p>
+    <w:p>
+      <w:pPr>
+        <w:pStyle w:val="BodyText"/>
+      </w:pPr>
+      <w:r>
+        <w:t xml:space="preserve">We estimated similar parameter values from our commune-level data from the Moramanga ARMC and the district level data from 19 clinics across the country (Table 1, Figure 5A), with reported bite incidence decreasing with travel times to the ARMC. All of the models produced reasonable fits to the data (Figure 5B), however, there was some variation in bite incidence that was not captured by the model.</w:t>
+      </w:r>
+    </w:p>
+    <w:p>
+      <w:pPr>
+        <w:pStyle w:val="Heading4"/>
+      </w:pPr>
+      <w:bookmarkStart w:id="43" w:name="model-validation-to-do"/>
+      <w:bookmarkEnd w:id="43"/>
+      <w:r>
+        <w:t xml:space="preserve">Model validation: TO DO</w:t>
+      </w:r>
+    </w:p>
+    <w:p>
+      <w:pPr>
+        <w:pStyle w:val="Heading3"/>
+      </w:pPr>
+      <w:bookmarkStart w:id="44" w:name="estimation-of-burden-and-reporting-1"/>
+      <w:bookmarkEnd w:id="44"/>
+      <w:r>
+        <w:t xml:space="preserve">Estimation of burden and reporting</w:t>
+      </w:r>
+    </w:p>
+    <w:p>
+      <w:pPr>
+        <w:pStyle w:val="FigureWithCaption"/>
+      </w:pPr>
       <w:r>
         <w:drawing>
           <wp:inline>
             <wp:extent cx="5486400" cy="4389120"/>
             <wp:effectExtent b="0" l="0" r="0" t="0"/>
-            <wp:docPr descr="" title="" id="1" name="Picture"/>
+            <wp:docPr descr="Figure 6" title="" id="1" name="Picture"/>
             <a:graphic>
               <a:graphicData uri="http://schemas.openxmlformats.org/drawingml/2006/picture">
                 <pic:pic>
                   <pic:nvPicPr>
-                    <pic:cNvPr descr="accessPEP_files/figure-docx/likelihood%20of%20observing%20moramanga%20data%20@%20commune%20level-2.png" id="0" name="Picture"/>
+                    <pic:cNvPr descr="accessPEP_files/figure-docx/reporting%20by%20incidence-1.png" id="0" name="Picture"/>
                     <pic:cNvPicPr>
                       <a:picLocks noChangeArrowheads="1" noChangeAspect="1"/>
                     </pic:cNvPicPr>
                   </pic:nvPicPr>
                   <pic:blipFill>
-                    <a:blip r:embed="rId43"/>
+                    <a:blip r:embed="rId45"/>
                     <a:stretch>
                       <a:fillRect/>
                     </a:stretch>
@@ -2262,72 +3027,18 @@
           </wp:inline>
         </w:drawing>
       </w:r>
-      <w:r>
-        <w:t xml:space="preserve"> </w:t>
-      </w:r>
-      <w:r>
-        <w:t xml:space="preserve">We estimated similar parameter values from our commune-level data from the Moramanga ARMC and the district level data from 19 clinics across the country (Table 1, Figure 4A), with reported bite incidence decreasing with travel times to the ARMC. Both models produced reasonable fits to the data (Figure 4B, some metric here?), however, there was some variation in bite incidence which both models were not able to capture.</w:t>
-      </w:r>
-    </w:p>
-    <w:p>
-      <w:pPr>
-        <w:pStyle w:val="Heading3"/>
-      </w:pPr>
-      <w:bookmarkStart w:id="44" w:name="model-sensitivity-analyses"/>
-      <w:bookmarkEnd w:id="44"/>
-      <w:r>
-        <w:t xml:space="preserve">Model sensitivity analyses</w:t>
-      </w:r>
-    </w:p>
-    <w:p>
-      <w:pPr>
-        <w:pStyle w:val="Compact"/>
-        <w:numPr>
-          <w:numId w:val="1004"/>
-          <w:ilvl w:val="0"/>
-        </w:numPr>
-      </w:pPr>
-      <w:r>
-        <w:t xml:space="preserve">compare to null models: flat incidence, incidence solely predicted by pop;</w:t>
-      </w:r>
-    </w:p>
-    <w:p>
-      <w:pPr>
-        <w:pStyle w:val="Compact"/>
-        <w:numPr>
-          <w:numId w:val="1004"/>
-          <w:ilvl w:val="0"/>
-        </w:numPr>
-      </w:pPr>
-      <w:r>
-        <w:t xml:space="preserve">sensitivity of param estimates to reporting cut-offs (i.e. days excluded)</w:t>
-      </w:r>
-    </w:p>
-    <w:p>
-      <w:pPr>
-        <w:pStyle w:val="Compact"/>
-        <w:numPr>
-          <w:numId w:val="1004"/>
-          <w:ilvl w:val="0"/>
-        </w:numPr>
-      </w:pPr>
-      <w:r>
-        <w:t xml:space="preserve">sensitivity of param estimates to exclusion of contacts</w:t>
-      </w:r>
-    </w:p>
-    <w:p>
-      <w:pPr>
-        <w:pStyle w:val="Heading3"/>
-      </w:pPr>
-      <w:bookmarkStart w:id="45" w:name="estimation-of-burden-and-reporting-1"/>
-      <w:bookmarkEnd w:id="45"/>
-      <w:r>
-        <w:t xml:space="preserve">Estimation of burden and reporting</w:t>
-      </w:r>
-    </w:p>
-    <w:p>
-      <w:pPr>
-        <w:pStyle w:val="FirstParagraph"/>
+    </w:p>
+    <w:p>
+      <w:pPr>
+        <w:pStyle w:val="ImageCaption"/>
+      </w:pPr>
+      <w:r>
+        <w:t xml:space="preserve">Figure 6</w:t>
+      </w:r>
+    </w:p>
+    <w:p>
+      <w:pPr>
+        <w:pStyle w:val="BodyText"/>
       </w:pPr>
       <w:r>
         <w:t xml:space="preserve">Generally, estimated reporting of rabies exposures decayed with travel times given model predicted bite incidence and a range of rabies incidence and</w:t>
@@ -2365,7 +3076,7 @@
         <w:t xml:space="preserve"> </w:t>
       </w:r>
       <w:r>
-        <w:t xml:space="preserve">(Figure 5A). Given our model assumptions, reporting was estimated at the maximum of 0.98 for travel times under 1 hour given the maximum estimated rabies exposure incidence and the minimum estimate of</w:t>
+        <w:t xml:space="preserve">(Figure 6). Given our model assumptions, reporting was estimated at the maximum of 0.98 for travel times under 1 hour given the maximum estimated rabies exposure incidence and the minimum estimate of</w:t>
       </w:r>
       <w:r>
         <w:t xml:space="preserve"> </w:t>
@@ -2447,7 +3158,7 @@
           <wp:inline>
             <wp:extent cx="5486400" cy="4389120"/>
             <wp:effectExtent b="0" l="0" r="0" t="0"/>
-            <wp:docPr descr="" title="" id="1" name="Picture"/>
+            <wp:docPr descr="Figure 7" title="" id="1" name="Picture"/>
             <a:graphic>
               <a:graphicData uri="http://schemas.openxmlformats.org/drawingml/2006/picture">
                 <pic:pic>
@@ -2484,13 +3195,139 @@
           </wp:inline>
         </w:drawing>
       </w:r>
+      <w:r>
+        <w:drawing>
+          <wp:inline>
+            <wp:extent cx="5486400" cy="4389120"/>
+            <wp:effectExtent b="0" l="0" r="0" t="0"/>
+            <wp:docPr descr="Figure 7" title="" id="1" name="Picture"/>
+            <a:graphic>
+              <a:graphicData uri="http://schemas.openxmlformats.org/drawingml/2006/picture">
+                <pic:pic>
+                  <pic:nvPicPr>
+                    <pic:cNvPr descr="accessPEP_files/figure-docx/burden%20results-2.png" id="0" name="Picture"/>
+                    <pic:cNvPicPr>
+                      <a:picLocks noChangeArrowheads="1" noChangeAspect="1"/>
+                    </pic:cNvPicPr>
+                  </pic:nvPicPr>
+                  <pic:blipFill>
+                    <a:blip r:embed="rId47"/>
+                    <a:stretch>
+                      <a:fillRect/>
+                    </a:stretch>
+                  </pic:blipFill>
+                  <pic:spPr bwMode="auto">
+                    <a:xfrm>
+                      <a:off x="0" y="0"/>
+                      <a:ext cx="5486400" cy="4389120"/>
+                    </a:xfrm>
+                    <a:prstGeom prst="rect">
+                      <a:avLst/>
+                    </a:prstGeom>
+                    <a:noFill/>
+                    <a:ln w="9525">
+                      <a:noFill/>
+                      <a:headEnd/>
+                      <a:tailEnd/>
+                    </a:ln>
+                  </pic:spPr>
+                </pic:pic>
+              </a:graphicData>
+            </a:graphic>
+          </wp:inline>
+        </w:drawing>
+      </w:r>
+      <w:r>
+        <w:drawing>
+          <wp:inline>
+            <wp:extent cx="5486400" cy="4389120"/>
+            <wp:effectExtent b="0" l="0" r="0" t="0"/>
+            <wp:docPr descr="Figure 7" title="" id="1" name="Picture"/>
+            <a:graphic>
+              <a:graphicData uri="http://schemas.openxmlformats.org/drawingml/2006/picture">
+                <pic:pic>
+                  <pic:nvPicPr>
+                    <pic:cNvPr descr="accessPEP_files/figure-docx/burden%20results-3.png" id="0" name="Picture"/>
+                    <pic:cNvPicPr>
+                      <a:picLocks noChangeArrowheads="1" noChangeAspect="1"/>
+                    </pic:cNvPicPr>
+                  </pic:nvPicPr>
+                  <pic:blipFill>
+                    <a:blip r:embed="rId48"/>
+                    <a:stretch>
+                      <a:fillRect/>
+                    </a:stretch>
+                  </pic:blipFill>
+                  <pic:spPr bwMode="auto">
+                    <a:xfrm>
+                      <a:off x="0" y="0"/>
+                      <a:ext cx="5486400" cy="4389120"/>
+                    </a:xfrm>
+                    <a:prstGeom prst="rect">
+                      <a:avLst/>
+                    </a:prstGeom>
+                    <a:noFill/>
+                    <a:ln w="9525">
+                      <a:noFill/>
+                      <a:headEnd/>
+                      <a:tailEnd/>
+                    </a:ln>
+                  </pic:spPr>
+                </pic:pic>
+              </a:graphicData>
+            </a:graphic>
+          </wp:inline>
+        </w:drawing>
+      </w:r>
+      <w:r>
+        <w:drawing>
+          <wp:inline>
+            <wp:extent cx="5486400" cy="4389120"/>
+            <wp:effectExtent b="0" l="0" r="0" t="0"/>
+            <wp:docPr descr="Figure 7" title="" id="1" name="Picture"/>
+            <a:graphic>
+              <a:graphicData uri="http://schemas.openxmlformats.org/drawingml/2006/picture">
+                <pic:pic>
+                  <pic:nvPicPr>
+                    <pic:cNvPr descr="accessPEP_files/figure-docx/burden%20results-4.png" id="0" name="Picture"/>
+                    <pic:cNvPicPr>
+                      <a:picLocks noChangeArrowheads="1" noChangeAspect="1"/>
+                    </pic:cNvPicPr>
+                  </pic:nvPicPr>
+                  <pic:blipFill>
+                    <a:blip r:embed="rId49"/>
+                    <a:stretch>
+                      <a:fillRect/>
+                    </a:stretch>
+                  </pic:blipFill>
+                  <pic:spPr bwMode="auto">
+                    <a:xfrm>
+                      <a:off x="0" y="0"/>
+                      <a:ext cx="5486400" cy="4389120"/>
+                    </a:xfrm>
+                    <a:prstGeom prst="rect">
+                      <a:avLst/>
+                    </a:prstGeom>
+                    <a:noFill/>
+                    <a:ln w="9525">
+                      <a:noFill/>
+                      <a:headEnd/>
+                      <a:tailEnd/>
+                    </a:ln>
+                  </pic:spPr>
+                </pic:pic>
+              </a:graphicData>
+            </a:graphic>
+          </wp:inline>
+        </w:drawing>
+      </w:r>
     </w:p>
     <w:p>
       <w:pPr>
         <w:pStyle w:val="BodyText"/>
       </w:pPr>
       <w:r>
-        <w:t xml:space="preserve">When we estimate burden of deaths stochastically within this range of incidence and given our high and low estimates of proportion of reported bites that are rabid, we see that burden of deaths also decreases with travel times (Figure 6, results presented aggregated at the district level). Overall, we estimate average annual deaths between 405 - 736.</w:t>
+        <w:t xml:space="preserve">When we estimate burden of deaths stochastically within this range of incidence and given our high and low estimates of proportion of reported bites that are rabid, we see that burden of deaths also decreases with travel times (Figure 7, results presented aggregated at the district level). Overall, we estimate average annual deaths between 383 - 707.</w:t>
       </w:r>
       <w:r>
         <w:t xml:space="preserve"> </w:t>
@@ -2507,192 +3344,121 @@
     </w:p>
     <w:p>
       <w:pPr>
+        <w:pStyle w:val="BodyText"/>
+      </w:pPr>
+      <w:r>
+        <w:t xml:space="preserve">When we compare our burden estimates at the district vs. the commune level (summed to district), we see that while overall, the estimates are very similar (Fig NA), at low travel times, calculating burden at the district level results in an assumption of maximum reporting for the whole district, which assumes very low burden</w:t>
+      </w:r>
+    </w:p>
+    <w:p>
+      <w:pPr>
         <w:pStyle w:val="Heading3"/>
       </w:pPr>
-      <w:bookmarkStart w:id="47" w:name="burden-sensitivity-analyses"/>
-      <w:bookmarkEnd w:id="47"/>
-      <w:r>
-        <w:t xml:space="preserve">Burden sensitivity analyses</w:t>
+      <w:bookmarkStart w:id="50" w:name="sensitivity-analyses"/>
+      <w:bookmarkEnd w:id="50"/>
+      <w:r>
+        <w:t xml:space="preserve">Sensitivity analyses</w:t>
+      </w:r>
+    </w:p>
+    <w:p>
+      <w:pPr>
+        <w:pStyle w:val="FirstParagraph"/>
+      </w:pPr>
+    </w:p>
+    <w:p>
+      <w:pPr>
+        <w:pStyle w:val="Heading2"/>
+      </w:pPr>
+      <w:bookmarkStart w:id="51" w:name="discussion"/>
+      <w:bookmarkEnd w:id="51"/>
+      <w:r>
+        <w:t xml:space="preserve">DISCUSSION</w:t>
+      </w:r>
+    </w:p>
+    <w:p>
+      <w:pPr>
+        <w:pStyle w:val="Heading3"/>
+      </w:pPr>
+      <w:bookmarkStart w:id="52" w:name="key-findings"/>
+      <w:bookmarkEnd w:id="52"/>
+      <w:r>
+        <w:t xml:space="preserve">Key findings</w:t>
+      </w:r>
+    </w:p>
+    <w:p>
+      <w:pPr>
+        <w:pStyle w:val="Heading3"/>
+      </w:pPr>
+      <w:bookmarkStart w:id="53" w:name="strengths-and-limitations"/>
+      <w:bookmarkEnd w:id="53"/>
+      <w:r>
+        <w:t xml:space="preserve">Strengths and Limitations</w:t>
       </w:r>
     </w:p>
     <w:p>
       <w:pPr>
         <w:pStyle w:val="Compact"/>
         <w:numPr>
-          <w:numId w:val="1005"/>
+          <w:numId w:val="1002"/>
           <w:ilvl w:val="0"/>
         </w:numPr>
       </w:pPr>
       <w:r>
-        <w:t xml:space="preserve">Compare to assuming flat reporting + bite model</w:t>
+        <w:t xml:space="preserve">Not accounting for clinic functioning</w:t>
       </w:r>
     </w:p>
     <w:p>
       <w:pPr>
         <w:pStyle w:val="Compact"/>
         <w:numPr>
-          <w:numId w:val="1005"/>
+          <w:numId w:val="1002"/>
           <w:ilvl w:val="0"/>
         </w:numPr>
       </w:pPr>
-      <m:oMath>
-        <m:sSub>
-          <m:e>
-            <m:r>
-              <m:t>ρ</m:t>
-            </m:r>
-          </m:e>
-          <m:sub>
-            <m:r>
-              <m:t>m</m:t>
-            </m:r>
-            <m:r>
-              <m:t>a</m:t>
-            </m:r>
-            <m:r>
-              <m:t>x</m:t>
-            </m:r>
-          </m:sub>
-        </m:sSub>
-      </m:oMath>
-      <w:r>
-        <w:t xml:space="preserve">, change by urban vs. rural commune?</w:t>
+      <w:r>
+        <w:t xml:space="preserve">Not explicit data on reporting or rabies incidence!</w:t>
       </w:r>
     </w:p>
     <w:p>
       <w:pPr>
         <w:pStyle w:val="Compact"/>
         <w:numPr>
-          <w:numId w:val="1005"/>
+          <w:numId w:val="1002"/>
           <w:ilvl w:val="0"/>
         </w:numPr>
       </w:pPr>
       <w:r>
-        <w:t xml:space="preserve">If rabies incidence,</w:t>
-      </w:r>
-      <w:r>
-        <w:t xml:space="preserve"> </w:t>
-      </w:r>
-      <m:oMath>
-        <m:r>
-          <m:t>R</m:t>
-        </m:r>
-      </m:oMath>
-      <w:r>
-        <w:t xml:space="preserve">, scales with population size within our estimated range</w:t>
+        <w:t xml:space="preserve">Other factors that drive reporting</w:t>
       </w:r>
     </w:p>
     <w:p>
       <w:pPr>
         <w:pStyle w:val="Compact"/>
         <w:numPr>
-          <w:numId w:val="1005"/>
+          <w:numId w:val="1002"/>
           <w:ilvl w:val="0"/>
         </w:numPr>
       </w:pPr>
       <w:r>
-        <w:t xml:space="preserve">Impacts on # of deaths vs. change in scenarios (i.e. focusing on relative decreases in incidence of deaths based on expanded access rather than raw #s)</w:t>
-      </w:r>
-    </w:p>
-    <w:p>
-      <w:pPr>
-        <w:pStyle w:val="FirstParagraph"/>
-      </w:pPr>
-    </w:p>
-    <w:p>
-      <w:pPr>
-        <w:pStyle w:val="Heading2"/>
-      </w:pPr>
-      <w:bookmarkStart w:id="48" w:name="discussion"/>
-      <w:bookmarkEnd w:id="48"/>
-      <w:r>
-        <w:t xml:space="preserve">Discussion</w:t>
+        <w:t xml:space="preserve">While we use a signficiant amount of assumptions, these are the same set of assumptions that underlie current rabies estimates, we’re just improving them a bit… and ours are a likely a little bit more in line with reality @ a sub-national level?</w:t>
       </w:r>
     </w:p>
     <w:p>
       <w:pPr>
         <w:pStyle w:val="Heading3"/>
       </w:pPr>
-      <w:bookmarkStart w:id="49" w:name="key-findings"/>
-      <w:bookmarkEnd w:id="49"/>
-      <w:r>
-        <w:t xml:space="preserve">Key findings</w:t>
+      <w:bookmarkStart w:id="54" w:name="broader-context"/>
+      <w:bookmarkEnd w:id="54"/>
+      <w:r>
+        <w:t xml:space="preserve">Broader context</w:t>
       </w:r>
     </w:p>
     <w:p>
       <w:pPr>
         <w:pStyle w:val="Heading3"/>
       </w:pPr>
-      <w:bookmarkStart w:id="50" w:name="strengths-and-limitations"/>
-      <w:bookmarkEnd w:id="50"/>
-      <w:r>
-        <w:t xml:space="preserve">Strengths and Limitations</w:t>
-      </w:r>
-    </w:p>
-    <w:p>
-      <w:pPr>
-        <w:pStyle w:val="Compact"/>
-        <w:numPr>
-          <w:numId w:val="1006"/>
-          <w:ilvl w:val="0"/>
-        </w:numPr>
-      </w:pPr>
-      <w:r>
-        <w:t xml:space="preserve">Not accounting for clinic functioning</w:t>
-      </w:r>
-    </w:p>
-    <w:p>
-      <w:pPr>
-        <w:pStyle w:val="Compact"/>
-        <w:numPr>
-          <w:numId w:val="1006"/>
-          <w:ilvl w:val="0"/>
-        </w:numPr>
-      </w:pPr>
-      <w:r>
-        <w:t xml:space="preserve">Not explicit data on reporting or rabies incidence!</w:t>
-      </w:r>
-    </w:p>
-    <w:p>
-      <w:pPr>
-        <w:pStyle w:val="Compact"/>
-        <w:numPr>
-          <w:numId w:val="1006"/>
-          <w:ilvl w:val="0"/>
-        </w:numPr>
-      </w:pPr>
-      <w:r>
-        <w:t xml:space="preserve">Other factors that drive reporting</w:t>
-      </w:r>
-    </w:p>
-    <w:p>
-      <w:pPr>
-        <w:pStyle w:val="Compact"/>
-        <w:numPr>
-          <w:numId w:val="1006"/>
-          <w:ilvl w:val="0"/>
-        </w:numPr>
-      </w:pPr>
-      <w:r>
-        <w:t xml:space="preserve">While we use a signficiant amount of assumptions, these are the same set of assumptions that underlie current rabies estimates, we’re just improving them a bit… and ours are a likely a little bit more in line with reality @ a sub-national level?</w:t>
-      </w:r>
-    </w:p>
-    <w:p>
-      <w:pPr>
-        <w:pStyle w:val="Heading3"/>
-      </w:pPr>
-      <w:bookmarkStart w:id="51" w:name="broader-context"/>
-      <w:bookmarkEnd w:id="51"/>
-      <w:r>
-        <w:t xml:space="preserve">Broader context</w:t>
-      </w:r>
-    </w:p>
-    <w:p>
-      <w:pPr>
-        <w:pStyle w:val="Heading3"/>
-      </w:pPr>
-      <w:bookmarkStart w:id="52" w:name="conclusions"/>
-      <w:bookmarkEnd w:id="52"/>
+      <w:bookmarkStart w:id="55" w:name="conclusions"/>
+      <w:bookmarkEnd w:id="55"/>
       <w:r>
         <w:t xml:space="preserve">Conclusions</w:t>
       </w:r>
@@ -2912,7 +3678,7 @@
     </w:lvl>
   </w:abstractNum>
   <w:abstractNum w:abstractNumId="990">
-    <w:nsid w:val="92bd126b"/>
+    <w:nsid w:val="e0edddfc"/>
     <w:multiLevelType w:val="multilevel"/>
     <w:lvl w:ilvl="0">
       <w:numFmt w:val="bullet"/>
@@ -2992,89 +3758,8 @@
       </w:pPr>
     </w:lvl>
   </w:abstractNum>
-  <w:abstractNum w:abstractNumId="991">
-    <w:nsid w:val="1ba81f5b"/>
-    <w:multiLevelType w:val="multilevel"/>
-    <w:lvl w:ilvl="0">
-      <w:numFmt w:val="bullet"/>
-      <w:lvlText w:val="•"/>
-      <w:lvlJc w:val="left"/>
-      <w:pPr>
-        <w:tabs>
-          <w:tab w:val="num" w:pos="0"/>
-        </w:tabs>
-        <w:ind w:left="480" w:hanging="480"/>
-      </w:pPr>
-    </w:lvl>
-    <w:lvl w:ilvl="1">
-      <w:numFmt w:val="bullet"/>
-      <w:lvlText w:val="–"/>
-      <w:lvlJc w:val="left"/>
-      <w:pPr>
-        <w:tabs>
-          <w:tab w:val="num" w:pos="720"/>
-        </w:tabs>
-        <w:ind w:left="1200" w:hanging="480"/>
-      </w:pPr>
-    </w:lvl>
-    <w:lvl w:ilvl="2">
-      <w:numFmt w:val="bullet"/>
-      <w:lvlText w:val="•"/>
-      <w:lvlJc w:val="left"/>
-      <w:pPr>
-        <w:tabs>
-          <w:tab w:val="num" w:pos="1440"/>
-        </w:tabs>
-        <w:ind w:left="1920" w:hanging="480"/>
-      </w:pPr>
-    </w:lvl>
-    <w:lvl w:ilvl="3">
-      <w:numFmt w:val="bullet"/>
-      <w:lvlText w:val="–"/>
-      <w:lvlJc w:val="left"/>
-      <w:pPr>
-        <w:tabs>
-          <w:tab w:val="num" w:pos="2160"/>
-        </w:tabs>
-        <w:ind w:left="2640" w:hanging="480"/>
-      </w:pPr>
-    </w:lvl>
-    <w:lvl w:ilvl="4">
-      <w:numFmt w:val="bullet"/>
-      <w:lvlText w:val="•"/>
-      <w:lvlJc w:val="left"/>
-      <w:pPr>
-        <w:tabs>
-          <w:tab w:val="num" w:pos="2880"/>
-        </w:tabs>
-        <w:ind w:left="3360" w:hanging="480"/>
-      </w:pPr>
-    </w:lvl>
-    <w:lvl w:ilvl="5">
-      <w:numFmt w:val="bullet"/>
-      <w:lvlText w:val="–"/>
-      <w:lvlJc w:val="left"/>
-      <w:pPr>
-        <w:tabs>
-          <w:tab w:val="num" w:pos="3600"/>
-        </w:tabs>
-        <w:ind w:left="4080" w:hanging="480"/>
-      </w:pPr>
-    </w:lvl>
-    <w:lvl w:ilvl="6">
-      <w:numFmt w:val="bullet"/>
-      <w:lvlText w:val="•"/>
-      <w:lvlJc w:val="left"/>
-      <w:pPr>
-        <w:tabs>
-          <w:tab w:val="num" w:pos="4320"/>
-        </w:tabs>
-        <w:ind w:left="4800" w:hanging="480"/>
-      </w:pPr>
-    </w:lvl>
-  </w:abstractNum>
   <w:abstractNum w:abstractNumId="99411">
-    <w:nsid w:val="23687b9f"/>
+    <w:nsid w:val="2369b07e"/>
     <w:multiLevelType w:val="multilevel"/>
     <w:lvl w:ilvl="0">
       <w:start w:val="1"/>
@@ -3152,6 +3837,87 @@
       <w:start w:val="1"/>
       <w:numFmt w:val="decimal"/>
       <w:lvlText w:val="%7."/>
+      <w:lvlJc w:val="left"/>
+      <w:pPr>
+        <w:tabs>
+          <w:tab w:val="num" w:pos="4320"/>
+        </w:tabs>
+        <w:ind w:left="4800" w:hanging="480"/>
+      </w:pPr>
+    </w:lvl>
+  </w:abstractNum>
+  <w:abstractNum w:abstractNumId="991">
+    <w:nsid w:val="6e3c1b45"/>
+    <w:multiLevelType w:val="multilevel"/>
+    <w:lvl w:ilvl="0">
+      <w:numFmt w:val="bullet"/>
+      <w:lvlText w:val="•"/>
+      <w:lvlJc w:val="left"/>
+      <w:pPr>
+        <w:tabs>
+          <w:tab w:val="num" w:pos="0"/>
+        </w:tabs>
+        <w:ind w:left="480" w:hanging="480"/>
+      </w:pPr>
+    </w:lvl>
+    <w:lvl w:ilvl="1">
+      <w:numFmt w:val="bullet"/>
+      <w:lvlText w:val="–"/>
+      <w:lvlJc w:val="left"/>
+      <w:pPr>
+        <w:tabs>
+          <w:tab w:val="num" w:pos="720"/>
+        </w:tabs>
+        <w:ind w:left="1200" w:hanging="480"/>
+      </w:pPr>
+    </w:lvl>
+    <w:lvl w:ilvl="2">
+      <w:numFmt w:val="bullet"/>
+      <w:lvlText w:val="•"/>
+      <w:lvlJc w:val="left"/>
+      <w:pPr>
+        <w:tabs>
+          <w:tab w:val="num" w:pos="1440"/>
+        </w:tabs>
+        <w:ind w:left="1920" w:hanging="480"/>
+      </w:pPr>
+    </w:lvl>
+    <w:lvl w:ilvl="3">
+      <w:numFmt w:val="bullet"/>
+      <w:lvlText w:val="–"/>
+      <w:lvlJc w:val="left"/>
+      <w:pPr>
+        <w:tabs>
+          <w:tab w:val="num" w:pos="2160"/>
+        </w:tabs>
+        <w:ind w:left="2640" w:hanging="480"/>
+      </w:pPr>
+    </w:lvl>
+    <w:lvl w:ilvl="4">
+      <w:numFmt w:val="bullet"/>
+      <w:lvlText w:val="•"/>
+      <w:lvlJc w:val="left"/>
+      <w:pPr>
+        <w:tabs>
+          <w:tab w:val="num" w:pos="2880"/>
+        </w:tabs>
+        <w:ind w:left="3360" w:hanging="480"/>
+      </w:pPr>
+    </w:lvl>
+    <w:lvl w:ilvl="5">
+      <w:numFmt w:val="bullet"/>
+      <w:lvlText w:val="–"/>
+      <w:lvlJc w:val="left"/>
+      <w:pPr>
+        <w:tabs>
+          <w:tab w:val="num" w:pos="3600"/>
+        </w:tabs>
+        <w:ind w:left="4080" w:hanging="480"/>
+      </w:pPr>
+    </w:lvl>
+    <w:lvl w:ilvl="6">
+      <w:numFmt w:val="bullet"/>
+      <w:lvlText w:val="•"/>
       <w:lvlJc w:val="left"/>
       <w:pPr>
         <w:tabs>
@@ -3171,9 +3937,6 @@
     <w:abstractNumId w:val="990"/>
   </w:num>
   <w:num w:numId="1001">
-    <w:abstractNumId w:val="991"/>
-  </w:num>
-  <w:num w:numId="1002">
     <w:abstractNumId w:val="99411"/>
     <w:lvlOverride w:ilvl="0">
       <w:startOverride w:val="1"/>
@@ -3197,16 +3960,7 @@
       <w:startOverride w:val="1"/>
     </w:lvlOverride>
   </w:num>
-  <w:num w:numId="1003">
-    <w:abstractNumId w:val="991"/>
-  </w:num>
-  <w:num w:numId="1004">
-    <w:abstractNumId w:val="991"/>
-  </w:num>
-  <w:num w:numId="1005">
-    <w:abstractNumId w:val="991"/>
-  </w:num>
-  <w:num w:numId="1006">
+  <w:num w:numId="1002">
     <w:abstractNumId w:val="991"/>
   </w:num>
 </w:numbering>

</xml_diff>